<commit_message>
feat: working on main tpl todo: main list table tpl
</commit_message>
<xml_diff>
--- a/src/report/templates/main_tpl.docx
+++ b/src/report/templates/main_tpl.docx
@@ -705,6 +705,8 @@
           <w:numId w:val="6"/>
         </w:numPr>
       </w:pPr>
+      <w:bookmarkStart w:id="0" w:name="_GoBack"/>
+      <w:bookmarkEnd w:id="0"/>
       <w:r>
         <w:rPr>
           <w:highlight w:val="yellow"/>
@@ -780,9 +782,6 @@
         </w:numPr>
       </w:pPr>
       <w:r>
-        <w:t xml:space="preserve"> </w:t>
-      </w:r>
-      <w:r>
         <w:rPr>
           <w:szCs w:val="24"/>
         </w:rPr>
@@ -815,7 +814,7 @@
         <w:rPr>
           <w:szCs w:val="24"/>
         </w:rPr>
-        <w:t xml:space="preserve"> ГОСТ </w:t>
+        <w:t xml:space="preserve">ГОСТ </w:t>
       </w:r>
       <w:proofErr w:type="gramStart"/>
       <w:r>
@@ -2649,7 +2648,9 @@
       <w:pPr>
         <w:ind w:firstLine="426"/>
         <w:rPr>
-          <w:szCs w:val="24"/>
+          <w:color w:val="FF0000"/>
+          <w:szCs w:val="24"/>
+          <w:lang w:val="en-US"/>
         </w:rPr>
       </w:pPr>
       <w:r>
@@ -2673,22 +2674,343 @@
       <w:r>
         <w:rPr>
           <w:szCs w:val="24"/>
-        </w:rPr>
-        <w:t>1,</w:t>
-      </w:r>
-      <w:r>
-        <w:rPr>
-          <w:szCs w:val="24"/>
-        </w:rPr>
-        <w:t>4</w:t>
+          <w:highlight w:val="yellow"/>
+        </w:rPr>
+        <w:t>{{</w:t>
+      </w:r>
+      <w:r>
+        <w:rPr>
+          <w:szCs w:val="24"/>
+          <w:highlight w:val="yellow"/>
+          <w:lang w:val="en-US"/>
+        </w:rPr>
+        <w:t>modes</w:t>
+      </w:r>
+      <w:r>
+        <w:rPr>
+          <w:szCs w:val="24"/>
+          <w:highlight w:val="yellow"/>
+        </w:rPr>
+        <w:t>.</w:t>
+      </w:r>
+      <w:r>
+        <w:rPr>
+          <w:szCs w:val="24"/>
+          <w:highlight w:val="yellow"/>
+          <w:lang w:val="en-US"/>
+        </w:rPr>
+        <w:t>summary</w:t>
+      </w:r>
+      <w:r>
+        <w:rPr>
+          <w:szCs w:val="24"/>
+          <w:highlight w:val="yellow"/>
+        </w:rPr>
+        <w:t>.</w:t>
+      </w:r>
+      <w:proofErr w:type="spellStart"/>
+      <w:r>
+        <w:rPr>
+          <w:szCs w:val="24"/>
+          <w:highlight w:val="yellow"/>
+          <w:lang w:val="en-US"/>
+        </w:rPr>
+        <w:t>t</w:t>
+      </w:r>
+      <w:r>
+        <w:rPr>
+          <w:szCs w:val="24"/>
+          <w:highlight w:val="yellow"/>
+          <w:lang w:val="en-US"/>
+        </w:rPr>
+        <w:t>max</w:t>
+      </w:r>
+      <w:proofErr w:type="spellEnd"/>
+      <w:r>
+        <w:rPr>
+          <w:szCs w:val="24"/>
+          <w:highlight w:val="yellow"/>
+        </w:rPr>
+        <w:t>_</w:t>
+      </w:r>
+      <w:r>
+        <w:rPr>
+          <w:szCs w:val="24"/>
+          <w:highlight w:val="yellow"/>
+          <w:lang w:val="en-US"/>
+        </w:rPr>
+        <w:t>deviation</w:t>
+      </w:r>
+      <w:r>
+        <w:rPr>
+          <w:szCs w:val="24"/>
+          <w:highlight w:val="yellow"/>
+        </w:rPr>
+        <w:t>}}</w:t>
+      </w:r>
+      <w:r>
+        <w:rPr>
+          <w:szCs w:val="24"/>
+        </w:rPr>
+        <w:t xml:space="preserve"> </w:t>
+      </w:r>
+      <w:r>
+        <w:rPr>
+          <w:szCs w:val="24"/>
+        </w:rPr>
+        <w:sym w:font="Symbol" w:char="F0B0"/>
+      </w:r>
+      <w:r>
+        <w:rPr>
+          <w:szCs w:val="24"/>
+        </w:rPr>
+        <w:t>С,</w:t>
+      </w:r>
+      <w:r>
+        <w:rPr>
+          <w:szCs w:val="24"/>
+        </w:rPr>
+        <w:t xml:space="preserve"> погрешность измерительного </w:t>
+      </w:r>
+      <w:r>
+        <w:rPr>
+          <w:szCs w:val="24"/>
+        </w:rPr>
+        <w:t xml:space="preserve">устройства не превышает </w:t>
+      </w:r>
+      <w:r>
+        <w:rPr>
+          <w:szCs w:val="24"/>
+          <w:highlight w:val="yellow"/>
+        </w:rPr>
+        <w:t>{{</w:t>
+      </w:r>
+      <w:r>
+        <w:rPr>
+          <w:szCs w:val="24"/>
+          <w:highlight w:val="yellow"/>
+          <w:lang w:val="en-US"/>
+        </w:rPr>
+        <w:t>modes</w:t>
+      </w:r>
+      <w:r>
+        <w:rPr>
+          <w:szCs w:val="24"/>
+          <w:highlight w:val="yellow"/>
+        </w:rPr>
+        <w:t>.</w:t>
+      </w:r>
+      <w:r>
+        <w:rPr>
+          <w:szCs w:val="24"/>
+          <w:highlight w:val="yellow"/>
+          <w:lang w:val="en-US"/>
+        </w:rPr>
+        <w:t>summary</w:t>
+      </w:r>
+      <w:r>
+        <w:rPr>
+          <w:szCs w:val="24"/>
+          <w:highlight w:val="yellow"/>
+        </w:rPr>
+        <w:t>.</w:t>
+      </w:r>
+      <w:proofErr w:type="spellStart"/>
+      <w:r>
+        <w:rPr>
+          <w:szCs w:val="24"/>
+          <w:highlight w:val="yellow"/>
+          <w:lang w:val="en-US"/>
+        </w:rPr>
+        <w:t>t</w:t>
+      </w:r>
+      <w:r>
+        <w:rPr>
+          <w:szCs w:val="24"/>
+          <w:highlight w:val="yellow"/>
+          <w:lang w:val="en-US"/>
+        </w:rPr>
+        <w:t>max</w:t>
+      </w:r>
+      <w:proofErr w:type="spellEnd"/>
+      <w:r>
+        <w:rPr>
+          <w:szCs w:val="24"/>
+          <w:highlight w:val="yellow"/>
+        </w:rPr>
+        <w:t>_</w:t>
+      </w:r>
+      <w:r>
+        <w:rPr>
+          <w:szCs w:val="24"/>
+          <w:highlight w:val="yellow"/>
+          <w:lang w:val="en-US"/>
+        </w:rPr>
+        <w:t>md</w:t>
+      </w:r>
+      <w:r>
+        <w:rPr>
+          <w:szCs w:val="24"/>
+          <w:highlight w:val="yellow"/>
+        </w:rPr>
+        <w:t>_</w:t>
+      </w:r>
+      <w:r>
+        <w:rPr>
+          <w:szCs w:val="24"/>
+          <w:highlight w:val="yellow"/>
+          <w:lang w:val="en-US"/>
+        </w:rPr>
+        <w:t>delta</w:t>
+      </w:r>
+      <w:r>
+        <w:rPr>
+          <w:szCs w:val="24"/>
+          <w:highlight w:val="yellow"/>
+        </w:rPr>
+        <w:t>}}</w:t>
+      </w:r>
+      <w:r>
+        <w:rPr>
+          <w:szCs w:val="24"/>
+        </w:rPr>
+        <w:t xml:space="preserve"> </w:t>
+      </w:r>
+      <w:r>
+        <w:rPr>
+          <w:szCs w:val="24"/>
+        </w:rPr>
+        <w:sym w:font="Symbol" w:char="F0B0"/>
       </w:r>
       <w:proofErr w:type="gramStart"/>
       <w:r>
         <w:rPr>
           <w:szCs w:val="24"/>
         </w:rPr>
+        <w:t>С</w:t>
+      </w:r>
+      <w:proofErr w:type="gramEnd"/>
+      <w:r>
+        <w:rPr>
+          <w:szCs w:val="24"/>
+        </w:rPr>
+        <w:t>,</w:t>
+      </w:r>
+      <w:r>
+        <w:rPr>
+          <w:szCs w:val="24"/>
+        </w:rPr>
         <w:t xml:space="preserve"> </w:t>
       </w:r>
+      <w:proofErr w:type="gramStart"/>
+      <w:r>
+        <w:rPr>
+          <w:szCs w:val="24"/>
+        </w:rPr>
+        <w:t>ампл</w:t>
+      </w:r>
+      <w:r>
+        <w:rPr>
+          <w:szCs w:val="24"/>
+        </w:rPr>
+        <w:t>итуда</w:t>
+      </w:r>
+      <w:proofErr w:type="gramEnd"/>
+      <w:r>
+        <w:rPr>
+          <w:szCs w:val="24"/>
+        </w:rPr>
+        <w:t xml:space="preserve"> колебаний не превышает </w:t>
+      </w:r>
+      <w:r>
+        <w:rPr>
+          <w:szCs w:val="24"/>
+          <w:highlight w:val="yellow"/>
+        </w:rPr>
+        <w:t>{{</w:t>
+      </w:r>
+      <w:r>
+        <w:rPr>
+          <w:szCs w:val="24"/>
+          <w:highlight w:val="yellow"/>
+          <w:lang w:val="en-US"/>
+        </w:rPr>
+        <w:t>modes</w:t>
+      </w:r>
+      <w:r>
+        <w:rPr>
+          <w:szCs w:val="24"/>
+          <w:highlight w:val="yellow"/>
+        </w:rPr>
+        <w:t>.</w:t>
+      </w:r>
+      <w:r>
+        <w:rPr>
+          <w:szCs w:val="24"/>
+          <w:highlight w:val="yellow"/>
+          <w:lang w:val="en-US"/>
+        </w:rPr>
+        <w:t>summary</w:t>
+      </w:r>
+      <w:r>
+        <w:rPr>
+          <w:szCs w:val="24"/>
+          <w:highlight w:val="yellow"/>
+        </w:rPr>
+        <w:t>.</w:t>
+      </w:r>
+      <w:proofErr w:type="spellStart"/>
+      <w:r>
+        <w:rPr>
+          <w:szCs w:val="24"/>
+          <w:highlight w:val="yellow"/>
+          <w:lang w:val="en-US"/>
+        </w:rPr>
+        <w:t>t</w:t>
+      </w:r>
+      <w:r>
+        <w:rPr>
+          <w:szCs w:val="24"/>
+          <w:highlight w:val="yellow"/>
+          <w:lang w:val="en-US"/>
+        </w:rPr>
+        <w:t>max</w:t>
+      </w:r>
+      <w:proofErr w:type="spellEnd"/>
+      <w:r>
+        <w:rPr>
+          <w:szCs w:val="24"/>
+          <w:highlight w:val="yellow"/>
+        </w:rPr>
+        <w:t>_</w:t>
+      </w:r>
+      <w:r>
+        <w:rPr>
+          <w:szCs w:val="24"/>
+          <w:highlight w:val="yellow"/>
+          <w:lang w:val="en-US"/>
+        </w:rPr>
+        <w:t>amplitude</w:t>
+      </w:r>
+      <w:r>
+        <w:rPr>
+          <w:szCs w:val="24"/>
+          <w:highlight w:val="yellow"/>
+        </w:rPr>
+        <w:t>}}</w:t>
+      </w:r>
+      <w:r>
+        <w:rPr>
+          <w:szCs w:val="24"/>
+        </w:rPr>
+        <w:t xml:space="preserve"> </w:t>
+      </w:r>
+      <w:r>
+        <w:rPr>
+          <w:szCs w:val="24"/>
+        </w:rPr>
+        <w:t xml:space="preserve"> </w:t>
+      </w:r>
       <w:r>
         <w:rPr>
           <w:szCs w:val="24"/>
@@ -2701,36 +3023,53 @@
         </w:rPr>
         <w:t>С</w:t>
       </w:r>
-      <w:proofErr w:type="gramEnd"/>
-      <w:r>
-        <w:rPr>
-          <w:szCs w:val="24"/>
-        </w:rPr>
-        <w:t>,</w:t>
-      </w:r>
-      <w:r>
-        <w:rPr>
-          <w:szCs w:val="24"/>
-        </w:rPr>
-        <w:t xml:space="preserve"> погрешность измерительного </w:t>
-      </w:r>
-      <w:r>
-        <w:rPr>
-          <w:szCs w:val="24"/>
-        </w:rPr>
-        <w:t xml:space="preserve">устройства не превышает </w:t>
-      </w:r>
-      <w:r>
-        <w:rPr>
-          <w:szCs w:val="24"/>
-        </w:rPr>
-        <w:t>0,</w:t>
-      </w:r>
-      <w:r>
-        <w:rPr>
-          <w:szCs w:val="24"/>
-        </w:rPr>
-        <w:t>3</w:t>
+      <w:r>
+        <w:rPr>
+          <w:szCs w:val="24"/>
+        </w:rPr>
+        <w:t>.</w:t>
+      </w:r>
+      <w:r>
+        <w:rPr>
+          <w:color w:val="FF0000"/>
+          <w:szCs w:val="24"/>
+        </w:rPr>
+        <w:t xml:space="preserve">      </w:t>
+      </w:r>
+    </w:p>
+    <w:p>
+      <w:pPr>
+        <w:rPr>
+          <w:color w:val="FF0000"/>
+          <w:szCs w:val="24"/>
+          <w:lang w:val="en-US"/>
+        </w:rPr>
+      </w:pPr>
+    </w:p>
+    <w:p>
+      <w:pPr>
+        <w:rPr>
+          <w:szCs w:val="24"/>
+        </w:rPr>
+      </w:pPr>
+      <w:r>
+        <w:rPr>
+          <w:color w:val="FF0000"/>
+          <w:szCs w:val="24"/>
+        </w:rPr>
+        <w:t xml:space="preserve">             </w:t>
+      </w:r>
+      <w:r>
+        <w:rPr>
+          <w:szCs w:val="24"/>
+        </w:rPr>
+        <w:t xml:space="preserve">Неравномерность влажности  не превышает  </w:t>
+      </w:r>
+      <w:r>
+        <w:rPr>
+          <w:szCs w:val="24"/>
+        </w:rPr>
+        <w:t>±</w:t>
       </w:r>
       <w:r>
         <w:rPr>
@@ -2741,32 +3080,79 @@
       <w:r>
         <w:rPr>
           <w:szCs w:val="24"/>
-        </w:rPr>
-        <w:sym w:font="Symbol" w:char="F0B0"/>
-      </w:r>
-      <w:r>
-        <w:rPr>
-          <w:szCs w:val="24"/>
-        </w:rPr>
-        <w:t>С,</w:t>
-      </w:r>
-      <w:r>
-        <w:rPr>
-          <w:szCs w:val="24"/>
-        </w:rPr>
-        <w:t xml:space="preserve"> ампл</w:t>
-      </w:r>
-      <w:r>
-        <w:rPr>
-          <w:szCs w:val="24"/>
-        </w:rPr>
-        <w:t xml:space="preserve">итуда колебаний не превышает </w:t>
-      </w:r>
-      <w:r>
-        <w:rPr>
-          <w:szCs w:val="24"/>
-        </w:rPr>
-        <w:t>0,1</w:t>
+          <w:highlight w:val="yellow"/>
+        </w:rPr>
+        <w:t>{{</w:t>
+      </w:r>
+      <w:r>
+        <w:rPr>
+          <w:szCs w:val="24"/>
+          <w:highlight w:val="yellow"/>
+          <w:lang w:val="en-US"/>
+        </w:rPr>
+        <w:t>modes</w:t>
+      </w:r>
+      <w:r>
+        <w:rPr>
+          <w:szCs w:val="24"/>
+          <w:highlight w:val="yellow"/>
+        </w:rPr>
+        <w:t>.</w:t>
+      </w:r>
+      <w:r>
+        <w:rPr>
+          <w:szCs w:val="24"/>
+          <w:highlight w:val="yellow"/>
+          <w:lang w:val="en-US"/>
+        </w:rPr>
+        <w:t>summary</w:t>
+      </w:r>
+      <w:r>
+        <w:rPr>
+          <w:szCs w:val="24"/>
+          <w:highlight w:val="yellow"/>
+        </w:rPr>
+        <w:t>.</w:t>
+      </w:r>
+      <w:proofErr w:type="spellStart"/>
+      <w:r>
+        <w:rPr>
+          <w:szCs w:val="24"/>
+          <w:highlight w:val="yellow"/>
+          <w:lang w:val="en-US"/>
+        </w:rPr>
+        <w:t>h</w:t>
+      </w:r>
+      <w:r>
+        <w:rPr>
+          <w:szCs w:val="24"/>
+          <w:highlight w:val="yellow"/>
+          <w:lang w:val="en-US"/>
+        </w:rPr>
+        <w:t>max</w:t>
+      </w:r>
+      <w:proofErr w:type="spellEnd"/>
+      <w:r>
+        <w:rPr>
+          <w:szCs w:val="24"/>
+          <w:highlight w:val="yellow"/>
+        </w:rPr>
+        <w:t>_</w:t>
+      </w:r>
+      <w:r>
+        <w:rPr>
+          <w:szCs w:val="24"/>
+          <w:highlight w:val="yellow"/>
+          <w:lang w:val="en-US"/>
+        </w:rPr>
+        <w:t>deviation</w:t>
+      </w:r>
+      <w:r>
+        <w:rPr>
+          <w:szCs w:val="24"/>
+          <w:highlight w:val="yellow"/>
+        </w:rPr>
+        <w:t>}}</w:t>
       </w:r>
       <w:r>
         <w:rPr>
@@ -2778,75 +3164,123 @@
         <w:rPr>
           <w:szCs w:val="24"/>
         </w:rPr>
-        <w:sym w:font="Symbol" w:char="F0B0"/>
-      </w:r>
-      <w:r>
-        <w:rPr>
-          <w:szCs w:val="24"/>
-        </w:rPr>
-        <w:t>С</w:t>
-      </w:r>
-      <w:r>
-        <w:rPr>
-          <w:szCs w:val="24"/>
+        <w:t>%,</w:t>
+      </w:r>
+      <w:r>
+        <w:rPr>
+          <w:szCs w:val="24"/>
+        </w:rPr>
+        <w:t xml:space="preserve">  погрешность измерительного</w:t>
+      </w:r>
+      <w:r>
+        <w:rPr>
+          <w:szCs w:val="24"/>
+        </w:rPr>
+        <w:t xml:space="preserve"> </w:t>
+      </w:r>
+      <w:r>
+        <w:rPr>
+          <w:szCs w:val="24"/>
+        </w:rPr>
+        <w:t xml:space="preserve">устройства не </w:t>
+      </w:r>
+      <w:r>
+        <w:rPr>
+          <w:szCs w:val="24"/>
+        </w:rPr>
+        <w:t xml:space="preserve">превышает </w:t>
+      </w:r>
+      <w:r>
+        <w:rPr>
+          <w:szCs w:val="24"/>
+          <w:highlight w:val="yellow"/>
+        </w:rPr>
+        <w:t>{{</w:t>
+      </w:r>
+      <w:r>
+        <w:rPr>
+          <w:szCs w:val="24"/>
+          <w:highlight w:val="yellow"/>
+          <w:lang w:val="en-US"/>
+        </w:rPr>
+        <w:t>modes</w:t>
+      </w:r>
+      <w:r>
+        <w:rPr>
+          <w:szCs w:val="24"/>
+          <w:highlight w:val="yellow"/>
         </w:rPr>
         <w:t>.</w:t>
       </w:r>
       <w:r>
         <w:rPr>
-          <w:color w:val="FF0000"/>
-          <w:szCs w:val="24"/>
-        </w:rPr>
-        <w:t xml:space="preserve">                   </w:t>
-      </w:r>
-      <w:r>
-        <w:rPr>
-          <w:color w:val="FF0000"/>
-          <w:szCs w:val="24"/>
-        </w:rPr>
-        <w:tab/>
-      </w:r>
-      <w:r>
-        <w:rPr>
-          <w:szCs w:val="24"/>
-        </w:rPr>
-        <w:t xml:space="preserve">Неравномерность влажности  не превышает  </w:t>
-      </w:r>
-      <w:r>
-        <w:rPr>
-          <w:szCs w:val="24"/>
-        </w:rPr>
-        <w:t>±</w:t>
-      </w:r>
-      <w:r>
-        <w:rPr>
-          <w:szCs w:val="24"/>
-        </w:rPr>
-        <w:t>0</w:t>
-      </w:r>
-      <w:r>
-        <w:rPr>
-          <w:szCs w:val="24"/>
-        </w:rPr>
-        <w:t>,</w:t>
-      </w:r>
-      <w:r>
-        <w:rPr>
-          <w:szCs w:val="24"/>
-        </w:rPr>
-        <w:t>8</w:t>
-      </w:r>
-      <w:r>
-        <w:rPr>
-          <w:szCs w:val="24"/>
-        </w:rPr>
-        <w:t xml:space="preserve"> %,</w:t>
-      </w:r>
-      <w:r>
-        <w:rPr>
-          <w:szCs w:val="24"/>
-        </w:rPr>
-        <w:t xml:space="preserve">  погрешность измерительного</w:t>
+          <w:szCs w:val="24"/>
+          <w:highlight w:val="yellow"/>
+          <w:lang w:val="en-US"/>
+        </w:rPr>
+        <w:t>summary</w:t>
+      </w:r>
+      <w:r>
+        <w:rPr>
+          <w:szCs w:val="24"/>
+          <w:highlight w:val="yellow"/>
+        </w:rPr>
+        <w:t>.</w:t>
+      </w:r>
+      <w:proofErr w:type="spellStart"/>
+      <w:r>
+        <w:rPr>
+          <w:szCs w:val="24"/>
+          <w:highlight w:val="yellow"/>
+          <w:lang w:val="en-US"/>
+        </w:rPr>
+        <w:t>h</w:t>
+      </w:r>
+      <w:r>
+        <w:rPr>
+          <w:szCs w:val="24"/>
+          <w:highlight w:val="yellow"/>
+          <w:lang w:val="en-US"/>
+        </w:rPr>
+        <w:t>max</w:t>
+      </w:r>
+      <w:proofErr w:type="spellEnd"/>
+      <w:r>
+        <w:rPr>
+          <w:szCs w:val="24"/>
+          <w:highlight w:val="yellow"/>
+        </w:rPr>
+        <w:t>_</w:t>
+      </w:r>
+      <w:r>
+        <w:rPr>
+          <w:szCs w:val="24"/>
+          <w:highlight w:val="yellow"/>
+          <w:lang w:val="en-US"/>
+        </w:rPr>
+        <w:t>md</w:t>
+      </w:r>
+      <w:r>
+        <w:rPr>
+          <w:szCs w:val="24"/>
+          <w:highlight w:val="yellow"/>
+        </w:rPr>
+        <w:t>_</w:t>
+      </w:r>
+      <w:r>
+        <w:rPr>
+          <w:szCs w:val="24"/>
+          <w:highlight w:val="yellow"/>
+          <w:lang w:val="en-US"/>
+        </w:rPr>
+        <w:t>delta</w:t>
+      </w:r>
+      <w:r>
+        <w:rPr>
+          <w:szCs w:val="24"/>
+          <w:highlight w:val="yellow"/>
+        </w:rPr>
+        <w:t>}}</w:t>
       </w:r>
       <w:r>
         <w:rPr>
@@ -2858,40 +3292,8 @@
         <w:rPr>
           <w:szCs w:val="24"/>
         </w:rPr>
-        <w:t xml:space="preserve">устройства не </w:t>
-      </w:r>
-      <w:r>
-        <w:rPr>
-          <w:szCs w:val="24"/>
-        </w:rPr>
-        <w:t xml:space="preserve">превышает </w:t>
-      </w:r>
-      <w:r>
-        <w:rPr>
-          <w:szCs w:val="24"/>
-        </w:rPr>
-        <w:t>0</w:t>
-      </w:r>
-      <w:r>
-        <w:rPr>
-          <w:szCs w:val="24"/>
-        </w:rPr>
-        <w:t>,</w:t>
-      </w:r>
-      <w:r>
-        <w:rPr>
-          <w:szCs w:val="24"/>
-        </w:rPr>
-        <w:t>6</w:t>
-      </w:r>
-      <w:r>
-        <w:rPr>
-          <w:szCs w:val="24"/>
-        </w:rPr>
-        <w:t xml:space="preserve"> %.</w:t>
-      </w:r>
-      <w:bookmarkStart w:id="0" w:name="_GoBack"/>
-      <w:bookmarkEnd w:id="0"/>
+        <w:t>%.</w:t>
+      </w:r>
     </w:p>
     <w:p>
       <w:pPr>
@@ -5456,9 +5858,333 @@
           <w:szCs w:val="24"/>
         </w:rPr>
       </w:pPr>
+      <w:r>
+        <w:t xml:space="preserve">Климатическая камера  </w:t>
+      </w:r>
+      <w:r>
+        <w:rPr>
+          <w:highlight w:val="yellow"/>
+        </w:rPr>
+        <w:t>{{</w:t>
+      </w:r>
+      <w:r>
+        <w:rPr>
+          <w:highlight w:val="yellow"/>
+          <w:lang w:val="en-US"/>
+        </w:rPr>
+        <w:t>system</w:t>
+      </w:r>
+      <w:r>
+        <w:rPr>
+          <w:highlight w:val="yellow"/>
+        </w:rPr>
+        <w:t>.</w:t>
+      </w:r>
+      <w:r>
+        <w:rPr>
+          <w:highlight w:val="yellow"/>
+          <w:lang w:val="en-US"/>
+        </w:rPr>
+        <w:t>name</w:t>
+      </w:r>
+      <w:r>
+        <w:rPr>
+          <w:highlight w:val="yellow"/>
+        </w:rPr>
+        <w:t>}}</w:t>
+      </w:r>
+      <w:r>
+        <w:t>,  зав.№</w:t>
+      </w:r>
+      <w:r>
+        <w:rPr>
+          <w:szCs w:val="24"/>
+        </w:rPr>
+        <w:t xml:space="preserve"> </w:t>
+      </w:r>
+      <w:r>
+        <w:rPr>
+          <w:szCs w:val="24"/>
+          <w:highlight w:val="yellow"/>
+        </w:rPr>
+        <w:t>{{</w:t>
+      </w:r>
+      <w:r>
+        <w:rPr>
+          <w:szCs w:val="24"/>
+          <w:highlight w:val="yellow"/>
+          <w:lang w:val="en-US"/>
+        </w:rPr>
+        <w:t>system</w:t>
+      </w:r>
+      <w:r>
+        <w:rPr>
+          <w:szCs w:val="24"/>
+          <w:highlight w:val="yellow"/>
+        </w:rPr>
+        <w:t>.</w:t>
+      </w:r>
+      <w:r>
+        <w:rPr>
+          <w:szCs w:val="24"/>
+          <w:highlight w:val="yellow"/>
+          <w:lang w:val="en-US"/>
+        </w:rPr>
+        <w:t>factory</w:t>
+      </w:r>
+      <w:r>
+        <w:rPr>
+          <w:szCs w:val="24"/>
+          <w:highlight w:val="yellow"/>
+        </w:rPr>
+        <w:t>_</w:t>
+      </w:r>
+      <w:proofErr w:type="spellStart"/>
+      <w:r>
+        <w:rPr>
+          <w:szCs w:val="24"/>
+          <w:highlight w:val="yellow"/>
+          <w:lang w:val="en-US"/>
+        </w:rPr>
+        <w:t>num</w:t>
+      </w:r>
+      <w:proofErr w:type="spellEnd"/>
+      <w:r>
+        <w:rPr>
+          <w:szCs w:val="24"/>
+          <w:highlight w:val="yellow"/>
+        </w:rPr>
+        <w:t>}}</w:t>
+      </w:r>
+      <w:r>
+        <w:t xml:space="preserve"> </w:t>
+      </w:r>
+      <w:r>
+        <w:t>соответствует</w:t>
+      </w:r>
+      <w:r>
+        <w:t xml:space="preserve"> </w:t>
+      </w:r>
+      <w:r>
+        <w:t>требованиям</w:t>
+      </w:r>
+      <w:r>
+        <w:t xml:space="preserve">  </w:t>
+      </w:r>
+      <w:r>
+        <w:rPr>
+          <w:highlight w:val="yellow"/>
+        </w:rPr>
+        <w:t>{{</w:t>
+      </w:r>
+      <w:r>
+        <w:rPr>
+          <w:highlight w:val="yellow"/>
+          <w:lang w:val="en-US"/>
+        </w:rPr>
+        <w:t>system</w:t>
+      </w:r>
+      <w:r>
+        <w:rPr>
+          <w:highlight w:val="yellow"/>
+        </w:rPr>
+        <w:t>.</w:t>
+      </w:r>
+      <w:r>
+        <w:rPr>
+          <w:highlight w:val="yellow"/>
+          <w:lang w:val="en-US"/>
+        </w:rPr>
+        <w:t>test</w:t>
+      </w:r>
+      <w:r>
+        <w:rPr>
+          <w:highlight w:val="yellow"/>
+        </w:rPr>
+        <w:t>_</w:t>
+      </w:r>
+      <w:r>
+        <w:rPr>
+          <w:highlight w:val="yellow"/>
+          <w:lang w:val="en-US"/>
+        </w:rPr>
+        <w:t>program</w:t>
+      </w:r>
+      <w:r>
+        <w:rPr>
+          <w:highlight w:val="yellow"/>
+        </w:rPr>
+        <w:t>}}</w:t>
+      </w:r>
+      <w:r>
+        <w:t xml:space="preserve"> </w:t>
+      </w:r>
+      <w:r>
+        <w:t xml:space="preserve"> </w:t>
+      </w:r>
+      <w:r>
+        <w:t>и</w:t>
+      </w:r>
+      <w:r>
+        <w:t xml:space="preserve"> пригодна для проведения испытаний продукции на воздействие температуры в диапазоне от минус </w:t>
+      </w:r>
+      <w:r>
+        <w:t xml:space="preserve"> </w:t>
+      </w:r>
+      <w:r>
+        <w:rPr>
+          <w:highlight w:val="yellow"/>
+        </w:rPr>
+        <w:t>{{</w:t>
+      </w:r>
+      <w:r>
+        <w:rPr>
+          <w:highlight w:val="yellow"/>
+          <w:lang w:val="en-US"/>
+        </w:rPr>
+        <w:t>modes</w:t>
+      </w:r>
+      <w:r>
+        <w:rPr>
+          <w:highlight w:val="yellow"/>
+        </w:rPr>
+        <w:t>.</w:t>
+      </w:r>
+      <w:r>
+        <w:rPr>
+          <w:highlight w:val="yellow"/>
+          <w:lang w:val="en-US"/>
+        </w:rPr>
+        <w:t>summary</w:t>
+      </w:r>
+      <w:r>
+        <w:rPr>
+          <w:highlight w:val="yellow"/>
+        </w:rPr>
+        <w:t>.</w:t>
+      </w:r>
+      <w:r>
+        <w:rPr>
+          <w:highlight w:val="yellow"/>
+          <w:lang w:val="en-US"/>
+        </w:rPr>
+        <w:t>min</w:t>
+      </w:r>
+      <w:r>
+        <w:rPr>
+          <w:highlight w:val="yellow"/>
+        </w:rPr>
+        <w:t>_</w:t>
+      </w:r>
+      <w:proofErr w:type="spellStart"/>
+      <w:r>
+        <w:rPr>
+          <w:highlight w:val="yellow"/>
+          <w:lang w:val="en-US"/>
+        </w:rPr>
+        <w:t>tmode</w:t>
+      </w:r>
+      <w:proofErr w:type="spellEnd"/>
+      <w:r>
+        <w:rPr>
+          <w:highlight w:val="yellow"/>
+        </w:rPr>
+        <w:t>}}</w:t>
+      </w:r>
+      <w:r>
+        <w:t xml:space="preserve"> </w:t>
+      </w:r>
+      <w:r>
+        <w:sym w:font="Symbol" w:char="F0B0"/>
+      </w:r>
+      <w:r>
+        <w:t xml:space="preserve">С до </w:t>
+      </w:r>
+      <w:r>
+        <w:rPr>
+          <w:highlight w:val="yellow"/>
+        </w:rPr>
+        <w:t>{</w:t>
+      </w:r>
       <w:proofErr w:type="gramStart"/>
       <w:r>
-        <w:t xml:space="preserve">Климатическая камера  </w:t>
+        <w:rPr>
+          <w:highlight w:val="yellow"/>
+        </w:rPr>
+        <w:t>{</w:t>
+      </w:r>
+      <w:r>
+        <w:rPr>
+          <w:highlight w:val="yellow"/>
+        </w:rPr>
+        <w:t xml:space="preserve"> </w:t>
+      </w:r>
+      <w:proofErr w:type="gramEnd"/>
+      <w:r>
+        <w:rPr>
+          <w:highlight w:val="yellow"/>
+          <w:lang w:val="en-US"/>
+        </w:rPr>
+        <w:t>modes</w:t>
+      </w:r>
+      <w:r>
+        <w:rPr>
+          <w:highlight w:val="yellow"/>
+        </w:rPr>
+        <w:t>.</w:t>
+      </w:r>
+      <w:r>
+        <w:rPr>
+          <w:highlight w:val="yellow"/>
+          <w:lang w:val="en-US"/>
+        </w:rPr>
+        <w:t>summary</w:t>
+      </w:r>
+      <w:r>
+        <w:rPr>
+          <w:highlight w:val="yellow"/>
+        </w:rPr>
+        <w:t>.</w:t>
+      </w:r>
+      <w:r>
+        <w:rPr>
+          <w:highlight w:val="yellow"/>
+          <w:lang w:val="en-US"/>
+        </w:rPr>
+        <w:t>max</w:t>
+      </w:r>
+      <w:r>
+        <w:rPr>
+          <w:highlight w:val="yellow"/>
+        </w:rPr>
+        <w:t>_</w:t>
+      </w:r>
+      <w:proofErr w:type="spellStart"/>
+      <w:r>
+        <w:rPr>
+          <w:highlight w:val="yellow"/>
+          <w:lang w:val="en-US"/>
+        </w:rPr>
+        <w:t>tmode</w:t>
+      </w:r>
+      <w:proofErr w:type="spellEnd"/>
+      <w:r>
+        <w:rPr>
+          <w:highlight w:val="yellow"/>
+        </w:rPr>
+        <w:t>}}</w:t>
+      </w:r>
+      <w:r>
+        <w:t xml:space="preserve"> </w:t>
+      </w:r>
+      <w:r>
+        <w:sym w:font="Symbol" w:char="F0B0"/>
+      </w:r>
+      <w:r>
+        <w:t xml:space="preserve">С, </w:t>
+      </w:r>
+      <w:r>
+        <w:t xml:space="preserve"> повышенной влажности до </w:t>
       </w:r>
       <w:r>
         <w:rPr>
@@ -5469,9 +6195,15 @@
       <w:r>
         <w:rPr>
           <w:highlight w:val="yellow"/>
-          <w:lang w:val="en-US"/>
-        </w:rPr>
-        <w:t>system</w:t>
+        </w:rPr>
+        <w:t xml:space="preserve"> </w:t>
+      </w:r>
+      <w:r>
+        <w:rPr>
+          <w:highlight w:val="yellow"/>
+          <w:lang w:val="en-US"/>
+        </w:rPr>
+        <w:t>modes</w:t>
       </w:r>
       <w:r>
         <w:rPr>
@@ -5484,7 +6216,55 @@
           <w:highlight w:val="yellow"/>
           <w:lang w:val="en-US"/>
         </w:rPr>
-        <w:t>name</w:t>
+        <w:t>summary</w:t>
+      </w:r>
+      <w:r>
+        <w:rPr>
+          <w:highlight w:val="yellow"/>
+        </w:rPr>
+        <w:t>.</w:t>
+      </w:r>
+      <w:r>
+        <w:rPr>
+          <w:highlight w:val="yellow"/>
+          <w:lang w:val="en-US"/>
+        </w:rPr>
+        <w:t>max</w:t>
+      </w:r>
+      <w:r>
+        <w:rPr>
+          <w:highlight w:val="yellow"/>
+        </w:rPr>
+        <w:t>_</w:t>
+      </w:r>
+      <w:proofErr w:type="spellStart"/>
+      <w:r>
+        <w:rPr>
+          <w:highlight w:val="yellow"/>
+          <w:lang w:val="en-US"/>
+        </w:rPr>
+        <w:t>hmode</w:t>
+      </w:r>
+      <w:proofErr w:type="spellEnd"/>
+      <w:r>
+        <w:rPr>
+          <w:highlight w:val="yellow"/>
+        </w:rPr>
+        <w:t>_</w:t>
+      </w:r>
+      <w:r>
+        <w:rPr>
+          <w:highlight w:val="yellow"/>
+          <w:lang w:val="en-US"/>
+        </w:rPr>
+        <w:t>h</w:t>
+      </w:r>
+      <w:r>
+        <w:rPr>
+          <w:highlight w:val="yellow"/>
+          <w:lang w:val="en-US"/>
+        </w:rPr>
+        <w:t>um</w:t>
       </w:r>
       <w:r>
         <w:rPr>
@@ -5493,47 +6273,143 @@
         <w:t>}}</w:t>
       </w:r>
       <w:r>
-        <w:t>,  зав.№</w:t>
-      </w:r>
-      <w:r>
-        <w:rPr>
-          <w:szCs w:val="24"/>
+        <w:t xml:space="preserve"> при температуре от </w:t>
+      </w:r>
+      <w:r>
+        <w:rPr>
+          <w:highlight w:val="yellow"/>
+        </w:rPr>
+        <w:t>{{</w:t>
+      </w:r>
+      <w:r>
+        <w:rPr>
+          <w:highlight w:val="yellow"/>
         </w:rPr>
         <w:t xml:space="preserve"> </w:t>
       </w:r>
       <w:r>
         <w:rPr>
-          <w:szCs w:val="24"/>
+          <w:highlight w:val="yellow"/>
+          <w:lang w:val="en-US"/>
+        </w:rPr>
+        <w:t>modes</w:t>
+      </w:r>
+      <w:r>
+        <w:rPr>
+          <w:highlight w:val="yellow"/>
+        </w:rPr>
+        <w:t>.</w:t>
+      </w:r>
+      <w:r>
+        <w:rPr>
+          <w:highlight w:val="yellow"/>
+          <w:lang w:val="en-US"/>
+        </w:rPr>
+        <w:t>summary</w:t>
+      </w:r>
+      <w:r>
+        <w:rPr>
+          <w:highlight w:val="yellow"/>
+        </w:rPr>
+        <w:t>.</w:t>
+      </w:r>
+      <w:r>
+        <w:rPr>
+          <w:highlight w:val="yellow"/>
+          <w:lang w:val="en-US"/>
+        </w:rPr>
+        <w:t>min</w:t>
+      </w:r>
+      <w:r>
+        <w:rPr>
+          <w:highlight w:val="yellow"/>
+        </w:rPr>
+        <w:t>_</w:t>
+      </w:r>
+      <w:proofErr w:type="spellStart"/>
+      <w:r>
+        <w:rPr>
+          <w:highlight w:val="yellow"/>
+          <w:lang w:val="en-US"/>
+        </w:rPr>
+        <w:t>hmode</w:t>
+      </w:r>
+      <w:proofErr w:type="spellEnd"/>
+      <w:r>
+        <w:rPr>
+          <w:highlight w:val="yellow"/>
+        </w:rPr>
+        <w:t>_</w:t>
+      </w:r>
+      <w:r>
+        <w:rPr>
+          <w:highlight w:val="yellow"/>
+          <w:lang w:val="en-US"/>
+        </w:rPr>
+        <w:t>temp</w:t>
+      </w:r>
+      <w:r>
+        <w:rPr>
+          <w:highlight w:val="yellow"/>
+        </w:rPr>
+        <w:t>}}</w:t>
+      </w:r>
+      <w:r>
+        <w:t xml:space="preserve"> </w:t>
+      </w:r>
+      <w:r>
+        <w:sym w:font="Symbol" w:char="F0B0"/>
+      </w:r>
+      <w:r>
+        <w:t xml:space="preserve">С  до </w:t>
+      </w:r>
+      <w:r>
+        <w:rPr>
           <w:highlight w:val="yellow"/>
         </w:rPr>
         <w:t>{{</w:t>
       </w:r>
       <w:r>
         <w:rPr>
-          <w:szCs w:val="24"/>
-          <w:highlight w:val="yellow"/>
-          <w:lang w:val="en-US"/>
-        </w:rPr>
-        <w:t>system</w:t>
-      </w:r>
-      <w:r>
-        <w:rPr>
-          <w:szCs w:val="24"/>
+          <w:highlight w:val="yellow"/>
+        </w:rPr>
+        <w:t xml:space="preserve"> </w:t>
+      </w:r>
+      <w:r>
+        <w:rPr>
+          <w:highlight w:val="yellow"/>
+          <w:lang w:val="en-US"/>
+        </w:rPr>
+        <w:t>modes</w:t>
+      </w:r>
+      <w:r>
+        <w:rPr>
           <w:highlight w:val="yellow"/>
         </w:rPr>
         <w:t>.</w:t>
       </w:r>
       <w:r>
         <w:rPr>
-          <w:szCs w:val="24"/>
-          <w:highlight w:val="yellow"/>
-          <w:lang w:val="en-US"/>
-        </w:rPr>
-        <w:t>factory</w:t>
-      </w:r>
-      <w:r>
-        <w:rPr>
-          <w:szCs w:val="24"/>
+          <w:highlight w:val="yellow"/>
+          <w:lang w:val="en-US"/>
+        </w:rPr>
+        <w:t>summary</w:t>
+      </w:r>
+      <w:r>
+        <w:rPr>
+          <w:highlight w:val="yellow"/>
+        </w:rPr>
+        <w:t>.</w:t>
+      </w:r>
+      <w:r>
+        <w:rPr>
+          <w:highlight w:val="yellow"/>
+          <w:lang w:val="en-US"/>
+        </w:rPr>
+        <w:t>max</w:t>
+      </w:r>
+      <w:r>
+        <w:rPr>
           <w:highlight w:val="yellow"/>
         </w:rPr>
         <w:t>_</w:t>
@@ -5541,16 +6417,27 @@
       <w:proofErr w:type="spellStart"/>
       <w:r>
         <w:rPr>
-          <w:szCs w:val="24"/>
-          <w:highlight w:val="yellow"/>
-          <w:lang w:val="en-US"/>
-        </w:rPr>
-        <w:t>num</w:t>
+          <w:highlight w:val="yellow"/>
+          <w:lang w:val="en-US"/>
+        </w:rPr>
+        <w:t>hmode</w:t>
       </w:r>
       <w:proofErr w:type="spellEnd"/>
       <w:r>
         <w:rPr>
-          <w:szCs w:val="24"/>
+          <w:highlight w:val="yellow"/>
+        </w:rPr>
+        <w:t>_</w:t>
+      </w:r>
+      <w:r>
+        <w:rPr>
+          <w:highlight w:val="yellow"/>
+          <w:lang w:val="en-US"/>
+        </w:rPr>
+        <w:t>temp</w:t>
+      </w:r>
+      <w:r>
+        <w:rPr>
           <w:highlight w:val="yellow"/>
         </w:rPr>
         <w:t>}}</w:t>
@@ -5559,498 +6446,160 @@
         <w:t xml:space="preserve"> </w:t>
       </w:r>
       <w:r>
-        <w:t>соответствует</w:t>
-      </w:r>
-      <w:r>
         <w:t xml:space="preserve"> </w:t>
       </w:r>
       <w:r>
-        <w:t>требованиям</w:t>
-      </w:r>
-      <w:r>
-        <w:t xml:space="preserve">  </w:t>
-      </w:r>
-      <w:r>
-        <w:rPr>
-          <w:highlight w:val="yellow"/>
-        </w:rPr>
-        <w:t>{{</w:t>
-      </w:r>
-      <w:r>
-        <w:rPr>
-          <w:highlight w:val="yellow"/>
-          <w:lang w:val="en-US"/>
-        </w:rPr>
-        <w:t>system</w:t>
-      </w:r>
-      <w:r>
-        <w:rPr>
-          <w:highlight w:val="yellow"/>
+        <w:sym w:font="Symbol" w:char="F0B0"/>
+      </w:r>
+      <w:r>
+        <w:t>С.</w:t>
+      </w:r>
+    </w:p>
+    <w:p>
+      <w:pPr>
+        <w:ind w:left="600"/>
+        <w:rPr>
+          <w:color w:val="FF0000"/>
+        </w:rPr>
+      </w:pPr>
+      <w:r>
+        <w:t xml:space="preserve"> </w:t>
+      </w:r>
+    </w:p>
+    <w:p>
+      <w:pPr>
+        <w:shd w:val="clear" w:color="auto" w:fill="FFFFFF"/>
+        <w:rPr>
+          <w:color w:val="000000"/>
+          <w:sz w:val="25"/>
+        </w:rPr>
+      </w:pPr>
+      <w:r>
+        <w:rPr>
+          <w:color w:val="000000"/>
+          <w:sz w:val="25"/>
+        </w:rPr>
+        <w:t xml:space="preserve">          </w:t>
+      </w:r>
+    </w:p>
+    <w:p>
+      <w:pPr>
+        <w:shd w:val="clear" w:color="auto" w:fill="FFFFFF"/>
+        <w:ind w:firstLine="600"/>
+        <w:rPr>
+          <w:color w:val="000000"/>
+          <w:szCs w:val="24"/>
+        </w:rPr>
+      </w:pPr>
+      <w:r>
+        <w:rPr>
+          <w:color w:val="000000"/>
+          <w:szCs w:val="24"/>
+        </w:rPr>
+        <w:t xml:space="preserve">Аттестация проведена:   </w:t>
+      </w:r>
+      <w:r>
+        <w:rPr>
+          <w:color w:val="000000"/>
+          <w:szCs w:val="24"/>
+          <w:highlight w:val="red"/>
+        </w:rPr>
+        <w:t xml:space="preserve">ЗАПОЛНИТЬ </w:t>
+      </w:r>
+      <w:proofErr w:type="gramStart"/>
+      <w:r>
+        <w:rPr>
+          <w:color w:val="000000"/>
+          <w:szCs w:val="24"/>
+          <w:highlight w:val="red"/>
+        </w:rPr>
+        <w:t>В РУЧНУЮ</w:t>
+      </w:r>
+      <w:proofErr w:type="gramEnd"/>
+      <w:r>
+        <w:rPr>
+          <w:color w:val="000000"/>
+          <w:szCs w:val="24"/>
         </w:rPr>
         <w:t>.</w:t>
       </w:r>
-      <w:r>
-        <w:rPr>
-          <w:highlight w:val="yellow"/>
-          <w:lang w:val="en-US"/>
-        </w:rPr>
-        <w:t>test</w:t>
-      </w:r>
-      <w:r>
-        <w:rPr>
-          <w:highlight w:val="yellow"/>
-        </w:rPr>
-        <w:t>_</w:t>
-      </w:r>
-      <w:r>
-        <w:rPr>
-          <w:highlight w:val="yellow"/>
-          <w:lang w:val="en-US"/>
-        </w:rPr>
-        <w:t>program</w:t>
-      </w:r>
-      <w:r>
-        <w:rPr>
-          <w:highlight w:val="yellow"/>
-        </w:rPr>
-        <w:t>}}</w:t>
-      </w:r>
-      <w:r>
-        <w:t xml:space="preserve"> </w:t>
-      </w:r>
-      <w:r>
-        <w:t xml:space="preserve"> </w:t>
-      </w:r>
-      <w:r>
-        <w:t>и</w:t>
-      </w:r>
-      <w:r>
-        <w:t xml:space="preserve"> пригодна для проведения испытаний продукции на воздействие температуры в диапазоне от минус </w:t>
-      </w:r>
-      <w:r>
-        <w:t xml:space="preserve"> </w:t>
-      </w:r>
-      <w:r>
-        <w:rPr>
-          <w:highlight w:val="yellow"/>
-        </w:rPr>
-        <w:t>{{</w:t>
-      </w:r>
-      <w:r>
-        <w:rPr>
-          <w:highlight w:val="yellow"/>
-          <w:lang w:val="en-US"/>
-        </w:rPr>
-        <w:t>min</w:t>
-      </w:r>
-      <w:r>
-        <w:rPr>
-          <w:highlight w:val="yellow"/>
-        </w:rPr>
-        <w:t>_</w:t>
-      </w:r>
-      <w:proofErr w:type="spellStart"/>
-      <w:r>
-        <w:rPr>
-          <w:highlight w:val="yellow"/>
-          <w:lang w:val="en-US"/>
-        </w:rPr>
-        <w:t>tmode</w:t>
-      </w:r>
-      <w:proofErr w:type="spellEnd"/>
-      <w:r>
-        <w:rPr>
-          <w:highlight w:val="yellow"/>
-        </w:rPr>
-        <w:t>_</w:t>
-      </w:r>
-      <w:r>
-        <w:rPr>
-          <w:highlight w:val="yellow"/>
-          <w:lang w:val="en-US"/>
-        </w:rPr>
-        <w:t>target</w:t>
-      </w:r>
-      <w:r>
-        <w:rPr>
-          <w:highlight w:val="yellow"/>
-        </w:rPr>
-        <w:t>}}</w:t>
-      </w:r>
-      <w:r>
-        <w:t xml:space="preserve"> </w:t>
-      </w:r>
-      <w:r>
-        <w:sym w:font="Symbol" w:char="F0B0"/>
-      </w:r>
-      <w:r>
-        <w:t xml:space="preserve">С до </w:t>
-      </w:r>
-      <w:r>
-        <w:rPr>
-          <w:highlight w:val="yellow"/>
-        </w:rPr>
-        <w:t>{{</w:t>
-      </w:r>
-      <w:r>
-        <w:rPr>
-          <w:highlight w:val="yellow"/>
-          <w:lang w:val="en-US"/>
-        </w:rPr>
-        <w:t>max</w:t>
-      </w:r>
-      <w:r>
-        <w:rPr>
-          <w:highlight w:val="yellow"/>
-        </w:rPr>
-        <w:t>_</w:t>
-      </w:r>
-      <w:proofErr w:type="spellStart"/>
-      <w:r>
-        <w:rPr>
-          <w:highlight w:val="yellow"/>
-          <w:lang w:val="en-US"/>
-        </w:rPr>
-        <w:t>tmode</w:t>
-      </w:r>
-      <w:proofErr w:type="spellEnd"/>
-      <w:r>
-        <w:rPr>
-          <w:highlight w:val="yellow"/>
-        </w:rPr>
-        <w:t>_</w:t>
-      </w:r>
-      <w:r>
-        <w:rPr>
-          <w:highlight w:val="yellow"/>
-          <w:lang w:val="en-US"/>
-        </w:rPr>
-        <w:t>target</w:t>
-      </w:r>
-      <w:r>
-        <w:rPr>
-          <w:highlight w:val="yellow"/>
-        </w:rPr>
-        <w:t>}}</w:t>
-      </w:r>
-      <w:r>
-        <w:t xml:space="preserve"> </w:t>
-      </w:r>
-      <w:r>
-        <w:sym w:font="Symbol" w:char="F0B0"/>
-      </w:r>
-      <w:r>
-        <w:t xml:space="preserve">С, </w:t>
-      </w:r>
-      <w:r>
-        <w:t xml:space="preserve"> повышенной влажности до </w:t>
-      </w:r>
-      <w:r>
-        <w:rPr>
-          <w:highlight w:val="yellow"/>
-        </w:rPr>
-        <w:t>{{</w:t>
-      </w:r>
-      <w:r>
-        <w:rPr>
-          <w:highlight w:val="yellow"/>
-          <w:lang w:val="en-US"/>
-        </w:rPr>
-        <w:t>max</w:t>
-      </w:r>
-      <w:r>
-        <w:rPr>
-          <w:highlight w:val="yellow"/>
-        </w:rPr>
-        <w:t>_</w:t>
-      </w:r>
-      <w:proofErr w:type="spellStart"/>
-      <w:r>
-        <w:rPr>
-          <w:highlight w:val="yellow"/>
-          <w:lang w:val="en-US"/>
-        </w:rPr>
-        <w:t>hmode</w:t>
-      </w:r>
-      <w:proofErr w:type="spellEnd"/>
-      <w:r>
-        <w:rPr>
-          <w:highlight w:val="yellow"/>
-        </w:rPr>
-        <w:t>_</w:t>
-      </w:r>
-      <w:proofErr w:type="spellStart"/>
-      <w:r>
-        <w:rPr>
-          <w:highlight w:val="yellow"/>
-          <w:lang w:val="en-US"/>
-        </w:rPr>
-        <w:t>htarget</w:t>
-      </w:r>
-      <w:proofErr w:type="spellEnd"/>
-      <w:r>
-        <w:rPr>
-          <w:highlight w:val="yellow"/>
-        </w:rPr>
-        <w:t>}}</w:t>
-      </w:r>
-      <w:r>
-        <w:t xml:space="preserve"> при температуре от </w:t>
-      </w:r>
-      <w:r>
-        <w:rPr>
-          <w:highlight w:val="yellow"/>
-        </w:rPr>
-        <w:t>{{</w:t>
-      </w:r>
-      <w:r>
-        <w:rPr>
-          <w:highlight w:val="yellow"/>
-          <w:lang w:val="en-US"/>
-        </w:rPr>
-        <w:t>min</w:t>
-      </w:r>
-      <w:r>
-        <w:rPr>
-          <w:highlight w:val="yellow"/>
-        </w:rPr>
-        <w:t>_</w:t>
-      </w:r>
-      <w:proofErr w:type="spellStart"/>
-      <w:r>
-        <w:rPr>
-          <w:highlight w:val="yellow"/>
-          <w:lang w:val="en-US"/>
-        </w:rPr>
-        <w:t>hmode</w:t>
-      </w:r>
-      <w:proofErr w:type="spellEnd"/>
-      <w:r>
-        <w:rPr>
-          <w:highlight w:val="yellow"/>
-        </w:rPr>
-        <w:t>_</w:t>
-      </w:r>
-      <w:proofErr w:type="spellStart"/>
-      <w:r>
-        <w:rPr>
-          <w:highlight w:val="yellow"/>
-          <w:lang w:val="en-US"/>
-        </w:rPr>
-        <w:t>ttarget</w:t>
-      </w:r>
-      <w:proofErr w:type="spellEnd"/>
-      <w:r>
-        <w:rPr>
-          <w:highlight w:val="yellow"/>
-        </w:rPr>
-        <w:t>}}</w:t>
-      </w:r>
-      <w:r>
-        <w:t xml:space="preserve"> </w:t>
-      </w:r>
-      <w:r>
-        <w:sym w:font="Symbol" w:char="F0B0"/>
-      </w:r>
-      <w:r>
-        <w:t xml:space="preserve">С  до </w:t>
-      </w:r>
-      <w:r>
-        <w:rPr>
-          <w:highlight w:val="yellow"/>
-        </w:rPr>
-        <w:t>{{</w:t>
-      </w:r>
-      <w:r>
-        <w:rPr>
-          <w:highlight w:val="yellow"/>
-          <w:lang w:val="en-US"/>
-        </w:rPr>
-        <w:t>max</w:t>
-      </w:r>
-      <w:r>
-        <w:rPr>
-          <w:highlight w:val="yellow"/>
-        </w:rPr>
-        <w:t>_</w:t>
-      </w:r>
-      <w:proofErr w:type="spellStart"/>
-      <w:r>
-        <w:rPr>
-          <w:highlight w:val="yellow"/>
-          <w:lang w:val="en-US"/>
-        </w:rPr>
-        <w:t>hmode</w:t>
-      </w:r>
-      <w:proofErr w:type="spellEnd"/>
-      <w:r>
-        <w:rPr>
-          <w:highlight w:val="yellow"/>
-        </w:rPr>
-        <w:t>_</w:t>
-      </w:r>
-      <w:proofErr w:type="spellStart"/>
-      <w:r>
-        <w:rPr>
-          <w:highlight w:val="yellow"/>
-          <w:lang w:val="en-US"/>
-        </w:rPr>
-        <w:t>ttarget</w:t>
-      </w:r>
-      <w:proofErr w:type="spellEnd"/>
-      <w:r>
-        <w:rPr>
-          <w:highlight w:val="yellow"/>
-        </w:rPr>
-        <w:t>}}</w:t>
-      </w:r>
-      <w:r>
-        <w:t xml:space="preserve"> </w:t>
-      </w:r>
-      <w:r>
-        <w:t xml:space="preserve"> </w:t>
-      </w:r>
-      <w:r>
-        <w:sym w:font="Symbol" w:char="F0B0"/>
-      </w:r>
-      <w:r>
-        <w:t>С.</w:t>
+    </w:p>
+    <w:p>
+      <w:pPr>
+        <w:ind w:left="600"/>
+      </w:pPr>
+    </w:p>
+    <w:p>
+      <w:pPr>
+        <w:ind w:left="600"/>
+      </w:pPr>
+      <w:r>
+        <w:t>Срок о</w:t>
+      </w:r>
+      <w:r>
+        <w:t xml:space="preserve">чередной аттестации: </w:t>
+      </w:r>
+      <w:r>
+        <w:t xml:space="preserve">   </w:t>
+      </w:r>
+      <w:r>
+        <w:rPr>
+          <w:color w:val="000000"/>
+          <w:szCs w:val="24"/>
+          <w:highlight w:val="red"/>
+        </w:rPr>
+        <w:t xml:space="preserve">ЗАПОЛНИТЬ </w:t>
+      </w:r>
+      <w:proofErr w:type="gramStart"/>
+      <w:r>
+        <w:rPr>
+          <w:color w:val="000000"/>
+          <w:szCs w:val="24"/>
+          <w:highlight w:val="red"/>
+        </w:rPr>
+        <w:t>В РУЧНУЮ</w:t>
       </w:r>
       <w:proofErr w:type="gramEnd"/>
     </w:p>
     <w:p>
       <w:pPr>
         <w:ind w:left="600"/>
-        <w:rPr>
-          <w:color w:val="FF0000"/>
-        </w:rPr>
-      </w:pPr>
-      <w:r>
-        <w:t xml:space="preserve"> </w:t>
-      </w:r>
+      </w:pPr>
     </w:p>
     <w:p>
       <w:pPr>
-        <w:shd w:val="clear" w:color="auto" w:fill="FFFFFF"/>
-        <w:rPr>
-          <w:color w:val="000000"/>
-          <w:sz w:val="25"/>
-        </w:rPr>
-      </w:pPr>
-      <w:r>
-        <w:rPr>
-          <w:color w:val="000000"/>
-          <w:sz w:val="25"/>
-        </w:rPr>
-        <w:t xml:space="preserve">          </w:t>
-      </w:r>
-    </w:p>
-    <w:p>
-      <w:pPr>
-        <w:shd w:val="clear" w:color="auto" w:fill="FFFFFF"/>
-        <w:ind w:firstLine="600"/>
-        <w:rPr>
-          <w:color w:val="000000"/>
-          <w:szCs w:val="24"/>
-        </w:rPr>
-      </w:pPr>
-      <w:r>
-        <w:rPr>
-          <w:color w:val="000000"/>
-          <w:szCs w:val="24"/>
-        </w:rPr>
-        <w:t xml:space="preserve">Аттестация проведена:   </w:t>
-      </w:r>
-      <w:r>
-        <w:rPr>
-          <w:color w:val="000000"/>
-          <w:szCs w:val="24"/>
-          <w:highlight w:val="red"/>
-        </w:rPr>
-        <w:t xml:space="preserve">ЗАПОЛНИТЬ </w:t>
-      </w:r>
-      <w:proofErr w:type="gramStart"/>
-      <w:r>
-        <w:rPr>
-          <w:color w:val="000000"/>
-          <w:szCs w:val="24"/>
-          <w:highlight w:val="red"/>
-        </w:rPr>
-        <w:t>В РУЧНУЮ</w:t>
-      </w:r>
-      <w:proofErr w:type="gramEnd"/>
-      <w:r>
-        <w:rPr>
-          <w:color w:val="000000"/>
-          <w:szCs w:val="24"/>
+        <w:ind w:left="600"/>
+      </w:pPr>
+      <w:r>
+        <w:t>Приложение</w:t>
+      </w:r>
+      <w:r>
+        <w:t xml:space="preserve">:  </w:t>
+      </w:r>
+      <w:r>
+        <w:t xml:space="preserve">Результаты аттестации </w:t>
+      </w:r>
+      <w:r>
+        <w:t xml:space="preserve">на </w:t>
+      </w:r>
+      <w:r>
+        <w:rPr>
+          <w:highlight w:val="yellow"/>
+        </w:rPr>
+        <w:t>{{</w:t>
+      </w:r>
+      <w:r>
+        <w:rPr>
+          <w:highlight w:val="yellow"/>
+          <w:lang w:val="en-US"/>
+        </w:rPr>
+        <w:t>report</w:t>
+      </w:r>
+      <w:r>
+        <w:rPr>
+          <w:highlight w:val="yellow"/>
         </w:rPr>
         <w:t>.</w:t>
-      </w:r>
-    </w:p>
-    <w:p>
-      <w:pPr>
-        <w:ind w:left="600"/>
-      </w:pPr>
-    </w:p>
-    <w:p>
-      <w:pPr>
-        <w:ind w:left="600"/>
-      </w:pPr>
-      <w:r>
-        <w:t>Срок о</w:t>
-      </w:r>
-      <w:r>
-        <w:t xml:space="preserve">чередной аттестации: </w:t>
-      </w:r>
-      <w:r>
-        <w:t xml:space="preserve">   </w:t>
-      </w:r>
-      <w:r>
-        <w:rPr>
-          <w:color w:val="000000"/>
-          <w:szCs w:val="24"/>
-          <w:highlight w:val="red"/>
-        </w:rPr>
-        <w:t xml:space="preserve">ЗАПОЛНИТЬ </w:t>
-      </w:r>
-      <w:proofErr w:type="gramStart"/>
-      <w:r>
-        <w:rPr>
-          <w:color w:val="000000"/>
-          <w:szCs w:val="24"/>
-          <w:highlight w:val="red"/>
-        </w:rPr>
-        <w:t>В РУЧНУЮ</w:t>
-      </w:r>
-      <w:proofErr w:type="gramEnd"/>
-    </w:p>
-    <w:p>
-      <w:pPr>
-        <w:ind w:left="600"/>
-      </w:pPr>
-    </w:p>
-    <w:p>
-      <w:pPr>
-        <w:ind w:left="600"/>
-      </w:pPr>
-      <w:r>
-        <w:lastRenderedPageBreak/>
-        <w:t>Приложение</w:t>
-      </w:r>
-      <w:r>
-        <w:t xml:space="preserve">:  </w:t>
-      </w:r>
-      <w:r>
-        <w:t xml:space="preserve">Результаты аттестации </w:t>
-      </w:r>
-      <w:r>
-        <w:t xml:space="preserve">на </w:t>
-      </w:r>
-      <w:r>
-        <w:rPr>
-          <w:highlight w:val="yellow"/>
-        </w:rPr>
-        <w:t>{{</w:t>
       </w:r>
       <w:r>
         <w:rPr>
@@ -6385,7 +6934,7 @@
         <w:rStyle w:val="a6"/>
         <w:noProof/>
       </w:rPr>
-      <w:t>2</w:t>
+      <w:t>1</w:t>
     </w:r>
     <w:r>
       <w:rPr>
@@ -8040,7 +8589,7 @@
 </file>
 
 <file path=customXml/itemProps1.xml><?xml version="1.0" encoding="utf-8"?>
-<ds:datastoreItem xmlns:ds="http://schemas.openxmlformats.org/officeDocument/2006/customXml" ds:itemID="{BEE1DE84-F9BD-4518-A057-A5CA0D61452A}">
+<ds:datastoreItem xmlns:ds="http://schemas.openxmlformats.org/officeDocument/2006/customXml" ds:itemID="{64E87E1A-E6BC-4B83-973C-CDB0CA715373}">
   <ds:schemaRefs>
     <ds:schemaRef ds:uri="http://schemas.openxmlformats.org/officeDocument/2006/bibliography"/>
   </ds:schemaRefs>

</xml_diff>

<commit_message>
feat: working on main tpl and context builder
</commit_message>
<xml_diff>
--- a/src/report/templates/main_tpl.docx
+++ b/src/report/templates/main_tpl.docx
@@ -705,8 +705,6 @@
           <w:numId w:val="6"/>
         </w:numPr>
       </w:pPr>
-      <w:bookmarkStart w:id="0" w:name="_GoBack"/>
-      <w:bookmarkEnd w:id="0"/>
       <w:r>
         <w:rPr>
           <w:highlight w:val="yellow"/>
@@ -1868,6 +1866,7 @@
         </w:tabs>
         <w:rPr>
           <w:szCs w:val="24"/>
+          <w:lang w:val="en-US"/>
         </w:rPr>
       </w:pPr>
       <w:r>
@@ -3300,6 +3299,7 @@
         <w:ind w:firstLine="426"/>
         <w:rPr>
           <w:szCs w:val="24"/>
+          <w:lang w:val="en-US"/>
         </w:rPr>
       </w:pPr>
     </w:p>
@@ -3308,44 +3308,64 @@
         <w:ind w:firstLine="426"/>
         <w:rPr>
           <w:szCs w:val="24"/>
-        </w:rPr>
-      </w:pPr>
-      <w:r>
-        <w:rPr>
-          <w:szCs w:val="24"/>
-        </w:rPr>
-        <w:tab/>
-      </w:r>
-      <w:r>
-        <w:rPr>
-          <w:szCs w:val="24"/>
+          <w:lang w:val="en-US"/>
+        </w:rPr>
+      </w:pPr>
+    </w:p>
+    <w:p>
+      <w:pPr>
+        <w:rPr>
+          <w:sz w:val="32"/>
+          <w:szCs w:val="32"/>
+          <w:lang w:val="en-US"/>
+        </w:rPr>
+      </w:pPr>
+      <w:r>
+        <w:rPr>
+          <w:sz w:val="32"/>
+          <w:szCs w:val="32"/>
         </w:rPr>
         <w:t xml:space="preserve">Действительные значения </w:t>
       </w:r>
       <w:proofErr w:type="spellStart"/>
       <w:r>
         <w:rPr>
-          <w:szCs w:val="24"/>
+          <w:sz w:val="32"/>
+          <w:szCs w:val="32"/>
         </w:rPr>
         <w:t>точностных</w:t>
       </w:r>
       <w:proofErr w:type="spellEnd"/>
       <w:r>
         <w:rPr>
-          <w:szCs w:val="24"/>
-        </w:rPr>
-        <w:t xml:space="preserve"> характеристик, полученные при аттестации</w:t>
-      </w:r>
-      <w:r>
-        <w:rPr>
-          <w:szCs w:val="24"/>
+          <w:sz w:val="32"/>
+          <w:szCs w:val="32"/>
+        </w:rPr>
+        <w:t xml:space="preserve"> характеристик</w:t>
+      </w:r>
+      <w:r>
+        <w:rPr>
+          <w:sz w:val="32"/>
+          <w:szCs w:val="32"/>
+          <w:lang w:val="en-US"/>
         </w:rPr>
         <w:t>:</w:t>
       </w:r>
+    </w:p>
+    <w:p>
+      <w:pPr>
+        <w:ind w:firstLine="426"/>
+        <w:jc w:val="center"/>
+        <w:rPr>
+          <w:sz w:val="32"/>
+          <w:szCs w:val="32"/>
+          <w:lang w:val="en-US"/>
+        </w:rPr>
+      </w:pPr>
     </w:p>
     <w:tbl>
       <w:tblPr>
-        <w:tblW w:w="5122" w:type="pct"/>
+        <w:tblW w:w="5125" w:type="pct"/>
         <w:tblInd w:w="108" w:type="dxa"/>
         <w:tblBorders>
           <w:top w:val="single" w:sz="4" w:space="0" w:color="auto"/>
@@ -3359,12 +3379,12 @@
         <w:tblLook w:val="01E0" w:firstRow="1" w:lastRow="1" w:firstColumn="1" w:lastColumn="1" w:noHBand="0" w:noVBand="0"/>
       </w:tblPr>
       <w:tblGrid>
-        <w:gridCol w:w="1981"/>
-        <w:gridCol w:w="1729"/>
-        <w:gridCol w:w="1653"/>
-        <w:gridCol w:w="1653"/>
-        <w:gridCol w:w="1638"/>
-        <w:gridCol w:w="1663"/>
+        <w:gridCol w:w="1982"/>
+        <w:gridCol w:w="1732"/>
+        <w:gridCol w:w="1654"/>
+        <w:gridCol w:w="1654"/>
+        <w:gridCol w:w="1641"/>
+        <w:gridCol w:w="1660"/>
       </w:tblGrid>
       <w:tr>
         <w:trPr>
@@ -3397,7 +3417,7 @@
         </w:tc>
         <w:tc>
           <w:tcPr>
-            <w:tcW w:w="838" w:type="pct"/>
+            <w:tcW w:w="839" w:type="pct"/>
             <w:vMerge w:val="restart"/>
             <w:shd w:val="clear" w:color="auto" w:fill="auto"/>
             <w:vAlign w:val="center"/>
@@ -3423,7 +3443,7 @@
         </w:tc>
         <w:tc>
           <w:tcPr>
-            <w:tcW w:w="2396" w:type="pct"/>
+            <w:tcW w:w="2397" w:type="pct"/>
             <w:gridSpan w:val="3"/>
             <w:shd w:val="clear" w:color="auto" w:fill="auto"/>
             <w:vAlign w:val="center"/>
@@ -3448,7 +3468,7 @@
         </w:tc>
         <w:tc>
           <w:tcPr>
-            <w:tcW w:w="806" w:type="pct"/>
+            <w:tcW w:w="804" w:type="pct"/>
             <w:vMerge w:val="restart"/>
             <w:shd w:val="clear" w:color="auto" w:fill="auto"/>
             <w:vAlign w:val="center"/>
@@ -3496,7 +3516,7 @@
         </w:tc>
         <w:tc>
           <w:tcPr>
-            <w:tcW w:w="838" w:type="pct"/>
+            <w:tcW w:w="839" w:type="pct"/>
             <w:vMerge/>
             <w:shd w:val="clear" w:color="auto" w:fill="auto"/>
             <w:vAlign w:val="center"/>
@@ -3564,7 +3584,7 @@
         </w:tc>
         <w:tc>
           <w:tcPr>
-            <w:tcW w:w="794" w:type="pct"/>
+            <w:tcW w:w="795" w:type="pct"/>
             <w:shd w:val="clear" w:color="auto" w:fill="auto"/>
             <w:vAlign w:val="center"/>
           </w:tcPr>
@@ -3587,7 +3607,7 @@
         </w:tc>
         <w:tc>
           <w:tcPr>
-            <w:tcW w:w="806" w:type="pct"/>
+            <w:tcW w:w="804" w:type="pct"/>
             <w:vMerge/>
             <w:shd w:val="clear" w:color="auto" w:fill="auto"/>
             <w:vAlign w:val="center"/>
@@ -3635,7 +3655,7 @@
         </w:tc>
         <w:tc>
           <w:tcPr>
-            <w:tcW w:w="838" w:type="pct"/>
+            <w:tcW w:w="839" w:type="pct"/>
             <w:shd w:val="clear" w:color="auto" w:fill="auto"/>
             <w:vAlign w:val="center"/>
           </w:tcPr>
@@ -3708,7 +3728,7 @@
         </w:tc>
         <w:tc>
           <w:tcPr>
-            <w:tcW w:w="794" w:type="pct"/>
+            <w:tcW w:w="795" w:type="pct"/>
             <w:shd w:val="clear" w:color="auto" w:fill="auto"/>
             <w:vAlign w:val="center"/>
           </w:tcPr>
@@ -3731,7 +3751,7 @@
         </w:tc>
         <w:tc>
           <w:tcPr>
-            <w:tcW w:w="806" w:type="pct"/>
+            <w:tcW w:w="804" w:type="pct"/>
             <w:shd w:val="clear" w:color="auto" w:fill="auto"/>
             <w:vAlign w:val="center"/>
           </w:tcPr>
@@ -3750,6 +3770,82 @@
                 <w:szCs w:val="24"/>
               </w:rPr>
               <w:t>6</w:t>
+            </w:r>
+          </w:p>
+        </w:tc>
+      </w:tr>
+      <w:tr>
+        <w:trPr>
+          <w:trHeight w:val="516"/>
+        </w:trPr>
+        <w:tc>
+          <w:tcPr>
+            <w:tcW w:w="5000" w:type="pct"/>
+            <w:gridSpan w:val="6"/>
+            <w:shd w:val="clear" w:color="auto" w:fill="auto"/>
+            <w:vAlign w:val="center"/>
+          </w:tcPr>
+          <w:p>
+            <w:pPr>
+              <w:rPr>
+                <w:szCs w:val="24"/>
+                <w:lang w:val="en-US"/>
+              </w:rPr>
+            </w:pPr>
+            <w:r>
+              <w:rPr>
+                <w:szCs w:val="24"/>
+                <w:lang w:val="en-US"/>
+              </w:rPr>
+              <w:t>{%</w:t>
+            </w:r>
+            <w:proofErr w:type="spellStart"/>
+            <w:r>
+              <w:rPr>
+                <w:szCs w:val="24"/>
+                <w:lang w:val="en-US"/>
+              </w:rPr>
+              <w:t>tr</w:t>
+            </w:r>
+            <w:proofErr w:type="spellEnd"/>
+            <w:r>
+              <w:rPr>
+                <w:szCs w:val="24"/>
+                <w:lang w:val="en-US"/>
+              </w:rPr>
+              <w:t xml:space="preserve">  for </w:t>
+            </w:r>
+            <w:proofErr w:type="spellStart"/>
+            <w:r>
+              <w:rPr>
+                <w:szCs w:val="24"/>
+                <w:lang w:val="en-US"/>
+              </w:rPr>
+              <w:t>tmode</w:t>
+            </w:r>
+            <w:proofErr w:type="spellEnd"/>
+            <w:r>
+              <w:rPr>
+                <w:szCs w:val="24"/>
+                <w:lang w:val="en-US"/>
+              </w:rPr>
+              <w:t xml:space="preserve"> in </w:t>
+            </w:r>
+            <w:proofErr w:type="spellStart"/>
+            <w:r>
+              <w:rPr>
+                <w:szCs w:val="24"/>
+                <w:lang w:val="en-US"/>
+              </w:rPr>
+              <w:t>modes.tmodes</w:t>
+            </w:r>
+            <w:proofErr w:type="spellEnd"/>
+            <w:r>
+              <w:rPr>
+                <w:szCs w:val="24"/>
+                <w:lang w:val="en-US"/>
+              </w:rPr>
+              <w:t xml:space="preserve"> %}</w:t>
             </w:r>
           </w:p>
         </w:tc>
@@ -3761,7 +3857,6 @@
         <w:tc>
           <w:tcPr>
             <w:tcW w:w="960" w:type="pct"/>
-            <w:vMerge w:val="restart"/>
             <w:shd w:val="clear" w:color="auto" w:fill="auto"/>
             <w:vAlign w:val="center"/>
           </w:tcPr>
@@ -3779,13 +3874,19 @@
               <w:rPr>
                 <w:szCs w:val="24"/>
               </w:rPr>
-              <w:t>Отклонение температуры от нормированного значения</w:t>
+              <w:t xml:space="preserve">Отклонение </w:t>
+            </w:r>
+            <w:r>
+              <w:rPr>
+                <w:szCs w:val="24"/>
+              </w:rPr>
+              <w:t>температуры</w:t>
             </w:r>
           </w:p>
         </w:tc>
         <w:tc>
           <w:tcPr>
-            <w:tcW w:w="838" w:type="pct"/>
+            <w:tcW w:w="839" w:type="pct"/>
             <w:shd w:val="clear" w:color="auto" w:fill="auto"/>
             <w:vAlign w:val="center"/>
           </w:tcPr>
@@ -3803,25 +3904,29 @@
             <w:r>
               <w:rPr>
                 <w:szCs w:val="24"/>
-              </w:rPr>
-              <w:t>Т= минус 20</w:t>
+                <w:highlight w:val="yellow"/>
+              </w:rPr>
+              <w:t>Т= 0</w:t>
             </w:r>
             <w:proofErr w:type="gramStart"/>
             <w:r>
               <w:rPr>
                 <w:szCs w:val="24"/>
+                <w:highlight w:val="yellow"/>
               </w:rPr>
               <w:t xml:space="preserve"> </w:t>
             </w:r>
             <w:r>
               <w:rPr>
                 <w:szCs w:val="24"/>
+                <w:highlight w:val="yellow"/>
               </w:rPr>
               <w:sym w:font="Symbol" w:char="F0B0"/>
             </w:r>
             <w:r>
               <w:rPr>
                 <w:szCs w:val="24"/>
+                <w:highlight w:val="yellow"/>
               </w:rPr>
               <w:t>С</w:t>
             </w:r>
@@ -3842,19 +3947,15 @@
               <w:jc w:val="center"/>
               <w:rPr>
                 <w:szCs w:val="24"/>
+                <w:highlight w:val="yellow"/>
               </w:rPr>
             </w:pPr>
             <w:r>
               <w:rPr>
                 <w:szCs w:val="24"/>
-              </w:rPr>
-              <w:t>0,</w:t>
-            </w:r>
-            <w:r>
-              <w:rPr>
-                <w:szCs w:val="24"/>
-              </w:rPr>
-              <w:t>6</w:t>
+                <w:highlight w:val="yellow"/>
+              </w:rPr>
+              <w:t>0,7</w:t>
             </w:r>
           </w:p>
           <w:p>
@@ -3865,20 +3966,14 @@
               <w:jc w:val="center"/>
               <w:rPr>
                 <w:szCs w:val="24"/>
-                <w:lang w:val="en-US"/>
               </w:rPr>
             </w:pPr>
             <w:r>
               <w:rPr>
                 <w:szCs w:val="24"/>
-              </w:rPr>
-              <w:t>0,</w:t>
-            </w:r>
-            <w:r>
-              <w:rPr>
-                <w:szCs w:val="24"/>
-              </w:rPr>
-              <w:t>8</w:t>
+                <w:highlight w:val="yellow"/>
+              </w:rPr>
+              <w:t>0,3</w:t>
             </w:r>
           </w:p>
         </w:tc>
@@ -3901,20 +3996,15 @@
             <w:r>
               <w:rPr>
                 <w:szCs w:val="24"/>
-              </w:rPr>
-              <w:t>0,</w:t>
-            </w:r>
-            <w:r>
-              <w:rPr>
-                <w:szCs w:val="24"/>
-              </w:rPr>
-              <w:t>2</w:t>
+                <w:highlight w:val="yellow"/>
+              </w:rPr>
+              <w:t>0,1</w:t>
             </w:r>
           </w:p>
         </w:tc>
         <w:tc>
           <w:tcPr>
-            <w:tcW w:w="794" w:type="pct"/>
+            <w:tcW w:w="795" w:type="pct"/>
             <w:shd w:val="clear" w:color="auto" w:fill="auto"/>
             <w:vAlign w:val="center"/>
           </w:tcPr>
@@ -3926,19 +4016,15 @@
               <w:jc w:val="center"/>
               <w:rPr>
                 <w:szCs w:val="24"/>
+                <w:highlight w:val="yellow"/>
               </w:rPr>
             </w:pPr>
             <w:r>
               <w:rPr>
                 <w:szCs w:val="24"/>
-              </w:rPr>
-              <w:t>0,</w:t>
-            </w:r>
-            <w:r>
-              <w:rPr>
-                <w:szCs w:val="24"/>
-              </w:rPr>
-              <w:t>8</w:t>
+                <w:highlight w:val="yellow"/>
+              </w:rPr>
+              <w:t>0,9</w:t>
             </w:r>
           </w:p>
           <w:p>
@@ -3955,14 +4041,15 @@
             <w:r>
               <w:rPr>
                 <w:szCs w:val="24"/>
-              </w:rPr>
-              <w:t>1,0</w:t>
+                <w:highlight w:val="yellow"/>
+              </w:rPr>
+              <w:t>0,4</w:t>
             </w:r>
           </w:p>
         </w:tc>
         <w:tc>
           <w:tcPr>
-            <w:tcW w:w="806" w:type="pct"/>
+            <w:tcW w:w="804" w:type="pct"/>
             <w:shd w:val="clear" w:color="auto" w:fill="auto"/>
             <w:vAlign w:val="center"/>
           </w:tcPr>
@@ -3973,6 +4060,7 @@
             <w:r>
               <w:rPr>
                 <w:szCs w:val="24"/>
+                <w:highlight w:val="yellow"/>
               </w:rPr>
               <w:t>± 2</w:t>
             </w:r>
@@ -3980,18 +4068,21 @@
             <w:r>
               <w:rPr>
                 <w:szCs w:val="24"/>
+                <w:highlight w:val="yellow"/>
               </w:rPr>
               <w:t xml:space="preserve"> </w:t>
             </w:r>
             <w:r>
               <w:rPr>
                 <w:szCs w:val="24"/>
+                <w:highlight w:val="yellow"/>
               </w:rPr>
               <w:sym w:font="Symbol" w:char="F0B0"/>
             </w:r>
             <w:r>
               <w:rPr>
                 <w:szCs w:val="24"/>
+                <w:highlight w:val="yellow"/>
               </w:rPr>
               <w:t>С</w:t>
             </w:r>
@@ -4001,12 +4092,170 @@
       </w:tr>
       <w:tr>
         <w:trPr>
-          <w:trHeight w:val="285"/>
+          <w:trHeight w:val="516"/>
+        </w:trPr>
+        <w:tc>
+          <w:tcPr>
+            <w:tcW w:w="5000" w:type="pct"/>
+            <w:gridSpan w:val="6"/>
+            <w:shd w:val="clear" w:color="auto" w:fill="auto"/>
+            <w:vAlign w:val="center"/>
+          </w:tcPr>
+          <w:p>
+            <w:pPr>
+              <w:rPr>
+                <w:szCs w:val="24"/>
+                <w:lang w:val="en-US"/>
+              </w:rPr>
+            </w:pPr>
+            <w:r>
+              <w:rPr>
+                <w:szCs w:val="24"/>
+                <w:lang w:val="en-US"/>
+              </w:rPr>
+              <w:t>{%</w:t>
+            </w:r>
+            <w:proofErr w:type="spellStart"/>
+            <w:r>
+              <w:rPr>
+                <w:szCs w:val="24"/>
+                <w:lang w:val="en-US"/>
+              </w:rPr>
+              <w:t>tr</w:t>
+            </w:r>
+            <w:proofErr w:type="spellEnd"/>
+            <w:r>
+              <w:rPr>
+                <w:szCs w:val="24"/>
+                <w:lang w:val="en-US"/>
+              </w:rPr>
+              <w:t xml:space="preserve">  </w:t>
+            </w:r>
+            <w:proofErr w:type="spellStart"/>
+            <w:r>
+              <w:rPr>
+                <w:szCs w:val="24"/>
+                <w:lang w:val="en-US"/>
+              </w:rPr>
+              <w:t>endfor</w:t>
+            </w:r>
+            <w:proofErr w:type="spellEnd"/>
+            <w:r>
+              <w:rPr>
+                <w:szCs w:val="24"/>
+                <w:lang w:val="en-US"/>
+              </w:rPr>
+              <w:t xml:space="preserve"> %}</w:t>
+            </w:r>
+          </w:p>
+        </w:tc>
+      </w:tr>
+      <w:tr>
+        <w:trPr>
+          <w:trHeight w:val="702"/>
+        </w:trPr>
+        <w:tc>
+          <w:tcPr>
+            <w:tcW w:w="5000" w:type="pct"/>
+            <w:gridSpan w:val="6"/>
+            <w:shd w:val="clear" w:color="auto" w:fill="auto"/>
+            <w:vAlign w:val="center"/>
+          </w:tcPr>
+          <w:p>
+            <w:pPr>
+              <w:rPr>
+                <w:szCs w:val="24"/>
+                <w:lang w:val="en-US"/>
+              </w:rPr>
+            </w:pPr>
+            <w:r>
+              <w:rPr>
+                <w:szCs w:val="24"/>
+                <w:lang w:val="en-US"/>
+              </w:rPr>
+              <w:t>{%</w:t>
+            </w:r>
+            <w:proofErr w:type="spellStart"/>
+            <w:r>
+              <w:rPr>
+                <w:szCs w:val="24"/>
+                <w:lang w:val="en-US"/>
+              </w:rPr>
+              <w:t>tr</w:t>
+            </w:r>
+            <w:proofErr w:type="spellEnd"/>
+            <w:r>
+              <w:rPr>
+                <w:szCs w:val="24"/>
+                <w:lang w:val="en-US"/>
+              </w:rPr>
+              <w:t xml:space="preserve">  for </w:t>
+            </w:r>
+            <w:proofErr w:type="spellStart"/>
+            <w:r>
+              <w:rPr>
+                <w:szCs w:val="24"/>
+                <w:lang w:val="en-US"/>
+              </w:rPr>
+              <w:t>h</w:t>
+            </w:r>
+            <w:bookmarkStart w:id="0" w:name="_GoBack"/>
+            <w:bookmarkEnd w:id="0"/>
+            <w:r>
+              <w:rPr>
+                <w:szCs w:val="24"/>
+                <w:lang w:val="en-US"/>
+              </w:rPr>
+              <w:t>mode</w:t>
+            </w:r>
+            <w:proofErr w:type="spellEnd"/>
+            <w:r>
+              <w:rPr>
+                <w:szCs w:val="24"/>
+                <w:lang w:val="en-US"/>
+              </w:rPr>
+              <w:t xml:space="preserve"> in </w:t>
+            </w:r>
+            <w:proofErr w:type="spellStart"/>
+            <w:r>
+              <w:rPr>
+                <w:szCs w:val="24"/>
+                <w:lang w:val="en-US"/>
+              </w:rPr>
+              <w:t>modes.</w:t>
+            </w:r>
+            <w:r>
+              <w:rPr>
+                <w:szCs w:val="24"/>
+                <w:lang w:val="en-US"/>
+              </w:rPr>
+              <w:t>h</w:t>
+            </w:r>
+            <w:r>
+              <w:rPr>
+                <w:szCs w:val="24"/>
+                <w:lang w:val="en-US"/>
+              </w:rPr>
+              <w:t>modes</w:t>
+            </w:r>
+            <w:proofErr w:type="spellEnd"/>
+            <w:r>
+              <w:rPr>
+                <w:szCs w:val="24"/>
+                <w:lang w:val="en-US"/>
+              </w:rPr>
+              <w:t xml:space="preserve"> %}</w:t>
+            </w:r>
+          </w:p>
+        </w:tc>
+      </w:tr>
+      <w:tr>
+        <w:trPr>
+          <w:trHeight w:val="702"/>
         </w:trPr>
         <w:tc>
           <w:tcPr>
             <w:tcW w:w="960" w:type="pct"/>
-            <w:vMerge/>
             <w:shd w:val="clear" w:color="auto" w:fill="auto"/>
             <w:vAlign w:val="center"/>
           </w:tcPr>
@@ -4020,11 +4269,17 @@
                 <w:szCs w:val="24"/>
               </w:rPr>
             </w:pPr>
+            <w:r>
+              <w:rPr>
+                <w:szCs w:val="24"/>
+              </w:rPr>
+              <w:t>Отклонение         относительной   влажности</w:t>
+            </w:r>
           </w:p>
         </w:tc>
         <w:tc>
           <w:tcPr>
-            <w:tcW w:w="838" w:type="pct"/>
+            <w:tcW w:w="839" w:type="pct"/>
             <w:shd w:val="clear" w:color="auto" w:fill="auto"/>
             <w:vAlign w:val="center"/>
           </w:tcPr>
@@ -4034,16 +4289,106 @@
                 <w:tab w:val="left" w:pos="400"/>
               </w:tabs>
               <w:ind w:left="-155" w:right="-132"/>
-              <w:jc w:val="center"/>
-              <w:rPr>
-                <w:szCs w:val="24"/>
+              <w:rPr>
+                <w:szCs w:val="24"/>
+                <w:lang w:val="en-US"/>
               </w:rPr>
             </w:pPr>
             <w:r>
               <w:rPr>
                 <w:szCs w:val="24"/>
-              </w:rPr>
-              <w:t>Т= 0</w:t>
+                <w:lang w:val="en-US"/>
+              </w:rPr>
+              <w:t xml:space="preserve">    </w:t>
+            </w:r>
+            <w:r>
+              <w:rPr>
+                <w:szCs w:val="24"/>
+              </w:rPr>
+              <w:sym w:font="Symbol" w:char="F06A"/>
+            </w:r>
+            <w:r>
+              <w:rPr>
+                <w:szCs w:val="24"/>
+              </w:rPr>
+              <w:t xml:space="preserve"> =</w:t>
+            </w:r>
+            <w:r>
+              <w:rPr>
+                <w:szCs w:val="24"/>
+                <w:lang w:val="en-US"/>
+              </w:rPr>
+              <w:t xml:space="preserve"> </w:t>
+            </w:r>
+            <w:r>
+              <w:rPr>
+                <w:szCs w:val="24"/>
+              </w:rPr>
+              <w:t>9</w:t>
+            </w:r>
+            <w:r>
+              <w:rPr>
+                <w:szCs w:val="24"/>
+                <w:lang w:val="en-US"/>
+              </w:rPr>
+              <w:t>0</w:t>
+            </w:r>
+            <w:r>
+              <w:rPr>
+                <w:szCs w:val="24"/>
+              </w:rPr>
+              <w:t xml:space="preserve"> %  при</w:t>
+            </w:r>
+          </w:p>
+          <w:p>
+            <w:pPr>
+              <w:tabs>
+                <w:tab w:val="left" w:pos="400"/>
+              </w:tabs>
+              <w:ind w:left="-155" w:right="-132"/>
+              <w:rPr>
+                <w:szCs w:val="24"/>
+                <w:lang w:val="en-US"/>
+              </w:rPr>
+            </w:pPr>
+            <w:r>
+              <w:rPr>
+                <w:szCs w:val="24"/>
+                <w:lang w:val="en-US"/>
+              </w:rPr>
+              <w:t xml:space="preserve">    </w:t>
+            </w:r>
+            <w:r>
+              <w:rPr>
+                <w:szCs w:val="24"/>
+              </w:rPr>
+              <w:t>Т</w:t>
+            </w:r>
+            <w:r>
+              <w:rPr>
+                <w:szCs w:val="24"/>
+                <w:lang w:val="en-US"/>
+              </w:rPr>
+              <w:t xml:space="preserve"> </w:t>
+            </w:r>
+            <w:r>
+              <w:rPr>
+                <w:szCs w:val="24"/>
+              </w:rPr>
+              <w:t>=</w:t>
+            </w:r>
+            <w:r>
+              <w:rPr>
+                <w:szCs w:val="24"/>
+                <w:lang w:val="en-US"/>
+              </w:rPr>
+              <w:t xml:space="preserve"> </w:t>
+            </w:r>
+            <w:r>
+              <w:rPr>
+                <w:szCs w:val="24"/>
+              </w:rPr>
+              <w:t>25</w:t>
             </w:r>
             <w:proofErr w:type="gramStart"/>
             <w:r>
@@ -4087,36 +4432,13 @@
               <w:rPr>
                 <w:szCs w:val="24"/>
               </w:rPr>
-              <w:t>0,</w:t>
-            </w:r>
-            <w:r>
-              <w:rPr>
-                <w:szCs w:val="24"/>
-              </w:rPr>
-              <w:t>7</w:t>
-            </w:r>
-          </w:p>
-          <w:p>
-            <w:pPr>
-              <w:tabs>
-                <w:tab w:val="left" w:pos="400"/>
-              </w:tabs>
-              <w:jc w:val="center"/>
-              <w:rPr>
-                <w:szCs w:val="24"/>
-              </w:rPr>
-            </w:pPr>
-            <w:r>
-              <w:rPr>
-                <w:szCs w:val="24"/>
-              </w:rPr>
-              <w:t>0,</w:t>
-            </w:r>
-            <w:r>
-              <w:rPr>
-                <w:szCs w:val="24"/>
-              </w:rPr>
-              <w:t>3</w:t>
+              <w:t>1,</w:t>
+            </w:r>
+            <w:r>
+              <w:rPr>
+                <w:szCs w:val="24"/>
+              </w:rPr>
+              <w:t>6</w:t>
             </w:r>
           </w:p>
         </w:tc>
@@ -4140,19 +4462,19 @@
               <w:rPr>
                 <w:szCs w:val="24"/>
               </w:rPr>
-              <w:t>0</w:t>
-            </w:r>
-            <w:r>
-              <w:rPr>
-                <w:szCs w:val="24"/>
-              </w:rPr>
-              <w:t>,1</w:t>
+              <w:t>0,</w:t>
+            </w:r>
+            <w:r>
+              <w:rPr>
+                <w:szCs w:val="24"/>
+              </w:rPr>
+              <w:t>5</w:t>
             </w:r>
           </w:p>
         </w:tc>
         <w:tc>
           <w:tcPr>
-            <w:tcW w:w="794" w:type="pct"/>
+            <w:tcW w:w="795" w:type="pct"/>
             <w:shd w:val="clear" w:color="auto" w:fill="auto"/>
             <w:vAlign w:val="center"/>
           </w:tcPr>
@@ -4170,42 +4492,25 @@
               <w:rPr>
                 <w:szCs w:val="24"/>
               </w:rPr>
-              <w:t>0,</w:t>
-            </w:r>
-            <w:r>
-              <w:rPr>
-                <w:szCs w:val="24"/>
-              </w:rPr>
-              <w:t>9</w:t>
-            </w:r>
-          </w:p>
-          <w:p>
-            <w:pPr>
-              <w:tabs>
-                <w:tab w:val="left" w:pos="400"/>
-              </w:tabs>
-              <w:jc w:val="center"/>
-              <w:rPr>
-                <w:szCs w:val="24"/>
-              </w:rPr>
-            </w:pPr>
-            <w:r>
-              <w:rPr>
-                <w:szCs w:val="24"/>
-              </w:rPr>
-              <w:t>0,</w:t>
-            </w:r>
-            <w:r>
-              <w:rPr>
-                <w:szCs w:val="24"/>
-              </w:rPr>
-              <w:t>4</w:t>
+              <w:t>2</w:t>
+            </w:r>
+            <w:r>
+              <w:rPr>
+                <w:szCs w:val="24"/>
+              </w:rPr>
+              <w:t>,</w:t>
+            </w:r>
+            <w:r>
+              <w:rPr>
+                <w:szCs w:val="24"/>
+              </w:rPr>
+              <w:t>1</w:t>
             </w:r>
           </w:p>
         </w:tc>
         <w:tc>
           <w:tcPr>
-            <w:tcW w:w="806" w:type="pct"/>
+            <w:tcW w:w="804" w:type="pct"/>
             <w:shd w:val="clear" w:color="auto" w:fill="auto"/>
             <w:vAlign w:val="center"/>
           </w:tcPr>
@@ -4217,1113 +4522,8 @@
               <w:rPr>
                 <w:szCs w:val="24"/>
               </w:rPr>
-              <w:t>± 2</w:t>
-            </w:r>
-            <w:proofErr w:type="gramStart"/>
-            <w:r>
-              <w:rPr>
-                <w:szCs w:val="24"/>
-              </w:rPr>
-              <w:t xml:space="preserve"> </w:t>
-            </w:r>
-            <w:r>
-              <w:rPr>
-                <w:szCs w:val="24"/>
-              </w:rPr>
-              <w:sym w:font="Symbol" w:char="F0B0"/>
-            </w:r>
-            <w:r>
-              <w:rPr>
-                <w:szCs w:val="24"/>
-              </w:rPr>
-              <w:t>С</w:t>
-            </w:r>
-            <w:proofErr w:type="gramEnd"/>
-          </w:p>
-        </w:tc>
-      </w:tr>
-      <w:tr>
-        <w:trPr>
-          <w:trHeight w:val="270"/>
-        </w:trPr>
-        <w:tc>
-          <w:tcPr>
-            <w:tcW w:w="960" w:type="pct"/>
-            <w:vMerge/>
-            <w:shd w:val="clear" w:color="auto" w:fill="auto"/>
-            <w:vAlign w:val="center"/>
-          </w:tcPr>
-          <w:p>
-            <w:pPr>
-              <w:tabs>
-                <w:tab w:val="left" w:pos="400"/>
-              </w:tabs>
-              <w:jc w:val="center"/>
-              <w:rPr>
-                <w:szCs w:val="24"/>
-              </w:rPr>
-            </w:pPr>
-          </w:p>
-        </w:tc>
-        <w:tc>
-          <w:tcPr>
-            <w:tcW w:w="838" w:type="pct"/>
-            <w:shd w:val="clear" w:color="auto" w:fill="auto"/>
-            <w:vAlign w:val="center"/>
-          </w:tcPr>
-          <w:p>
-            <w:pPr>
-              <w:tabs>
-                <w:tab w:val="left" w:pos="400"/>
-              </w:tabs>
-              <w:ind w:left="-155" w:right="-132"/>
-              <w:jc w:val="center"/>
-              <w:rPr>
-                <w:szCs w:val="24"/>
-              </w:rPr>
-            </w:pPr>
-            <w:r>
-              <w:rPr>
-                <w:szCs w:val="24"/>
-              </w:rPr>
-              <w:t>Т= + 20</w:t>
-            </w:r>
-            <w:proofErr w:type="gramStart"/>
-            <w:r>
-              <w:rPr>
-                <w:szCs w:val="24"/>
-              </w:rPr>
-              <w:t xml:space="preserve"> </w:t>
-            </w:r>
-            <w:r>
-              <w:rPr>
-                <w:szCs w:val="24"/>
-              </w:rPr>
-              <w:sym w:font="Symbol" w:char="F0B0"/>
-            </w:r>
-            <w:r>
-              <w:rPr>
-                <w:szCs w:val="24"/>
-              </w:rPr>
-              <w:t>С</w:t>
-            </w:r>
-            <w:proofErr w:type="gramEnd"/>
-          </w:p>
-        </w:tc>
-        <w:tc>
-          <w:tcPr>
-            <w:tcW w:w="801" w:type="pct"/>
-            <w:shd w:val="clear" w:color="auto" w:fill="auto"/>
-            <w:vAlign w:val="center"/>
-          </w:tcPr>
-          <w:p>
-            <w:pPr>
-              <w:tabs>
-                <w:tab w:val="left" w:pos="400"/>
-              </w:tabs>
-              <w:jc w:val="center"/>
-              <w:rPr>
-                <w:szCs w:val="24"/>
-              </w:rPr>
-            </w:pPr>
-            <w:r>
-              <w:rPr>
-                <w:szCs w:val="24"/>
-              </w:rPr>
-              <w:t>0,4</w:t>
-            </w:r>
-          </w:p>
-          <w:p>
-            <w:pPr>
-              <w:tabs>
-                <w:tab w:val="left" w:pos="400"/>
-              </w:tabs>
-              <w:jc w:val="center"/>
-              <w:rPr>
-                <w:szCs w:val="24"/>
-              </w:rPr>
-            </w:pPr>
-            <w:r>
-              <w:rPr>
-                <w:szCs w:val="24"/>
-              </w:rPr>
-              <w:t>0,</w:t>
-            </w:r>
-            <w:r>
-              <w:rPr>
-                <w:szCs w:val="24"/>
-              </w:rPr>
-              <w:t>3</w:t>
-            </w:r>
-          </w:p>
-        </w:tc>
-        <w:tc>
-          <w:tcPr>
-            <w:tcW w:w="801" w:type="pct"/>
-            <w:shd w:val="clear" w:color="auto" w:fill="auto"/>
-            <w:vAlign w:val="center"/>
-          </w:tcPr>
-          <w:p>
-            <w:pPr>
-              <w:tabs>
-                <w:tab w:val="left" w:pos="400"/>
-              </w:tabs>
-              <w:jc w:val="center"/>
-              <w:rPr>
-                <w:szCs w:val="24"/>
-              </w:rPr>
-            </w:pPr>
-            <w:r>
-              <w:rPr>
-                <w:szCs w:val="24"/>
-              </w:rPr>
-              <w:t>0,</w:t>
-            </w:r>
-            <w:r>
-              <w:rPr>
-                <w:szCs w:val="24"/>
-              </w:rPr>
-              <w:t>1</w:t>
-            </w:r>
-          </w:p>
-        </w:tc>
-        <w:tc>
-          <w:tcPr>
-            <w:tcW w:w="794" w:type="pct"/>
-            <w:shd w:val="clear" w:color="auto" w:fill="auto"/>
-            <w:vAlign w:val="center"/>
-          </w:tcPr>
-          <w:p>
-            <w:pPr>
-              <w:tabs>
-                <w:tab w:val="left" w:pos="400"/>
-              </w:tabs>
-              <w:jc w:val="center"/>
-              <w:rPr>
-                <w:szCs w:val="24"/>
-              </w:rPr>
-            </w:pPr>
-            <w:r>
-              <w:rPr>
-                <w:szCs w:val="24"/>
-              </w:rPr>
-              <w:t>0,</w:t>
-            </w:r>
-            <w:r>
-              <w:rPr>
-                <w:szCs w:val="24"/>
-              </w:rPr>
-              <w:t>5</w:t>
-            </w:r>
-          </w:p>
-          <w:p>
-            <w:pPr>
-              <w:tabs>
-                <w:tab w:val="left" w:pos="400"/>
-              </w:tabs>
-              <w:jc w:val="center"/>
-              <w:rPr>
-                <w:szCs w:val="24"/>
-                <w:highlight w:val="yellow"/>
-              </w:rPr>
-            </w:pPr>
-            <w:r>
-              <w:rPr>
-                <w:szCs w:val="24"/>
-              </w:rPr>
-              <w:t>0,</w:t>
-            </w:r>
-            <w:r>
-              <w:rPr>
-                <w:szCs w:val="24"/>
-              </w:rPr>
-              <w:t>4</w:t>
-            </w:r>
-          </w:p>
-        </w:tc>
-        <w:tc>
-          <w:tcPr>
-            <w:tcW w:w="806" w:type="pct"/>
-            <w:shd w:val="clear" w:color="auto" w:fill="auto"/>
-            <w:vAlign w:val="center"/>
-          </w:tcPr>
-          <w:p>
-            <w:pPr>
-              <w:jc w:val="center"/>
-            </w:pPr>
-            <w:r>
-              <w:rPr>
-                <w:szCs w:val="24"/>
-              </w:rPr>
-              <w:t>± 2</w:t>
-            </w:r>
-            <w:proofErr w:type="gramStart"/>
-            <w:r>
-              <w:rPr>
-                <w:szCs w:val="24"/>
-              </w:rPr>
-              <w:t xml:space="preserve"> </w:t>
-            </w:r>
-            <w:r>
-              <w:rPr>
-                <w:szCs w:val="24"/>
-              </w:rPr>
-              <w:sym w:font="Symbol" w:char="F0B0"/>
-            </w:r>
-            <w:r>
-              <w:rPr>
-                <w:szCs w:val="24"/>
-              </w:rPr>
-              <w:t>С</w:t>
-            </w:r>
-            <w:proofErr w:type="gramEnd"/>
-          </w:p>
-        </w:tc>
-      </w:tr>
-      <w:tr>
-        <w:trPr>
-          <w:trHeight w:val="404"/>
-        </w:trPr>
-        <w:tc>
-          <w:tcPr>
-            <w:tcW w:w="960" w:type="pct"/>
-            <w:vMerge/>
-            <w:shd w:val="clear" w:color="auto" w:fill="auto"/>
-            <w:vAlign w:val="center"/>
-          </w:tcPr>
-          <w:p>
-            <w:pPr>
-              <w:tabs>
-                <w:tab w:val="left" w:pos="400"/>
-              </w:tabs>
-              <w:jc w:val="center"/>
-              <w:rPr>
-                <w:szCs w:val="24"/>
-              </w:rPr>
-            </w:pPr>
-          </w:p>
-        </w:tc>
-        <w:tc>
-          <w:tcPr>
-            <w:tcW w:w="838" w:type="pct"/>
-            <w:shd w:val="clear" w:color="auto" w:fill="auto"/>
-            <w:vAlign w:val="center"/>
-          </w:tcPr>
-          <w:p>
-            <w:pPr>
-              <w:tabs>
-                <w:tab w:val="left" w:pos="400"/>
-              </w:tabs>
-              <w:ind w:left="-155" w:right="-132"/>
-              <w:jc w:val="center"/>
-              <w:rPr>
-                <w:szCs w:val="24"/>
-              </w:rPr>
-            </w:pPr>
-            <w:r>
-              <w:rPr>
-                <w:szCs w:val="24"/>
-              </w:rPr>
-              <w:t>Т= + 40</w:t>
-            </w:r>
-            <w:proofErr w:type="gramStart"/>
-            <w:r>
-              <w:rPr>
-                <w:szCs w:val="24"/>
-              </w:rPr>
-              <w:t xml:space="preserve"> </w:t>
-            </w:r>
-            <w:r>
-              <w:rPr>
-                <w:szCs w:val="24"/>
-              </w:rPr>
-              <w:sym w:font="Symbol" w:char="F0B0"/>
-            </w:r>
-            <w:r>
-              <w:rPr>
-                <w:szCs w:val="24"/>
-              </w:rPr>
-              <w:t>С</w:t>
-            </w:r>
-            <w:proofErr w:type="gramEnd"/>
-          </w:p>
-        </w:tc>
-        <w:tc>
-          <w:tcPr>
-            <w:tcW w:w="801" w:type="pct"/>
-            <w:shd w:val="clear" w:color="auto" w:fill="auto"/>
-            <w:vAlign w:val="center"/>
-          </w:tcPr>
-          <w:p>
-            <w:pPr>
-              <w:tabs>
-                <w:tab w:val="left" w:pos="400"/>
-              </w:tabs>
-              <w:jc w:val="center"/>
-              <w:rPr>
-                <w:szCs w:val="24"/>
-              </w:rPr>
-            </w:pPr>
-            <w:r>
-              <w:rPr>
-                <w:szCs w:val="24"/>
-              </w:rPr>
-              <w:t>0,4</w:t>
-            </w:r>
-          </w:p>
-          <w:p>
-            <w:pPr>
-              <w:tabs>
-                <w:tab w:val="left" w:pos="400"/>
-              </w:tabs>
-              <w:jc w:val="center"/>
-              <w:rPr>
-                <w:szCs w:val="24"/>
-              </w:rPr>
-            </w:pPr>
-            <w:r>
-              <w:rPr>
-                <w:szCs w:val="24"/>
-              </w:rPr>
-              <w:t>0,</w:t>
-            </w:r>
-            <w:r>
-              <w:rPr>
-                <w:szCs w:val="24"/>
-              </w:rPr>
-              <w:t>3</w:t>
-            </w:r>
-          </w:p>
-        </w:tc>
-        <w:tc>
-          <w:tcPr>
-            <w:tcW w:w="801" w:type="pct"/>
-            <w:shd w:val="clear" w:color="auto" w:fill="auto"/>
-            <w:vAlign w:val="center"/>
-          </w:tcPr>
-          <w:p>
-            <w:pPr>
-              <w:tabs>
-                <w:tab w:val="left" w:pos="400"/>
-              </w:tabs>
-              <w:jc w:val="center"/>
-              <w:rPr>
-                <w:szCs w:val="24"/>
-              </w:rPr>
-            </w:pPr>
-            <w:r>
-              <w:rPr>
-                <w:szCs w:val="24"/>
-              </w:rPr>
-              <w:t>0,</w:t>
-            </w:r>
-            <w:r>
-              <w:rPr>
-                <w:szCs w:val="24"/>
-              </w:rPr>
-              <w:t>1</w:t>
-            </w:r>
-          </w:p>
-        </w:tc>
-        <w:tc>
-          <w:tcPr>
-            <w:tcW w:w="794" w:type="pct"/>
-            <w:shd w:val="clear" w:color="auto" w:fill="auto"/>
-            <w:vAlign w:val="center"/>
-          </w:tcPr>
-          <w:p>
-            <w:pPr>
-              <w:tabs>
-                <w:tab w:val="left" w:pos="400"/>
-              </w:tabs>
-              <w:jc w:val="center"/>
-              <w:rPr>
-                <w:szCs w:val="24"/>
-              </w:rPr>
-            </w:pPr>
-            <w:r>
-              <w:rPr>
-                <w:szCs w:val="24"/>
-              </w:rPr>
-              <w:t>0,</w:t>
-            </w:r>
-            <w:r>
-              <w:rPr>
-                <w:szCs w:val="24"/>
-              </w:rPr>
-              <w:t>5</w:t>
-            </w:r>
-          </w:p>
-          <w:p>
-            <w:pPr>
-              <w:tabs>
-                <w:tab w:val="left" w:pos="400"/>
-              </w:tabs>
-              <w:jc w:val="center"/>
-              <w:rPr>
-                <w:szCs w:val="24"/>
-              </w:rPr>
-            </w:pPr>
-            <w:r>
-              <w:rPr>
-                <w:szCs w:val="24"/>
-              </w:rPr>
-              <w:t>0,</w:t>
-            </w:r>
-            <w:r>
-              <w:rPr>
-                <w:szCs w:val="24"/>
-              </w:rPr>
-              <w:t>4</w:t>
-            </w:r>
-          </w:p>
-        </w:tc>
-        <w:tc>
-          <w:tcPr>
-            <w:tcW w:w="806" w:type="pct"/>
-            <w:shd w:val="clear" w:color="auto" w:fill="auto"/>
-            <w:vAlign w:val="center"/>
-          </w:tcPr>
-          <w:p>
-            <w:pPr>
-              <w:jc w:val="center"/>
-            </w:pPr>
-            <w:r>
-              <w:rPr>
-                <w:szCs w:val="24"/>
-              </w:rPr>
-              <w:t>± 2</w:t>
-            </w:r>
-            <w:proofErr w:type="gramStart"/>
-            <w:r>
-              <w:rPr>
-                <w:szCs w:val="24"/>
-              </w:rPr>
-              <w:t xml:space="preserve"> </w:t>
-            </w:r>
-            <w:r>
-              <w:rPr>
-                <w:szCs w:val="24"/>
-              </w:rPr>
-              <w:sym w:font="Symbol" w:char="F0B0"/>
-            </w:r>
-            <w:r>
-              <w:rPr>
-                <w:szCs w:val="24"/>
-              </w:rPr>
-              <w:t>С</w:t>
-            </w:r>
-            <w:proofErr w:type="gramEnd"/>
-          </w:p>
-        </w:tc>
-      </w:tr>
-      <w:tr>
-        <w:trPr>
-          <w:trHeight w:val="410"/>
-        </w:trPr>
-        <w:tc>
-          <w:tcPr>
-            <w:tcW w:w="960" w:type="pct"/>
-            <w:vMerge/>
-            <w:shd w:val="clear" w:color="auto" w:fill="auto"/>
-            <w:vAlign w:val="center"/>
-          </w:tcPr>
-          <w:p>
-            <w:pPr>
-              <w:tabs>
-                <w:tab w:val="left" w:pos="400"/>
-              </w:tabs>
-              <w:jc w:val="center"/>
-              <w:rPr>
-                <w:szCs w:val="24"/>
-              </w:rPr>
-            </w:pPr>
-          </w:p>
-        </w:tc>
-        <w:tc>
-          <w:tcPr>
-            <w:tcW w:w="838" w:type="pct"/>
-            <w:shd w:val="clear" w:color="auto" w:fill="auto"/>
-            <w:vAlign w:val="center"/>
-          </w:tcPr>
-          <w:p>
-            <w:pPr>
-              <w:tabs>
-                <w:tab w:val="left" w:pos="400"/>
-              </w:tabs>
-              <w:ind w:left="-155" w:right="-132"/>
-              <w:jc w:val="center"/>
-              <w:rPr>
-                <w:szCs w:val="24"/>
-                <w:highlight w:val="yellow"/>
-              </w:rPr>
-            </w:pPr>
-            <w:r>
-              <w:rPr>
-                <w:szCs w:val="24"/>
-              </w:rPr>
-              <w:t>Т= + 60</w:t>
-            </w:r>
-            <w:proofErr w:type="gramStart"/>
-            <w:r>
-              <w:rPr>
-                <w:szCs w:val="24"/>
-              </w:rPr>
-              <w:t xml:space="preserve"> </w:t>
-            </w:r>
-            <w:r>
-              <w:rPr>
-                <w:szCs w:val="24"/>
-              </w:rPr>
-              <w:sym w:font="Symbol" w:char="F0B0"/>
-            </w:r>
-            <w:r>
-              <w:rPr>
-                <w:szCs w:val="24"/>
-              </w:rPr>
-              <w:t>С</w:t>
-            </w:r>
-            <w:proofErr w:type="gramEnd"/>
-          </w:p>
-        </w:tc>
-        <w:tc>
-          <w:tcPr>
-            <w:tcW w:w="801" w:type="pct"/>
-            <w:shd w:val="clear" w:color="auto" w:fill="auto"/>
-            <w:vAlign w:val="center"/>
-          </w:tcPr>
-          <w:p>
-            <w:pPr>
-              <w:tabs>
-                <w:tab w:val="left" w:pos="400"/>
-              </w:tabs>
-              <w:jc w:val="center"/>
-              <w:rPr>
-                <w:szCs w:val="24"/>
-              </w:rPr>
-            </w:pPr>
-            <w:r>
-              <w:rPr>
-                <w:szCs w:val="24"/>
-              </w:rPr>
-              <w:t>0,</w:t>
-            </w:r>
-            <w:r>
-              <w:rPr>
-                <w:szCs w:val="24"/>
-              </w:rPr>
-              <w:t>9</w:t>
-            </w:r>
-          </w:p>
-        </w:tc>
-        <w:tc>
-          <w:tcPr>
-            <w:tcW w:w="801" w:type="pct"/>
-            <w:shd w:val="clear" w:color="auto" w:fill="auto"/>
-            <w:vAlign w:val="center"/>
-          </w:tcPr>
-          <w:p>
-            <w:pPr>
-              <w:tabs>
-                <w:tab w:val="left" w:pos="400"/>
-              </w:tabs>
-              <w:jc w:val="center"/>
-              <w:rPr>
-                <w:szCs w:val="24"/>
-              </w:rPr>
-            </w:pPr>
-            <w:r>
-              <w:rPr>
-                <w:szCs w:val="24"/>
-              </w:rPr>
-              <w:t>0,</w:t>
-            </w:r>
-            <w:r>
-              <w:rPr>
-                <w:szCs w:val="24"/>
-              </w:rPr>
-              <w:t>3</w:t>
-            </w:r>
-          </w:p>
-        </w:tc>
-        <w:tc>
-          <w:tcPr>
-            <w:tcW w:w="794" w:type="pct"/>
-            <w:shd w:val="clear" w:color="auto" w:fill="auto"/>
-            <w:vAlign w:val="center"/>
-          </w:tcPr>
-          <w:p>
-            <w:pPr>
-              <w:tabs>
-                <w:tab w:val="left" w:pos="400"/>
-              </w:tabs>
-              <w:jc w:val="center"/>
-              <w:rPr>
-                <w:szCs w:val="24"/>
-              </w:rPr>
-            </w:pPr>
-            <w:r>
-              <w:rPr>
-                <w:szCs w:val="24"/>
-              </w:rPr>
-              <w:t>1</w:t>
-            </w:r>
-            <w:r>
-              <w:rPr>
-                <w:szCs w:val="24"/>
-              </w:rPr>
-              <w:t>,</w:t>
-            </w:r>
-            <w:r>
-              <w:rPr>
-                <w:szCs w:val="24"/>
-              </w:rPr>
-              <w:t>2</w:t>
-            </w:r>
-          </w:p>
-        </w:tc>
-        <w:tc>
-          <w:tcPr>
-            <w:tcW w:w="806" w:type="pct"/>
-            <w:shd w:val="clear" w:color="auto" w:fill="auto"/>
-            <w:vAlign w:val="center"/>
-          </w:tcPr>
-          <w:p>
-            <w:pPr>
-              <w:jc w:val="center"/>
-            </w:pPr>
-            <w:r>
-              <w:rPr>
-                <w:szCs w:val="24"/>
-              </w:rPr>
-              <w:t>± 2</w:t>
-            </w:r>
-            <w:proofErr w:type="gramStart"/>
-            <w:r>
-              <w:rPr>
-                <w:szCs w:val="24"/>
-              </w:rPr>
-              <w:t xml:space="preserve"> </w:t>
-            </w:r>
-            <w:r>
-              <w:rPr>
-                <w:szCs w:val="24"/>
-              </w:rPr>
-              <w:sym w:font="Symbol" w:char="F0B0"/>
-            </w:r>
-            <w:r>
-              <w:rPr>
-                <w:szCs w:val="24"/>
-              </w:rPr>
-              <w:t>С</w:t>
-            </w:r>
-            <w:proofErr w:type="gramEnd"/>
-          </w:p>
-        </w:tc>
-      </w:tr>
-      <w:tr>
-        <w:trPr>
-          <w:trHeight w:val="459"/>
-        </w:trPr>
-        <w:tc>
-          <w:tcPr>
-            <w:tcW w:w="960" w:type="pct"/>
-            <w:vMerge/>
-            <w:shd w:val="clear" w:color="auto" w:fill="auto"/>
-            <w:vAlign w:val="center"/>
-          </w:tcPr>
-          <w:p>
-            <w:pPr>
-              <w:tabs>
-                <w:tab w:val="left" w:pos="400"/>
-              </w:tabs>
-              <w:jc w:val="center"/>
-              <w:rPr>
-                <w:szCs w:val="24"/>
-              </w:rPr>
-            </w:pPr>
-          </w:p>
-        </w:tc>
-        <w:tc>
-          <w:tcPr>
-            <w:tcW w:w="838" w:type="pct"/>
-            <w:shd w:val="clear" w:color="auto" w:fill="auto"/>
-            <w:vAlign w:val="center"/>
-          </w:tcPr>
-          <w:p>
-            <w:pPr>
-              <w:tabs>
-                <w:tab w:val="left" w:pos="400"/>
-              </w:tabs>
-              <w:ind w:left="-155" w:right="-132"/>
-              <w:jc w:val="center"/>
-              <w:rPr>
-                <w:szCs w:val="24"/>
-              </w:rPr>
-            </w:pPr>
-            <w:r>
-              <w:rPr>
-                <w:szCs w:val="24"/>
-              </w:rPr>
-              <w:t>Т= + 80</w:t>
-            </w:r>
-            <w:proofErr w:type="gramStart"/>
-            <w:r>
-              <w:rPr>
-                <w:szCs w:val="24"/>
-              </w:rPr>
-              <w:t xml:space="preserve"> </w:t>
-            </w:r>
-            <w:r>
-              <w:rPr>
-                <w:szCs w:val="24"/>
-              </w:rPr>
-              <w:sym w:font="Symbol" w:char="F0B0"/>
-            </w:r>
-            <w:r>
-              <w:rPr>
-                <w:szCs w:val="24"/>
-              </w:rPr>
-              <w:t>С</w:t>
-            </w:r>
-            <w:proofErr w:type="gramEnd"/>
-          </w:p>
-        </w:tc>
-        <w:tc>
-          <w:tcPr>
-            <w:tcW w:w="801" w:type="pct"/>
-            <w:shd w:val="clear" w:color="auto" w:fill="auto"/>
-            <w:vAlign w:val="center"/>
-          </w:tcPr>
-          <w:p>
-            <w:pPr>
-              <w:tabs>
-                <w:tab w:val="left" w:pos="400"/>
-              </w:tabs>
-              <w:jc w:val="center"/>
-              <w:rPr>
-                <w:szCs w:val="24"/>
-              </w:rPr>
-            </w:pPr>
-            <w:r>
-              <w:rPr>
-                <w:szCs w:val="24"/>
-              </w:rPr>
-              <w:t>0,</w:t>
-            </w:r>
-            <w:r>
-              <w:rPr>
-                <w:szCs w:val="24"/>
-              </w:rPr>
-              <w:t>9</w:t>
-            </w:r>
-          </w:p>
-        </w:tc>
-        <w:tc>
-          <w:tcPr>
-            <w:tcW w:w="801" w:type="pct"/>
-            <w:shd w:val="clear" w:color="auto" w:fill="auto"/>
-            <w:vAlign w:val="center"/>
-          </w:tcPr>
-          <w:p>
-            <w:pPr>
-              <w:tabs>
-                <w:tab w:val="left" w:pos="400"/>
-              </w:tabs>
-              <w:jc w:val="center"/>
-              <w:rPr>
-                <w:szCs w:val="24"/>
-              </w:rPr>
-            </w:pPr>
-            <w:r>
-              <w:rPr>
-                <w:szCs w:val="24"/>
-              </w:rPr>
-              <w:t>0,</w:t>
-            </w:r>
-            <w:r>
-              <w:rPr>
-                <w:szCs w:val="24"/>
-              </w:rPr>
-              <w:t>3</w:t>
-            </w:r>
-          </w:p>
-        </w:tc>
-        <w:tc>
-          <w:tcPr>
-            <w:tcW w:w="794" w:type="pct"/>
-            <w:shd w:val="clear" w:color="auto" w:fill="auto"/>
-            <w:vAlign w:val="center"/>
-          </w:tcPr>
-          <w:p>
-            <w:pPr>
-              <w:tabs>
-                <w:tab w:val="left" w:pos="400"/>
-              </w:tabs>
-              <w:jc w:val="center"/>
-              <w:rPr>
-                <w:szCs w:val="24"/>
-              </w:rPr>
-            </w:pPr>
-            <w:r>
-              <w:rPr>
-                <w:szCs w:val="24"/>
-              </w:rPr>
-              <w:t>1</w:t>
-            </w:r>
-            <w:r>
-              <w:rPr>
-                <w:szCs w:val="24"/>
-              </w:rPr>
-              <w:t>,</w:t>
-            </w:r>
-            <w:r>
-              <w:rPr>
-                <w:szCs w:val="24"/>
-              </w:rPr>
-              <w:t>2</w:t>
-            </w:r>
-          </w:p>
-        </w:tc>
-        <w:tc>
-          <w:tcPr>
-            <w:tcW w:w="806" w:type="pct"/>
-            <w:shd w:val="clear" w:color="auto" w:fill="auto"/>
-            <w:vAlign w:val="center"/>
-          </w:tcPr>
-          <w:p>
-            <w:pPr>
-              <w:jc w:val="center"/>
-            </w:pPr>
-            <w:r>
-              <w:rPr>
-                <w:szCs w:val="24"/>
-              </w:rPr>
-              <w:t>± 2</w:t>
-            </w:r>
-            <w:proofErr w:type="gramStart"/>
-            <w:r>
-              <w:rPr>
-                <w:szCs w:val="24"/>
-              </w:rPr>
-              <w:t xml:space="preserve"> </w:t>
-            </w:r>
-            <w:r>
-              <w:rPr>
-                <w:szCs w:val="24"/>
-              </w:rPr>
-              <w:sym w:font="Symbol" w:char="F0B0"/>
-            </w:r>
-            <w:r>
-              <w:rPr>
-                <w:szCs w:val="24"/>
-              </w:rPr>
-              <w:t>С</w:t>
-            </w:r>
-            <w:proofErr w:type="gramEnd"/>
-          </w:p>
-        </w:tc>
-      </w:tr>
-      <w:tr>
-        <w:trPr>
-          <w:trHeight w:val="360"/>
-        </w:trPr>
-        <w:tc>
-          <w:tcPr>
-            <w:tcW w:w="960" w:type="pct"/>
-            <w:vMerge/>
-            <w:shd w:val="clear" w:color="auto" w:fill="auto"/>
-            <w:vAlign w:val="center"/>
-          </w:tcPr>
-          <w:p>
-            <w:pPr>
-              <w:tabs>
-                <w:tab w:val="left" w:pos="400"/>
-              </w:tabs>
-              <w:jc w:val="center"/>
-              <w:rPr>
-                <w:szCs w:val="24"/>
-              </w:rPr>
-            </w:pPr>
-          </w:p>
-        </w:tc>
-        <w:tc>
-          <w:tcPr>
-            <w:tcW w:w="838" w:type="pct"/>
-            <w:shd w:val="clear" w:color="auto" w:fill="auto"/>
-            <w:vAlign w:val="center"/>
-          </w:tcPr>
-          <w:p>
-            <w:pPr>
-              <w:tabs>
-                <w:tab w:val="left" w:pos="400"/>
-              </w:tabs>
-              <w:ind w:left="-155" w:right="-132"/>
-              <w:jc w:val="center"/>
-              <w:rPr>
-                <w:szCs w:val="24"/>
-              </w:rPr>
-            </w:pPr>
-            <w:r>
-              <w:rPr>
-                <w:szCs w:val="24"/>
-              </w:rPr>
-              <w:t>Т= + 100</w:t>
-            </w:r>
-            <w:proofErr w:type="gramStart"/>
-            <w:r>
-              <w:rPr>
-                <w:szCs w:val="24"/>
-              </w:rPr>
-              <w:t xml:space="preserve"> </w:t>
-            </w:r>
-            <w:r>
-              <w:rPr>
-                <w:szCs w:val="24"/>
-              </w:rPr>
-              <w:sym w:font="Symbol" w:char="F0B0"/>
-            </w:r>
-            <w:r>
-              <w:rPr>
-                <w:szCs w:val="24"/>
-              </w:rPr>
-              <w:t>С</w:t>
-            </w:r>
-            <w:proofErr w:type="gramEnd"/>
-          </w:p>
-        </w:tc>
-        <w:tc>
-          <w:tcPr>
-            <w:tcW w:w="801" w:type="pct"/>
-            <w:shd w:val="clear" w:color="auto" w:fill="auto"/>
-            <w:vAlign w:val="center"/>
-          </w:tcPr>
-          <w:p>
-            <w:pPr>
-              <w:tabs>
-                <w:tab w:val="left" w:pos="400"/>
-              </w:tabs>
-              <w:jc w:val="center"/>
-              <w:rPr>
-                <w:szCs w:val="24"/>
-                <w:highlight w:val="yellow"/>
-              </w:rPr>
-            </w:pPr>
-            <w:r>
-              <w:rPr>
-                <w:szCs w:val="24"/>
-              </w:rPr>
-              <w:t>1,</w:t>
-            </w:r>
-            <w:r>
-              <w:rPr>
-                <w:szCs w:val="24"/>
-              </w:rPr>
-              <w:t>2</w:t>
-            </w:r>
-          </w:p>
-        </w:tc>
-        <w:tc>
-          <w:tcPr>
-            <w:tcW w:w="801" w:type="pct"/>
-            <w:shd w:val="clear" w:color="auto" w:fill="auto"/>
-            <w:vAlign w:val="center"/>
-          </w:tcPr>
-          <w:p>
-            <w:pPr>
-              <w:tabs>
-                <w:tab w:val="left" w:pos="400"/>
-              </w:tabs>
-              <w:jc w:val="center"/>
-              <w:rPr>
-                <w:szCs w:val="24"/>
-                <w:highlight w:val="yellow"/>
-              </w:rPr>
-            </w:pPr>
-            <w:r>
-              <w:rPr>
-                <w:szCs w:val="24"/>
-              </w:rPr>
-              <w:t>0,</w:t>
-            </w:r>
-            <w:r>
-              <w:rPr>
-                <w:szCs w:val="24"/>
-              </w:rPr>
-              <w:t>2</w:t>
-            </w:r>
-          </w:p>
-        </w:tc>
-        <w:tc>
-          <w:tcPr>
-            <w:tcW w:w="794" w:type="pct"/>
-            <w:shd w:val="clear" w:color="auto" w:fill="auto"/>
-            <w:vAlign w:val="center"/>
-          </w:tcPr>
-          <w:p>
-            <w:pPr>
-              <w:tabs>
-                <w:tab w:val="left" w:pos="400"/>
-              </w:tabs>
-              <w:jc w:val="center"/>
-              <w:rPr>
-                <w:szCs w:val="24"/>
-                <w:highlight w:val="yellow"/>
-              </w:rPr>
-            </w:pPr>
-            <w:r>
-              <w:rPr>
-                <w:szCs w:val="24"/>
-              </w:rPr>
-              <w:t>1,</w:t>
-            </w:r>
-            <w:r>
-              <w:rPr>
-                <w:szCs w:val="24"/>
-              </w:rPr>
-              <w:t>4</w:t>
-            </w:r>
-          </w:p>
-        </w:tc>
-        <w:tc>
-          <w:tcPr>
-            <w:tcW w:w="806" w:type="pct"/>
-            <w:shd w:val="clear" w:color="auto" w:fill="auto"/>
-            <w:vAlign w:val="center"/>
-          </w:tcPr>
-          <w:p>
-            <w:pPr>
-              <w:jc w:val="center"/>
-              <w:rPr>
-                <w:szCs w:val="24"/>
-              </w:rPr>
-            </w:pPr>
-            <w:r>
-              <w:rPr>
-                <w:szCs w:val="24"/>
-              </w:rPr>
-              <w:t>± 2</w:t>
-            </w:r>
-            <w:proofErr w:type="gramStart"/>
-            <w:r>
-              <w:rPr>
-                <w:szCs w:val="24"/>
-              </w:rPr>
-              <w:t xml:space="preserve"> </w:t>
-            </w:r>
-            <w:r>
-              <w:rPr>
-                <w:szCs w:val="24"/>
-              </w:rPr>
-              <w:sym w:font="Symbol" w:char="F0B0"/>
-            </w:r>
-            <w:r>
-              <w:rPr>
-                <w:szCs w:val="24"/>
-              </w:rPr>
-              <w:t>С</w:t>
-            </w:r>
-            <w:proofErr w:type="gramEnd"/>
+              <w:t>±3%</w:t>
+            </w:r>
           </w:p>
         </w:tc>
       </w:tr>
@@ -5333,496 +4533,56 @@
         </w:trPr>
         <w:tc>
           <w:tcPr>
-            <w:tcW w:w="960" w:type="pct"/>
-            <w:vMerge w:val="restart"/>
+            <w:tcW w:w="5000" w:type="pct"/>
+            <w:gridSpan w:val="6"/>
             <w:shd w:val="clear" w:color="auto" w:fill="auto"/>
             <w:vAlign w:val="center"/>
           </w:tcPr>
           <w:p>
             <w:pPr>
-              <w:tabs>
-                <w:tab w:val="left" w:pos="400"/>
-              </w:tabs>
-              <w:jc w:val="center"/>
-              <w:rPr>
-                <w:szCs w:val="24"/>
+              <w:rPr>
+                <w:szCs w:val="24"/>
+                <w:lang w:val="en-US"/>
               </w:rPr>
             </w:pPr>
             <w:r>
               <w:rPr>
                 <w:szCs w:val="24"/>
-              </w:rPr>
-              <w:t>Отклонение         относительной   влажности</w:t>
-            </w:r>
-          </w:p>
-        </w:tc>
-        <w:tc>
-          <w:tcPr>
-            <w:tcW w:w="838" w:type="pct"/>
-            <w:shd w:val="clear" w:color="auto" w:fill="auto"/>
-            <w:vAlign w:val="center"/>
-          </w:tcPr>
-          <w:p>
-            <w:pPr>
-              <w:tabs>
-                <w:tab w:val="left" w:pos="400"/>
-              </w:tabs>
-              <w:ind w:right="-132"/>
-              <w:jc w:val="center"/>
-              <w:rPr>
-                <w:szCs w:val="24"/>
-                <w:highlight w:val="yellow"/>
-              </w:rPr>
-            </w:pPr>
-            <w:r>
-              <w:rPr>
-                <w:szCs w:val="24"/>
-              </w:rPr>
-              <w:sym w:font="Symbol" w:char="F06A"/>
-            </w:r>
-            <w:r>
-              <w:rPr>
-                <w:szCs w:val="24"/>
-              </w:rPr>
-              <w:t xml:space="preserve"> =9</w:t>
-            </w:r>
-            <w:r>
-              <w:rPr>
-                <w:szCs w:val="24"/>
                 <w:lang w:val="en-US"/>
               </w:rPr>
-              <w:t>0</w:t>
-            </w:r>
-            <w:r>
-              <w:rPr>
-                <w:szCs w:val="24"/>
-              </w:rPr>
-              <w:t xml:space="preserve"> %        при</w:t>
-            </w:r>
-            <w:proofErr w:type="gramStart"/>
-            <w:r>
-              <w:rPr>
-                <w:szCs w:val="24"/>
-              </w:rPr>
-              <w:t xml:space="preserve"> Т</w:t>
-            </w:r>
-            <w:proofErr w:type="gramEnd"/>
-            <w:r>
-              <w:rPr>
-                <w:szCs w:val="24"/>
-              </w:rPr>
-              <w:t xml:space="preserve">=25 </w:t>
-            </w:r>
-            <w:r>
-              <w:rPr>
-                <w:szCs w:val="24"/>
-              </w:rPr>
-              <w:sym w:font="Symbol" w:char="F0B0"/>
-            </w:r>
-            <w:r>
-              <w:rPr>
-                <w:szCs w:val="24"/>
-              </w:rPr>
-              <w:t>С</w:t>
-            </w:r>
-          </w:p>
-        </w:tc>
-        <w:tc>
-          <w:tcPr>
-            <w:tcW w:w="801" w:type="pct"/>
-            <w:shd w:val="clear" w:color="auto" w:fill="auto"/>
-            <w:vAlign w:val="center"/>
-          </w:tcPr>
-          <w:p>
-            <w:pPr>
-              <w:tabs>
-                <w:tab w:val="left" w:pos="400"/>
-              </w:tabs>
-              <w:jc w:val="center"/>
-              <w:rPr>
-                <w:szCs w:val="24"/>
-                <w:highlight w:val="yellow"/>
-              </w:rPr>
-            </w:pPr>
-            <w:r>
-              <w:rPr>
-                <w:szCs w:val="24"/>
-              </w:rPr>
-              <w:t>1</w:t>
-            </w:r>
-            <w:r>
-              <w:rPr>
-                <w:szCs w:val="24"/>
-              </w:rPr>
-              <w:t>,</w:t>
-            </w:r>
-            <w:r>
-              <w:rPr>
-                <w:szCs w:val="24"/>
-              </w:rPr>
-              <w:t>6</w:t>
-            </w:r>
-          </w:p>
-        </w:tc>
-        <w:tc>
-          <w:tcPr>
-            <w:tcW w:w="801" w:type="pct"/>
-            <w:shd w:val="clear" w:color="auto" w:fill="auto"/>
-            <w:vAlign w:val="center"/>
-          </w:tcPr>
-          <w:p>
-            <w:pPr>
-              <w:tabs>
-                <w:tab w:val="left" w:pos="400"/>
-              </w:tabs>
-              <w:jc w:val="center"/>
-              <w:rPr>
-                <w:szCs w:val="24"/>
-                <w:highlight w:val="yellow"/>
-              </w:rPr>
-            </w:pPr>
-            <w:r>
-              <w:rPr>
-                <w:szCs w:val="24"/>
-              </w:rPr>
-              <w:t>0</w:t>
-            </w:r>
-            <w:r>
-              <w:rPr>
-                <w:szCs w:val="24"/>
-              </w:rPr>
-              <w:t>,</w:t>
-            </w:r>
-            <w:r>
-              <w:rPr>
-                <w:szCs w:val="24"/>
-              </w:rPr>
-              <w:t>5</w:t>
-            </w:r>
-          </w:p>
-        </w:tc>
-        <w:tc>
-          <w:tcPr>
-            <w:tcW w:w="794" w:type="pct"/>
-            <w:shd w:val="clear" w:color="auto" w:fill="auto"/>
-            <w:vAlign w:val="center"/>
-          </w:tcPr>
-          <w:p>
-            <w:pPr>
-              <w:tabs>
-                <w:tab w:val="left" w:pos="400"/>
-              </w:tabs>
-              <w:jc w:val="center"/>
-              <w:rPr>
-                <w:szCs w:val="24"/>
-                <w:highlight w:val="yellow"/>
-              </w:rPr>
-            </w:pPr>
-            <w:r>
-              <w:rPr>
-                <w:szCs w:val="24"/>
-              </w:rPr>
-              <w:t>2</w:t>
-            </w:r>
-            <w:r>
-              <w:rPr>
-                <w:szCs w:val="24"/>
-              </w:rPr>
-              <w:t>,</w:t>
-            </w:r>
-            <w:r>
-              <w:rPr>
-                <w:szCs w:val="24"/>
-              </w:rPr>
-              <w:t>1</w:t>
-            </w:r>
-          </w:p>
-        </w:tc>
-        <w:tc>
-          <w:tcPr>
-            <w:tcW w:w="806" w:type="pct"/>
-            <w:shd w:val="clear" w:color="auto" w:fill="auto"/>
-            <w:vAlign w:val="center"/>
-          </w:tcPr>
-          <w:p>
-            <w:pPr>
-              <w:jc w:val="center"/>
-              <w:rPr>
-                <w:szCs w:val="24"/>
-                <w:u w:val="single"/>
-              </w:rPr>
-            </w:pPr>
-            <w:r>
-              <w:rPr>
-                <w:szCs w:val="24"/>
-              </w:rPr>
-              <w:t>±3%</w:t>
-            </w:r>
-          </w:p>
-        </w:tc>
-      </w:tr>
-      <w:tr>
-        <w:trPr>
-          <w:trHeight w:val="684"/>
-        </w:trPr>
-        <w:tc>
-          <w:tcPr>
-            <w:tcW w:w="960" w:type="pct"/>
-            <w:vMerge/>
-            <w:shd w:val="clear" w:color="auto" w:fill="auto"/>
-            <w:vAlign w:val="center"/>
-          </w:tcPr>
-          <w:p>
-            <w:pPr>
-              <w:tabs>
-                <w:tab w:val="left" w:pos="400"/>
-              </w:tabs>
-              <w:jc w:val="center"/>
-              <w:rPr>
-                <w:szCs w:val="24"/>
-              </w:rPr>
-            </w:pPr>
-          </w:p>
-        </w:tc>
-        <w:tc>
-          <w:tcPr>
-            <w:tcW w:w="838" w:type="pct"/>
-            <w:shd w:val="clear" w:color="auto" w:fill="auto"/>
-            <w:vAlign w:val="center"/>
-          </w:tcPr>
-          <w:p>
-            <w:pPr>
-              <w:tabs>
-                <w:tab w:val="left" w:pos="400"/>
-              </w:tabs>
-              <w:ind w:left="-155" w:right="-132"/>
-              <w:jc w:val="center"/>
-              <w:rPr>
-                <w:szCs w:val="24"/>
-              </w:rPr>
-            </w:pPr>
-            <w:r>
-              <w:rPr>
-                <w:szCs w:val="24"/>
-              </w:rPr>
-              <w:sym w:font="Symbol" w:char="F06A"/>
-            </w:r>
-            <w:r>
-              <w:rPr>
-                <w:szCs w:val="24"/>
-              </w:rPr>
-              <w:t xml:space="preserve"> =9</w:t>
-            </w:r>
+              <w:t>{%</w:t>
+            </w:r>
+            <w:proofErr w:type="spellStart"/>
             <w:r>
               <w:rPr>
                 <w:szCs w:val="24"/>
                 <w:lang w:val="en-US"/>
               </w:rPr>
-              <w:t>0</w:t>
-            </w:r>
-            <w:r>
-              <w:rPr>
-                <w:szCs w:val="24"/>
-              </w:rPr>
-              <w:t xml:space="preserve"> %          при</w:t>
-            </w:r>
-            <w:proofErr w:type="gramStart"/>
-            <w:r>
-              <w:rPr>
-                <w:szCs w:val="24"/>
-              </w:rPr>
-              <w:t xml:space="preserve"> Т</w:t>
-            </w:r>
-            <w:proofErr w:type="gramEnd"/>
-            <w:r>
-              <w:rPr>
-                <w:szCs w:val="24"/>
-              </w:rPr>
-              <w:t>=</w:t>
-            </w:r>
+              <w:t>tr</w:t>
+            </w:r>
+            <w:proofErr w:type="spellEnd"/>
             <w:r>
               <w:rPr>
                 <w:szCs w:val="24"/>
                 <w:lang w:val="en-US"/>
               </w:rPr>
-              <w:t>40</w:t>
-            </w:r>
-            <w:r>
-              <w:rPr>
-                <w:szCs w:val="24"/>
-              </w:rPr>
-              <w:t xml:space="preserve"> </w:t>
-            </w:r>
-            <w:r>
-              <w:rPr>
-                <w:szCs w:val="24"/>
-              </w:rPr>
-              <w:sym w:font="Symbol" w:char="F0B0"/>
-            </w:r>
-            <w:r>
-              <w:rPr>
-                <w:szCs w:val="24"/>
-              </w:rPr>
-              <w:t>С</w:t>
-            </w:r>
-          </w:p>
-        </w:tc>
-        <w:tc>
-          <w:tcPr>
-            <w:tcW w:w="801" w:type="pct"/>
-            <w:shd w:val="clear" w:color="auto" w:fill="auto"/>
-            <w:vAlign w:val="center"/>
-          </w:tcPr>
-          <w:p>
-            <w:pPr>
-              <w:tabs>
-                <w:tab w:val="left" w:pos="400"/>
-              </w:tabs>
-              <w:jc w:val="center"/>
-              <w:rPr>
-                <w:szCs w:val="24"/>
-              </w:rPr>
-            </w:pPr>
-            <w:r>
-              <w:rPr>
-                <w:szCs w:val="24"/>
-              </w:rPr>
-              <w:t>0</w:t>
-            </w:r>
-            <w:r>
-              <w:rPr>
-                <w:szCs w:val="24"/>
-              </w:rPr>
-              <w:t>,</w:t>
-            </w:r>
-            <w:r>
-              <w:rPr>
-                <w:szCs w:val="24"/>
-              </w:rPr>
-              <w:t>1</w:t>
-            </w:r>
-          </w:p>
-          <w:p>
-            <w:pPr>
-              <w:tabs>
-                <w:tab w:val="left" w:pos="400"/>
-              </w:tabs>
-              <w:jc w:val="center"/>
-              <w:rPr>
-                <w:szCs w:val="24"/>
-                <w:highlight w:val="yellow"/>
-              </w:rPr>
-            </w:pPr>
-            <w:r>
-              <w:rPr>
-                <w:szCs w:val="24"/>
-              </w:rPr>
-              <w:t>0,2</w:t>
-            </w:r>
-          </w:p>
-        </w:tc>
-        <w:tc>
-          <w:tcPr>
-            <w:tcW w:w="801" w:type="pct"/>
-            <w:shd w:val="clear" w:color="auto" w:fill="auto"/>
-            <w:vAlign w:val="center"/>
-          </w:tcPr>
-          <w:p>
-            <w:pPr>
-              <w:jc w:val="center"/>
-              <w:rPr>
-                <w:highlight w:val="yellow"/>
-              </w:rPr>
-            </w:pPr>
-            <w:r>
-              <w:rPr>
-                <w:szCs w:val="24"/>
-              </w:rPr>
-              <w:t>0</w:t>
-            </w:r>
-            <w:r>
-              <w:rPr>
-                <w:szCs w:val="24"/>
-              </w:rPr>
-              <w:t>,</w:t>
-            </w:r>
-            <w:r>
-              <w:rPr>
-                <w:szCs w:val="24"/>
-              </w:rPr>
-              <w:t>6</w:t>
-            </w:r>
-          </w:p>
-        </w:tc>
-        <w:tc>
-          <w:tcPr>
-            <w:tcW w:w="794" w:type="pct"/>
-            <w:shd w:val="clear" w:color="auto" w:fill="auto"/>
-            <w:vAlign w:val="center"/>
-          </w:tcPr>
-          <w:p>
-            <w:pPr>
-              <w:tabs>
-                <w:tab w:val="left" w:pos="400"/>
-              </w:tabs>
-              <w:jc w:val="center"/>
-              <w:rPr>
-                <w:szCs w:val="24"/>
-              </w:rPr>
-            </w:pPr>
-            <w:r>
-              <w:rPr>
-                <w:szCs w:val="24"/>
-              </w:rPr>
-              <w:t>0</w:t>
-            </w:r>
-            <w:r>
-              <w:rPr>
-                <w:szCs w:val="24"/>
-              </w:rPr>
-              <w:t>,</w:t>
-            </w:r>
-            <w:r>
-              <w:rPr>
-                <w:szCs w:val="24"/>
-              </w:rPr>
-              <w:t>7</w:t>
-            </w:r>
-          </w:p>
-          <w:p>
-            <w:pPr>
-              <w:tabs>
-                <w:tab w:val="left" w:pos="400"/>
-              </w:tabs>
-              <w:jc w:val="center"/>
-              <w:rPr>
-                <w:szCs w:val="24"/>
-                <w:highlight w:val="yellow"/>
-              </w:rPr>
-            </w:pPr>
-            <w:r>
-              <w:rPr>
-                <w:szCs w:val="24"/>
-              </w:rPr>
-              <w:t>0,8</w:t>
-            </w:r>
-          </w:p>
-        </w:tc>
-        <w:tc>
-          <w:tcPr>
-            <w:tcW w:w="806" w:type="pct"/>
-            <w:shd w:val="clear" w:color="auto" w:fill="auto"/>
-            <w:vAlign w:val="center"/>
-          </w:tcPr>
-          <w:p>
-            <w:pPr>
-              <w:jc w:val="center"/>
-            </w:pPr>
-            <w:r>
-              <w:rPr>
-                <w:szCs w:val="24"/>
-              </w:rPr>
-              <w:t>±3%</w:t>
+              <w:t xml:space="preserve">  </w:t>
+            </w:r>
+            <w:proofErr w:type="spellStart"/>
+            <w:r>
+              <w:rPr>
+                <w:szCs w:val="24"/>
+                <w:lang w:val="en-US"/>
+              </w:rPr>
+              <w:t>endfor</w:t>
+            </w:r>
+            <w:proofErr w:type="spellEnd"/>
+            <w:r>
+              <w:rPr>
+                <w:szCs w:val="24"/>
+                <w:lang w:val="en-US"/>
+              </w:rPr>
+              <w:t xml:space="preserve"> %}</w:t>
             </w:r>
           </w:p>
         </w:tc>
@@ -5835,21 +4595,45 @@
           <w:b/>
           <w:sz w:val="28"/>
           <w:szCs w:val="28"/>
-        </w:rPr>
-      </w:pPr>
-    </w:p>
-    <w:p>
-      <w:pPr>
-        <w:ind w:left="600"/>
-      </w:pPr>
-      <w:r>
+          <w:lang w:val="en-US"/>
+        </w:rPr>
+      </w:pPr>
+    </w:p>
+    <w:p>
+      <w:pPr>
         <w:rPr>
           <w:b/>
           <w:sz w:val="28"/>
           <w:szCs w:val="28"/>
+          <w:lang w:val="en-US"/>
+        </w:rPr>
+      </w:pPr>
+    </w:p>
+    <w:p>
+      <w:pPr>
+        <w:ind w:firstLine="426"/>
+        <w:rPr>
+          <w:b/>
+          <w:sz w:val="32"/>
+          <w:szCs w:val="32"/>
+          <w:lang w:val="en-US"/>
+        </w:rPr>
+      </w:pPr>
+      <w:r>
+        <w:rPr>
+          <w:b/>
+          <w:sz w:val="32"/>
+          <w:szCs w:val="32"/>
         </w:rPr>
         <w:t>Заключение</w:t>
       </w:r>
+    </w:p>
+    <w:p>
+      <w:pPr>
+        <w:rPr>
+          <w:lang w:val="en-US"/>
+        </w:rPr>
+      </w:pPr>
     </w:p>
     <w:p>
       <w:pPr>
@@ -6485,7 +5269,6 @@
     <w:p>
       <w:pPr>
         <w:shd w:val="clear" w:color="auto" w:fill="FFFFFF"/>
-        <w:ind w:firstLine="600"/>
         <w:rPr>
           <w:color w:val="000000"/>
           <w:szCs w:val="24"/>
@@ -6496,6 +5279,7 @@
           <w:color w:val="000000"/>
           <w:szCs w:val="24"/>
         </w:rPr>
+        <w:lastRenderedPageBreak/>
         <w:t xml:space="preserve">Аттестация проведена:   </w:t>
       </w:r>
       <w:r>
@@ -6530,46 +5314,40 @@
       </w:pPr>
     </w:p>
     <w:p>
+      <w:r>
+        <w:t>Срок о</w:t>
+      </w:r>
+      <w:r>
+        <w:t xml:space="preserve">чередной аттестации: </w:t>
+      </w:r>
+      <w:r>
+        <w:t xml:space="preserve">   </w:t>
+      </w:r>
+      <w:r>
+        <w:rPr>
+          <w:color w:val="000000"/>
+          <w:szCs w:val="24"/>
+          <w:highlight w:val="red"/>
+        </w:rPr>
+        <w:t xml:space="preserve">ЗАПОЛНИТЬ </w:t>
+      </w:r>
+      <w:proofErr w:type="gramStart"/>
+      <w:r>
+        <w:rPr>
+          <w:color w:val="000000"/>
+          <w:szCs w:val="24"/>
+          <w:highlight w:val="red"/>
+        </w:rPr>
+        <w:t>В РУЧНУЮ</w:t>
+      </w:r>
+      <w:proofErr w:type="gramEnd"/>
+    </w:p>
+    <w:p>
       <w:pPr>
         <w:ind w:left="600"/>
       </w:pPr>
-      <w:r>
-        <w:t>Срок о</w:t>
-      </w:r>
-      <w:r>
-        <w:t xml:space="preserve">чередной аттестации: </w:t>
-      </w:r>
-      <w:r>
-        <w:t xml:space="preserve">   </w:t>
-      </w:r>
-      <w:r>
-        <w:rPr>
-          <w:color w:val="000000"/>
-          <w:szCs w:val="24"/>
-          <w:highlight w:val="red"/>
-        </w:rPr>
-        <w:t xml:space="preserve">ЗАПОЛНИТЬ </w:t>
-      </w:r>
-      <w:proofErr w:type="gramStart"/>
-      <w:r>
-        <w:rPr>
-          <w:color w:val="000000"/>
-          <w:szCs w:val="24"/>
-          <w:highlight w:val="red"/>
-        </w:rPr>
-        <w:t>В РУЧНУЮ</w:t>
-      </w:r>
-      <w:proofErr w:type="gramEnd"/>
-    </w:p>
-    <w:p>
-      <w:pPr>
-        <w:ind w:left="600"/>
-      </w:pPr>
-    </w:p>
-    <w:p>
-      <w:pPr>
-        <w:ind w:left="600"/>
-      </w:pPr>
+    </w:p>
+    <w:p>
       <w:r>
         <w:t>Приложение</w:t>
       </w:r>
@@ -6643,11 +5421,6 @@
       <w:r>
         <w:t xml:space="preserve"> листах.</w:t>
       </w:r>
-    </w:p>
-    <w:p>
-      <w:pPr>
-        <w:ind w:left="600"/>
-      </w:pPr>
     </w:p>
     <w:p>
       <w:pPr>
@@ -6659,68 +5432,61 @@
         <w:tabs>
           <w:tab w:val="left" w:pos="7419"/>
         </w:tabs>
+      </w:pPr>
+      <w:r>
+        <w:t xml:space="preserve">Специалист </w:t>
+      </w:r>
+      <w:r>
+        <w:t xml:space="preserve">73 </w:t>
+      </w:r>
+      <w:r>
+        <w:t>отдела</w:t>
+      </w:r>
+      <w:r>
+        <w:t xml:space="preserve">                       </w:t>
+      </w:r>
+      <w:r>
+        <w:rPr>
+          <w:highlight w:val="yellow"/>
+        </w:rPr>
+        <w:t>{{</w:t>
+      </w:r>
+      <w:r>
+        <w:rPr>
+          <w:highlight w:val="yellow"/>
+          <w:lang w:val="en-US"/>
+        </w:rPr>
+        <w:t>report</w:t>
+      </w:r>
+      <w:r>
+        <w:rPr>
+          <w:highlight w:val="yellow"/>
+        </w:rPr>
+        <w:t>.</w:t>
+      </w:r>
+      <w:r>
+        <w:rPr>
+          <w:highlight w:val="yellow"/>
+          <w:lang w:val="en-US"/>
+        </w:rPr>
+        <w:t>specialist</w:t>
+      </w:r>
+      <w:r>
+        <w:rPr>
+          <w:highlight w:val="yellow"/>
+        </w:rPr>
+        <w:t>}}</w:t>
+      </w:r>
+    </w:p>
+    <w:p>
+      <w:pPr>
         <w:ind w:left="600"/>
       </w:pPr>
       <w:r>
-        <w:t xml:space="preserve"> Специалист </w:t>
-      </w:r>
-      <w:r>
-        <w:t xml:space="preserve">73 </w:t>
-      </w:r>
-      <w:r>
-        <w:t>отдела</w:t>
-      </w:r>
-      <w:r>
-        <w:t xml:space="preserve">                       </w:t>
-      </w:r>
-      <w:r>
-        <w:rPr>
-          <w:highlight w:val="yellow"/>
-        </w:rPr>
-        <w:t>{{</w:t>
-      </w:r>
-      <w:r>
-        <w:rPr>
-          <w:highlight w:val="yellow"/>
-          <w:lang w:val="en-US"/>
-        </w:rPr>
-        <w:t>report</w:t>
-      </w:r>
-      <w:r>
-        <w:rPr>
-          <w:highlight w:val="yellow"/>
-        </w:rPr>
-        <w:t>.</w:t>
-      </w:r>
-      <w:r>
-        <w:rPr>
-          <w:highlight w:val="yellow"/>
-          <w:lang w:val="en-US"/>
-        </w:rPr>
-        <w:t>specialist</w:t>
-      </w:r>
-      <w:r>
-        <w:rPr>
-          <w:highlight w:val="yellow"/>
-        </w:rPr>
-        <w:t>}}</w:t>
-      </w:r>
-    </w:p>
-    <w:p>
-      <w:pPr>
-        <w:ind w:left="600"/>
-      </w:pPr>
-      <w:r>
         <w:t xml:space="preserve">                     </w:t>
       </w:r>
     </w:p>
     <w:p>
-      <w:pPr>
-        <w:ind w:left="600"/>
-      </w:pPr>
-      <w:r>
-        <w:t xml:space="preserve"> </w:t>
-      </w:r>
       <w:r>
         <w:t xml:space="preserve">Начальник 731 сектора                     </w:t>
       </w:r>
@@ -6934,7 +5700,7 @@
         <w:rStyle w:val="a6"/>
         <w:noProof/>
       </w:rPr>
-      <w:t>1</w:t>
+      <w:t>2</w:t>
     </w:r>
     <w:r>
       <w:rPr>
@@ -8589,7 +7355,7 @@
 </file>
 
 <file path=customXml/itemProps1.xml><?xml version="1.0" encoding="utf-8"?>
-<ds:datastoreItem xmlns:ds="http://schemas.openxmlformats.org/officeDocument/2006/customXml" ds:itemID="{64E87E1A-E6BC-4B83-973C-CDB0CA715373}">
+<ds:datastoreItem xmlns:ds="http://schemas.openxmlformats.org/officeDocument/2006/customXml" ds:itemID="{0017E596-0F61-41A7-AB44-493904265310}">
   <ds:schemaRefs>
     <ds:schemaRef ds:uri="http://schemas.openxmlformats.org/officeDocument/2006/bibliography"/>
   </ds:schemaRefs>

</xml_diff>

<commit_message>
feat: main tpl done
</commit_message>
<xml_diff>
--- a/src/report/templates/main_tpl.docx
+++ b/src/report/templates/main_tpl.docx
@@ -18,7 +18,6 @@
       <w:r>
         <w:rPr>
           <w:szCs w:val="28"/>
-          <w:lang w:val="en-US"/>
         </w:rPr>
         <w:t xml:space="preserve">  </w:t>
       </w:r>
@@ -335,27 +334,17 @@
         <w:t>}}</w:t>
       </w:r>
     </w:p>
-    <w:p>
-      <w:pPr>
-        <w:rPr>
-          <w:lang w:val="en-US"/>
-        </w:rPr>
-      </w:pPr>
-    </w:p>
+    <w:p/>
     <w:p>
       <w:pPr>
         <w:numPr>
           <w:ilvl w:val="0"/>
           <w:numId w:val="1"/>
         </w:numPr>
-        <w:rPr>
-          <w:lang w:val="en-US"/>
-        </w:rPr>
-      </w:pPr>
-      <w:r>
-        <w:rPr>
-          <w:highlight w:val="yellow"/>
-          <w:lang w:val="en-US"/>
+      </w:pPr>
+      <w:r>
+        <w:rPr>
+          <w:highlight w:val="yellow"/>
         </w:rPr>
         <w:t>{{</w:t>
       </w:r>
@@ -369,7 +358,6 @@
       <w:r>
         <w:rPr>
           <w:highlight w:val="yellow"/>
-          <w:lang w:val="en-US"/>
         </w:rPr>
         <w:t>.</w:t>
       </w:r>
@@ -383,24 +371,18 @@
       <w:r>
         <w:rPr>
           <w:highlight w:val="yellow"/>
-          <w:lang w:val="en-US"/>
         </w:rPr>
         <w:t>}}</w:t>
       </w:r>
       <w:r>
-        <w:rPr>
-          <w:lang w:val="en-US"/>
-        </w:rPr>
         <w:t xml:space="preserve">, </w:t>
       </w:r>
       <w:r>
         <w:rPr>
           <w:highlight w:val="yellow"/>
-          <w:lang w:val="en-US"/>
         </w:rPr>
         <w:t>{{</w:t>
       </w:r>
-      <w:proofErr w:type="spellStart"/>
       <w:r>
         <w:rPr>
           <w:highlight w:val="yellow"/>
@@ -411,7 +393,6 @@
       <w:r>
         <w:rPr>
           <w:highlight w:val="yellow"/>
-          <w:lang w:val="en-US"/>
         </w:rPr>
         <w:t>.</w:t>
       </w:r>
@@ -425,7 +406,6 @@
       <w:r>
         <w:rPr>
           <w:highlight w:val="yellow"/>
-          <w:lang w:val="en-US"/>
         </w:rPr>
         <w:t>_</w:t>
       </w:r>
@@ -439,7 +419,6 @@
       <w:r>
         <w:rPr>
           <w:highlight w:val="yellow"/>
-          <w:lang w:val="en-US"/>
         </w:rPr>
         <w:t>_</w:t>
       </w:r>
@@ -450,62 +429,43 @@
         </w:rPr>
         <w:t>production</w:t>
       </w:r>
-      <w:proofErr w:type="spellEnd"/>
-      <w:r>
-        <w:rPr>
-          <w:highlight w:val="yellow"/>
-          <w:lang w:val="en-US"/>
+      <w:r>
+        <w:rPr>
+          <w:highlight w:val="yellow"/>
         </w:rPr>
         <w:t>}}</w:t>
       </w:r>
       <w:r>
-        <w:rPr>
-          <w:lang w:val="en-US"/>
-        </w:rPr>
         <w:t xml:space="preserve"> </w:t>
       </w:r>
       <w:r>
         <w:t>года</w:t>
       </w:r>
       <w:r>
-        <w:rPr>
-          <w:lang w:val="en-US"/>
-        </w:rPr>
         <w:t xml:space="preserve"> </w:t>
       </w:r>
       <w:r>
         <w:t>выпуска</w:t>
       </w:r>
       <w:r>
-        <w:rPr>
-          <w:lang w:val="en-US"/>
-        </w:rPr>
         <w:t xml:space="preserve">, </w:t>
       </w:r>
       <w:r>
         <w:t>зав</w:t>
       </w:r>
       <w:r>
-        <w:rPr>
-          <w:lang w:val="en-US"/>
-        </w:rPr>
         <w:t>.</w:t>
       </w:r>
       <w:r>
-        <w:rPr>
-          <w:lang w:val="en-US"/>
-        </w:rPr>
         <w:t>№</w:t>
       </w:r>
       <w:r>
         <w:rPr>
           <w:szCs w:val="24"/>
           <w:highlight w:val="yellow"/>
-          <w:lang w:val="en-US"/>
         </w:rPr>
         <w:t>{{</w:t>
       </w:r>
-      <w:proofErr w:type="spellStart"/>
       <w:r>
         <w:rPr>
           <w:szCs w:val="24"/>
@@ -518,7 +478,6 @@
         <w:rPr>
           <w:szCs w:val="24"/>
           <w:highlight w:val="yellow"/>
-          <w:lang w:val="en-US"/>
         </w:rPr>
         <w:t>.</w:t>
       </w:r>
@@ -534,7 +493,6 @@
         <w:rPr>
           <w:szCs w:val="24"/>
           <w:highlight w:val="yellow"/>
-          <w:lang w:val="en-US"/>
         </w:rPr>
         <w:t>_</w:t>
       </w:r>
@@ -554,45 +512,34 @@
         </w:rPr>
         <w:t>ber</w:t>
       </w:r>
-      <w:proofErr w:type="spellEnd"/>
-      <w:r>
-        <w:rPr>
-          <w:szCs w:val="24"/>
-          <w:highlight w:val="yellow"/>
-          <w:lang w:val="en-US"/>
+      <w:r>
+        <w:rPr>
+          <w:szCs w:val="24"/>
+          <w:highlight w:val="yellow"/>
         </w:rPr>
         <w:t>}</w:t>
       </w:r>
       <w:r>
         <w:rPr>
           <w:szCs w:val="24"/>
-          <w:lang w:val="en-US"/>
         </w:rPr>
         <w:t>}</w:t>
       </w:r>
       <w:r>
-        <w:rPr>
-          <w:lang w:val="en-US"/>
-        </w:rPr>
         <w:t xml:space="preserve">, </w:t>
       </w:r>
       <w:r>
         <w:t>изготовитель</w:t>
       </w:r>
       <w:r>
-        <w:rPr>
-          <w:lang w:val="en-US"/>
-        </w:rPr>
         <w:t xml:space="preserve"> – </w:t>
       </w:r>
       <w:r>
         <w:rPr>
           <w:highlight w:val="yellow"/>
-          <w:lang w:val="en-US"/>
         </w:rPr>
         <w:t>{{</w:t>
       </w:r>
-      <w:proofErr w:type="spellStart"/>
       <w:r>
         <w:rPr>
           <w:highlight w:val="yellow"/>
@@ -603,7 +550,6 @@
       <w:r>
         <w:rPr>
           <w:highlight w:val="yellow"/>
-          <w:lang w:val="en-US"/>
         </w:rPr>
         <w:t>.</w:t>
       </w:r>
@@ -614,28 +560,21 @@
         </w:rPr>
         <w:t>manufacturer</w:t>
       </w:r>
-      <w:proofErr w:type="spellEnd"/>
-      <w:r>
-        <w:rPr>
-          <w:highlight w:val="yellow"/>
-          <w:lang w:val="en-US"/>
+      <w:r>
+        <w:rPr>
+          <w:highlight w:val="yellow"/>
         </w:rPr>
         <w:t>}}</w:t>
       </w:r>
       <w:r>
-        <w:rPr>
-          <w:lang w:val="en-US"/>
-        </w:rPr>
         <w:t xml:space="preserve">, </w:t>
       </w:r>
       <w:r>
         <w:rPr>
           <w:highlight w:val="yellow"/>
-          <w:lang w:val="en-US"/>
         </w:rPr>
         <w:t>{{</w:t>
       </w:r>
-      <w:proofErr w:type="spellStart"/>
       <w:r>
         <w:rPr>
           <w:highlight w:val="yellow"/>
@@ -646,7 +585,6 @@
       <w:r>
         <w:rPr>
           <w:highlight w:val="yellow"/>
-          <w:lang w:val="en-US"/>
         </w:rPr>
         <w:t>.</w:t>
       </w:r>
@@ -657,33 +595,22 @@
         </w:rPr>
         <w:t>description</w:t>
       </w:r>
-      <w:proofErr w:type="spellEnd"/>
-      <w:r>
-        <w:rPr>
-          <w:highlight w:val="yellow"/>
-          <w:lang w:val="en-US"/>
+      <w:r>
+        <w:rPr>
+          <w:highlight w:val="yellow"/>
         </w:rPr>
         <w:t>}}</w:t>
       </w:r>
       <w:r>
-        <w:rPr>
-          <w:lang w:val="en-US"/>
-        </w:rPr>
         <w:t xml:space="preserve"> </w:t>
       </w:r>
       <w:r>
-        <w:rPr>
-          <w:lang w:val="en-US"/>
-        </w:rPr>
         <w:t xml:space="preserve"> </w:t>
       </w:r>
     </w:p>
     <w:p>
       <w:pPr>
         <w:ind w:left="720"/>
-        <w:rPr>
-          <w:lang w:val="en-US"/>
-        </w:rPr>
       </w:pPr>
     </w:p>
     <w:p>
@@ -1052,9 +979,6 @@
     <w:p>
       <w:pPr>
         <w:ind w:firstLine="426"/>
-        <w:rPr>
-          <w:lang w:val="en-US"/>
-        </w:rPr>
       </w:pPr>
       <w:r>
         <w:t xml:space="preserve">     - </w:t>
@@ -1088,9 +1012,6 @@
         </w:rPr>
       </w:pPr>
       <w:r>
-        <w:rPr>
-          <w:lang w:val="en-US"/>
-        </w:rPr>
         <w:t xml:space="preserve">     </w:t>
       </w:r>
       <w:r>
@@ -1232,10 +1153,7 @@
         <w:t>При аттестации использовались следующие средства измерения:</w:t>
       </w:r>
       <w:r>
-        <w:t xml:space="preserve"> </w:t>
-      </w:r>
-      <w:r>
-        <w:t xml:space="preserve">{% </w:t>
+        <w:t xml:space="preserve"> {% </w:t>
       </w:r>
       <w:r>
         <w:rPr>
@@ -2286,13 +2204,7 @@
         <w:rPr>
           <w:szCs w:val="24"/>
         </w:rPr>
-        <w:t xml:space="preserve">                  </w:t>
-      </w:r>
-      <w:r>
-        <w:rPr>
-          <w:szCs w:val="24"/>
-        </w:rPr>
-        <w:t xml:space="preserve">предельная скорость охлаждения  не превышает </w:t>
+        <w:t xml:space="preserve">                  предельная скорость охлаждения  не превышает </w:t>
       </w:r>
       <w:r>
         <w:rPr>
@@ -2649,7 +2561,6 @@
         <w:rPr>
           <w:color w:val="FF0000"/>
           <w:szCs w:val="24"/>
-          <w:lang w:val="en-US"/>
         </w:rPr>
       </w:pPr>
       <w:r>
@@ -3041,7 +2952,6 @@
         <w:rPr>
           <w:color w:val="FF0000"/>
           <w:szCs w:val="24"/>
-          <w:lang w:val="en-US"/>
         </w:rPr>
       </w:pPr>
     </w:p>
@@ -3169,7 +3079,15 @@
         <w:rPr>
           <w:szCs w:val="24"/>
         </w:rPr>
-        <w:t xml:space="preserve">  погрешность измерительного</w:t>
+        <w:t xml:space="preserve">  погрешность и</w:t>
+      </w:r>
+      <w:bookmarkStart w:id="0" w:name="_GoBack"/>
+      <w:bookmarkEnd w:id="0"/>
+      <w:r>
+        <w:rPr>
+          <w:szCs w:val="24"/>
+        </w:rPr>
+        <w:t>змерительного</w:t>
       </w:r>
       <w:r>
         <w:rPr>
@@ -3299,7 +3217,6 @@
         <w:ind w:firstLine="426"/>
         <w:rPr>
           <w:szCs w:val="24"/>
-          <w:lang w:val="en-US"/>
         </w:rPr>
       </w:pPr>
     </w:p>
@@ -3308,7 +3225,6 @@
         <w:ind w:firstLine="426"/>
         <w:rPr>
           <w:szCs w:val="24"/>
-          <w:lang w:val="en-US"/>
         </w:rPr>
       </w:pPr>
     </w:p>
@@ -3899,18 +3815,27 @@
               <w:jc w:val="center"/>
               <w:rPr>
                 <w:szCs w:val="24"/>
+                <w:lang w:val="en-US"/>
               </w:rPr>
             </w:pPr>
             <w:r>
               <w:rPr>
                 <w:szCs w:val="24"/>
               </w:rPr>
-              <w:t xml:space="preserve">Т= </w:t>
+              <w:t>Т</w:t>
+            </w:r>
+            <w:r>
+              <w:rPr>
+                <w:szCs w:val="24"/>
+                <w:lang w:val="en-US"/>
+              </w:rPr>
+              <w:t xml:space="preserve">= </w:t>
             </w:r>
             <w:r>
               <w:rPr>
                 <w:szCs w:val="24"/>
                 <w:highlight w:val="yellow"/>
+                <w:lang w:val="en-US"/>
               </w:rPr>
               <w:t>{{</w:t>
             </w:r>
@@ -3923,47 +3848,35 @@
               </w:rPr>
               <w:t>tmode</w:t>
             </w:r>
+            <w:r>
+              <w:rPr>
+                <w:szCs w:val="24"/>
+                <w:highlight w:val="yellow"/>
+                <w:lang w:val="en-US"/>
+              </w:rPr>
+              <w:t>.</w:t>
+            </w:r>
+            <w:r>
+              <w:rPr>
+                <w:szCs w:val="24"/>
+                <w:highlight w:val="yellow"/>
+                <w:lang w:val="en-US"/>
+              </w:rPr>
+              <w:t>verbose_temp</w:t>
+            </w:r>
             <w:proofErr w:type="spellEnd"/>
             <w:r>
               <w:rPr>
                 <w:szCs w:val="24"/>
                 <w:highlight w:val="yellow"/>
-              </w:rPr>
-              <w:t>.</w:t>
-            </w:r>
-            <w:r>
-              <w:rPr>
-                <w:szCs w:val="24"/>
-                <w:highlight w:val="yellow"/>
-                <w:lang w:val="en-US"/>
-              </w:rPr>
-              <w:t>mode</w:t>
-            </w:r>
-            <w:r>
-              <w:rPr>
-                <w:szCs w:val="24"/>
-                <w:highlight w:val="yellow"/>
-              </w:rPr>
-              <w:t>.</w:t>
-            </w:r>
-            <w:r>
-              <w:rPr>
-                <w:szCs w:val="24"/>
-                <w:highlight w:val="yellow"/>
-                <w:lang w:val="en-US"/>
-              </w:rPr>
-              <w:t>target</w:t>
-            </w:r>
-            <w:r>
-              <w:rPr>
-                <w:szCs w:val="24"/>
-                <w:highlight w:val="yellow"/>
+                <w:lang w:val="en-US"/>
               </w:rPr>
               <w:t>}}</w:t>
             </w:r>
             <w:r>
               <w:rPr>
                 <w:szCs w:val="24"/>
+                <w:lang w:val="en-US"/>
               </w:rPr>
               <w:t xml:space="preserve"> </w:t>
             </w:r>
@@ -3995,13 +3908,35 @@
               <w:jc w:val="center"/>
               <w:rPr>
                 <w:szCs w:val="24"/>
+                <w:highlight w:val="yellow"/>
+                <w:lang w:val="en-US"/>
               </w:rPr>
             </w:pPr>
             <w:r>
               <w:rPr>
                 <w:szCs w:val="24"/>
-              </w:rPr>
-              <w:t>0,7</w:t>
+                <w:highlight w:val="yellow"/>
+                <w:lang w:val="en-US"/>
+              </w:rPr>
+              <w:t>{{</w:t>
+            </w:r>
+            <w:proofErr w:type="spellStart"/>
+            <w:r>
+              <w:rPr>
+                <w:szCs w:val="24"/>
+                <w:highlight w:val="yellow"/>
+                <w:lang w:val="en-US"/>
+              </w:rPr>
+              <w:t>tmode.positive_delta</w:t>
+            </w:r>
+            <w:proofErr w:type="spellEnd"/>
+            <w:r>
+              <w:rPr>
+                <w:szCs w:val="24"/>
+                <w:highlight w:val="yellow"/>
+                <w:lang w:val="en-US"/>
+              </w:rPr>
+              <w:t>}}</w:t>
             </w:r>
           </w:p>
           <w:p>
@@ -4012,13 +3947,34 @@
               <w:jc w:val="center"/>
               <w:rPr>
                 <w:szCs w:val="24"/>
+                <w:lang w:val="en-US"/>
               </w:rPr>
             </w:pPr>
             <w:r>
               <w:rPr>
                 <w:szCs w:val="24"/>
-              </w:rPr>
-              <w:t>0,3</w:t>
+                <w:highlight w:val="yellow"/>
+                <w:lang w:val="en-US"/>
+              </w:rPr>
+              <w:t>{{</w:t>
+            </w:r>
+            <w:proofErr w:type="spellStart"/>
+            <w:r>
+              <w:rPr>
+                <w:szCs w:val="24"/>
+                <w:highlight w:val="yellow"/>
+                <w:lang w:val="en-US"/>
+              </w:rPr>
+              <w:t>tmode.negative_delta</w:t>
+            </w:r>
+            <w:proofErr w:type="spellEnd"/>
+            <w:r>
+              <w:rPr>
+                <w:szCs w:val="24"/>
+                <w:highlight w:val="yellow"/>
+                <w:lang w:val="en-US"/>
+              </w:rPr>
+              <w:t>}}</w:t>
             </w:r>
           </w:p>
         </w:tc>
@@ -4036,13 +3992,34 @@
               <w:jc w:val="center"/>
               <w:rPr>
                 <w:szCs w:val="24"/>
+                <w:lang w:val="en-US"/>
               </w:rPr>
             </w:pPr>
             <w:r>
               <w:rPr>
                 <w:szCs w:val="24"/>
-              </w:rPr>
-              <w:t>0,1</w:t>
+                <w:highlight w:val="yellow"/>
+                <w:lang w:val="en-US"/>
+              </w:rPr>
+              <w:t>{{</w:t>
+            </w:r>
+            <w:proofErr w:type="spellStart"/>
+            <w:r>
+              <w:rPr>
+                <w:szCs w:val="24"/>
+                <w:highlight w:val="yellow"/>
+                <w:lang w:val="en-US"/>
+              </w:rPr>
+              <w:t>tmode.md_delta</w:t>
+            </w:r>
+            <w:proofErr w:type="spellEnd"/>
+            <w:r>
+              <w:rPr>
+                <w:szCs w:val="24"/>
+                <w:highlight w:val="yellow"/>
+                <w:lang w:val="en-US"/>
+              </w:rPr>
+              <w:t>}}</w:t>
             </w:r>
           </w:p>
         </w:tc>
@@ -4060,13 +4037,35 @@
               <w:jc w:val="center"/>
               <w:rPr>
                 <w:szCs w:val="24"/>
+                <w:highlight w:val="yellow"/>
+                <w:lang w:val="en-US"/>
               </w:rPr>
             </w:pPr>
             <w:r>
               <w:rPr>
                 <w:szCs w:val="24"/>
-              </w:rPr>
-              <w:t>0,9</w:t>
+                <w:highlight w:val="yellow"/>
+                <w:lang w:val="en-US"/>
+              </w:rPr>
+              <w:t>{{</w:t>
+            </w:r>
+            <w:proofErr w:type="spellStart"/>
+            <w:r>
+              <w:rPr>
+                <w:szCs w:val="24"/>
+                <w:highlight w:val="yellow"/>
+                <w:lang w:val="en-US"/>
+              </w:rPr>
+              <w:t>tmode.positive_total_error</w:t>
+            </w:r>
+            <w:proofErr w:type="spellEnd"/>
+            <w:r>
+              <w:rPr>
+                <w:szCs w:val="24"/>
+                <w:highlight w:val="yellow"/>
+                <w:lang w:val="en-US"/>
+              </w:rPr>
+              <w:t>}}</w:t>
             </w:r>
           </w:p>
           <w:p>
@@ -4077,13 +4076,34 @@
               <w:jc w:val="center"/>
               <w:rPr>
                 <w:szCs w:val="24"/>
+                <w:lang w:val="en-US"/>
               </w:rPr>
             </w:pPr>
             <w:r>
               <w:rPr>
                 <w:szCs w:val="24"/>
-              </w:rPr>
-              <w:t>0,4</w:t>
+                <w:highlight w:val="yellow"/>
+                <w:lang w:val="en-US"/>
+              </w:rPr>
+              <w:t>{{</w:t>
+            </w:r>
+            <w:proofErr w:type="spellStart"/>
+            <w:r>
+              <w:rPr>
+                <w:szCs w:val="24"/>
+                <w:highlight w:val="yellow"/>
+                <w:lang w:val="en-US"/>
+              </w:rPr>
+              <w:t>tmode.negative_total_error</w:t>
+            </w:r>
+            <w:proofErr w:type="spellEnd"/>
+            <w:r>
+              <w:rPr>
+                <w:szCs w:val="24"/>
+                <w:highlight w:val="yellow"/>
+                <w:lang w:val="en-US"/>
+              </w:rPr>
+              <w:t>}}</w:t>
             </w:r>
           </w:p>
         </w:tc>
@@ -4096,33 +4116,36 @@
           <w:p>
             <w:pPr>
               <w:jc w:val="center"/>
+              <w:rPr>
+                <w:lang w:val="en-US"/>
+              </w:rPr>
             </w:pPr>
             <w:r>
               <w:rPr>
                 <w:szCs w:val="24"/>
-              </w:rPr>
-              <w:t>± 2</w:t>
-            </w:r>
-            <w:proofErr w:type="gramStart"/>
-            <w:r>
-              <w:rPr>
-                <w:szCs w:val="24"/>
-              </w:rPr>
-              <w:t xml:space="preserve"> </w:t>
-            </w:r>
-            <w:r>
-              <w:rPr>
-                <w:szCs w:val="24"/>
-              </w:rPr>
-              <w:sym w:font="Symbol" w:char="F0B0"/>
-            </w:r>
-            <w:r>
-              <w:rPr>
-                <w:szCs w:val="24"/>
-              </w:rPr>
-              <w:t>С</w:t>
-            </w:r>
-            <w:proofErr w:type="gramEnd"/>
+                <w:highlight w:val="yellow"/>
+                <w:lang w:val="en-US"/>
+              </w:rPr>
+              <w:t>{{</w:t>
+            </w:r>
+            <w:proofErr w:type="spellStart"/>
+            <w:r>
+              <w:rPr>
+                <w:szCs w:val="24"/>
+                <w:highlight w:val="yellow"/>
+                <w:lang w:val="en-US"/>
+              </w:rPr>
+              <w:t>tmode.verbose_max_deviation</w:t>
+            </w:r>
+            <w:proofErr w:type="spellEnd"/>
+            <w:r>
+              <w:rPr>
+                <w:szCs w:val="24"/>
+                <w:highlight w:val="yellow"/>
+                <w:lang w:val="en-US"/>
+              </w:rPr>
+              <w:t>}}</w:t>
+            </w:r>
           </w:p>
         </w:tc>
       </w:tr>
@@ -4197,11 +4220,13 @@
             <w:pPr>
               <w:rPr>
                 <w:szCs w:val="24"/>
+                <w:lang w:val="en-US"/>
               </w:rPr>
             </w:pPr>
             <w:r>
               <w:rPr>
                 <w:szCs w:val="24"/>
+                <w:lang w:val="en-US"/>
               </w:rPr>
               <w:t>{%</w:t>
             </w:r>
@@ -4217,6 +4242,7 @@
             <w:r>
               <w:rPr>
                 <w:szCs w:val="24"/>
+                <w:lang w:val="en-US"/>
               </w:rPr>
               <w:t xml:space="preserve">  </w:t>
             </w:r>
@@ -4230,6 +4256,7 @@
             <w:r>
               <w:rPr>
                 <w:szCs w:val="24"/>
+                <w:lang w:val="en-US"/>
               </w:rPr>
               <w:t xml:space="preserve"> </w:t>
             </w:r>
@@ -4252,6 +4279,7 @@
             <w:r>
               <w:rPr>
                 <w:szCs w:val="24"/>
+                <w:lang w:val="en-US"/>
               </w:rPr>
               <w:t xml:space="preserve"> </w:t>
             </w:r>
@@ -4265,9 +4293,11 @@
             <w:r>
               <w:rPr>
                 <w:szCs w:val="24"/>
+                <w:lang w:val="en-US"/>
               </w:rPr>
               <w:t xml:space="preserve"> </w:t>
             </w:r>
+            <w:proofErr w:type="spellStart"/>
             <w:r>
               <w:rPr>
                 <w:szCs w:val="24"/>
@@ -4278,28 +4308,22 @@
             <w:r>
               <w:rPr>
                 <w:szCs w:val="24"/>
+                <w:lang w:val="en-US"/>
               </w:rPr>
               <w:t>.</w:t>
             </w:r>
-            <w:proofErr w:type="spellStart"/>
-            <w:r>
-              <w:rPr>
-                <w:szCs w:val="24"/>
-                <w:lang w:val="en-US"/>
-              </w:rPr>
-              <w:t>h</w:t>
-            </w:r>
-            <w:r>
-              <w:rPr>
-                <w:szCs w:val="24"/>
-                <w:lang w:val="en-US"/>
-              </w:rPr>
-              <w:t>modes</w:t>
+            <w:r>
+              <w:rPr>
+                <w:szCs w:val="24"/>
+                <w:lang w:val="en-US"/>
+              </w:rPr>
+              <w:t>hmodes</w:t>
             </w:r>
             <w:proofErr w:type="spellEnd"/>
             <w:r>
               <w:rPr>
                 <w:szCs w:val="24"/>
+                <w:lang w:val="en-US"/>
               </w:rPr>
               <w:t xml:space="preserve"> %}</w:t>
             </w:r>
@@ -4398,44 +4422,33 @@
               </w:rPr>
               <w:t>.</w:t>
             </w:r>
+            <w:proofErr w:type="spellStart"/>
             <w:r>
               <w:rPr>
                 <w:szCs w:val="24"/>
                 <w:highlight w:val="yellow"/>
                 <w:lang w:val="en-US"/>
               </w:rPr>
-              <w:t>mode</w:t>
-            </w:r>
+              <w:t>verbose</w:t>
+            </w:r>
+            <w:proofErr w:type="spellEnd"/>
             <w:r>
               <w:rPr>
                 <w:szCs w:val="24"/>
                 <w:highlight w:val="yellow"/>
               </w:rPr>
-              <w:t>.</w:t>
-            </w:r>
+              <w:t>_</w:t>
+            </w:r>
+            <w:proofErr w:type="spellStart"/>
             <w:r>
               <w:rPr>
                 <w:szCs w:val="24"/>
                 <w:highlight w:val="yellow"/>
                 <w:lang w:val="en-US"/>
               </w:rPr>
-              <w:t>target</w:t>
-            </w:r>
-            <w:r>
-              <w:rPr>
-                <w:szCs w:val="24"/>
-                <w:highlight w:val="yellow"/>
-              </w:rPr>
-              <w:t>.</w:t>
-            </w:r>
-            <w:r>
-              <w:rPr>
-                <w:szCs w:val="24"/>
-                <w:highlight w:val="yellow"/>
-                <w:lang w:val="en-US"/>
-              </w:rPr>
-              <w:t>humidity</w:t>
-            </w:r>
+              <w:t>hum</w:t>
+            </w:r>
+            <w:proofErr w:type="spellEnd"/>
             <w:r>
               <w:rPr>
                 <w:szCs w:val="24"/>
@@ -4520,44 +4533,33 @@
               </w:rPr>
               <w:t>.</w:t>
             </w:r>
+            <w:proofErr w:type="spellStart"/>
             <w:r>
               <w:rPr>
                 <w:szCs w:val="24"/>
                 <w:highlight w:val="yellow"/>
                 <w:lang w:val="en-US"/>
               </w:rPr>
-              <w:t>mode</w:t>
-            </w:r>
+              <w:t>verbose</w:t>
+            </w:r>
+            <w:proofErr w:type="spellEnd"/>
             <w:r>
               <w:rPr>
                 <w:szCs w:val="24"/>
                 <w:highlight w:val="yellow"/>
               </w:rPr>
-              <w:t>.</w:t>
-            </w:r>
+              <w:t>_</w:t>
+            </w:r>
+            <w:proofErr w:type="spellStart"/>
             <w:r>
               <w:rPr>
                 <w:szCs w:val="24"/>
                 <w:highlight w:val="yellow"/>
                 <w:lang w:val="en-US"/>
               </w:rPr>
-              <w:t>target</w:t>
-            </w:r>
-            <w:r>
-              <w:rPr>
-                <w:szCs w:val="24"/>
-                <w:highlight w:val="yellow"/>
-              </w:rPr>
-              <w:t>.</w:t>
-            </w:r>
-            <w:r>
-              <w:rPr>
-                <w:szCs w:val="24"/>
-                <w:highlight w:val="yellow"/>
-                <w:lang w:val="en-US"/>
-              </w:rPr>
-              <w:t>temperature</w:t>
-            </w:r>
+              <w:t>temp</w:t>
+            </w:r>
+            <w:proofErr w:type="spellEnd"/>
             <w:r>
               <w:rPr>
                 <w:szCs w:val="24"/>
@@ -4605,17 +4607,89 @@
               <w:jc w:val="center"/>
               <w:rPr>
                 <w:szCs w:val="24"/>
+                <w:highlight w:val="yellow"/>
                 <w:lang w:val="en-US"/>
               </w:rPr>
             </w:pPr>
-            <w:bookmarkStart w:id="0" w:name="_GoBack"/>
-            <w:bookmarkEnd w:id="0"/>
-            <w:r>
-              <w:rPr>
-                <w:szCs w:val="24"/>
-                <w:lang w:val="en-US"/>
-              </w:rPr>
-              <w:t>1,6</w:t>
+            <w:r>
+              <w:rPr>
+                <w:szCs w:val="24"/>
+                <w:highlight w:val="yellow"/>
+                <w:lang w:val="en-US"/>
+              </w:rPr>
+              <w:t>{{</w:t>
+            </w:r>
+            <w:proofErr w:type="spellStart"/>
+            <w:r>
+              <w:rPr>
+                <w:szCs w:val="24"/>
+                <w:highlight w:val="yellow"/>
+                <w:lang w:val="en-US"/>
+              </w:rPr>
+              <w:t>h</w:t>
+            </w:r>
+            <w:r>
+              <w:rPr>
+                <w:szCs w:val="24"/>
+                <w:highlight w:val="yellow"/>
+                <w:lang w:val="en-US"/>
+              </w:rPr>
+              <w:t>mode.positive_delta</w:t>
+            </w:r>
+            <w:proofErr w:type="spellEnd"/>
+            <w:r>
+              <w:rPr>
+                <w:szCs w:val="24"/>
+                <w:highlight w:val="yellow"/>
+                <w:lang w:val="en-US"/>
+              </w:rPr>
+              <w:t>}}</w:t>
+            </w:r>
+          </w:p>
+          <w:p>
+            <w:pPr>
+              <w:tabs>
+                <w:tab w:val="left" w:pos="400"/>
+              </w:tabs>
+              <w:jc w:val="center"/>
+              <w:rPr>
+                <w:szCs w:val="24"/>
+                <w:lang w:val="en-US"/>
+              </w:rPr>
+            </w:pPr>
+            <w:r>
+              <w:rPr>
+                <w:szCs w:val="24"/>
+                <w:highlight w:val="yellow"/>
+                <w:lang w:val="en-US"/>
+              </w:rPr>
+              <w:t>{{</w:t>
+            </w:r>
+            <w:proofErr w:type="spellStart"/>
+            <w:r>
+              <w:rPr>
+                <w:szCs w:val="24"/>
+                <w:highlight w:val="yellow"/>
+                <w:lang w:val="en-US"/>
+              </w:rPr>
+              <w:t>h</w:t>
+            </w:r>
+            <w:r>
+              <w:rPr>
+                <w:szCs w:val="24"/>
+                <w:highlight w:val="yellow"/>
+                <w:lang w:val="en-US"/>
+              </w:rPr>
+              <w:t>mode.negative_delta</w:t>
+            </w:r>
+            <w:proofErr w:type="spellEnd"/>
+            <w:r>
+              <w:rPr>
+                <w:szCs w:val="24"/>
+                <w:highlight w:val="yellow"/>
+                <w:lang w:val="en-US"/>
+              </w:rPr>
+              <w:t>}}</w:t>
             </w:r>
           </w:p>
         </w:tc>
@@ -4639,9 +4713,36 @@
             <w:r>
               <w:rPr>
                 <w:szCs w:val="24"/>
-                <w:lang w:val="en-US"/>
-              </w:rPr>
-              <w:t>0,5</w:t>
+                <w:highlight w:val="yellow"/>
+                <w:lang w:val="en-US"/>
+              </w:rPr>
+              <w:t>{{</w:t>
+            </w:r>
+            <w:proofErr w:type="spellStart"/>
+            <w:r>
+              <w:rPr>
+                <w:szCs w:val="24"/>
+                <w:highlight w:val="yellow"/>
+                <w:lang w:val="en-US"/>
+              </w:rPr>
+              <w:t>h</w:t>
+            </w:r>
+            <w:r>
+              <w:rPr>
+                <w:szCs w:val="24"/>
+                <w:highlight w:val="yellow"/>
+                <w:lang w:val="en-US"/>
+              </w:rPr>
+              <w:t>mode.md_delta</w:t>
+            </w:r>
+            <w:proofErr w:type="spellEnd"/>
+            <w:r>
+              <w:rPr>
+                <w:szCs w:val="24"/>
+                <w:highlight w:val="yellow"/>
+                <w:lang w:val="en-US"/>
+              </w:rPr>
+              <w:t>}}</w:t>
             </w:r>
           </w:p>
         </w:tc>
@@ -4659,15 +4760,89 @@
               <w:jc w:val="center"/>
               <w:rPr>
                 <w:szCs w:val="24"/>
+                <w:highlight w:val="yellow"/>
                 <w:lang w:val="en-US"/>
               </w:rPr>
             </w:pPr>
             <w:r>
               <w:rPr>
                 <w:szCs w:val="24"/>
-                <w:lang w:val="en-US"/>
-              </w:rPr>
-              <w:t>2,1</w:t>
+                <w:highlight w:val="yellow"/>
+                <w:lang w:val="en-US"/>
+              </w:rPr>
+              <w:t>{{</w:t>
+            </w:r>
+            <w:proofErr w:type="spellStart"/>
+            <w:r>
+              <w:rPr>
+                <w:szCs w:val="24"/>
+                <w:highlight w:val="yellow"/>
+                <w:lang w:val="en-US"/>
+              </w:rPr>
+              <w:t>h</w:t>
+            </w:r>
+            <w:r>
+              <w:rPr>
+                <w:szCs w:val="24"/>
+                <w:highlight w:val="yellow"/>
+                <w:lang w:val="en-US"/>
+              </w:rPr>
+              <w:t>mode.positive_total_error</w:t>
+            </w:r>
+            <w:proofErr w:type="spellEnd"/>
+            <w:r>
+              <w:rPr>
+                <w:szCs w:val="24"/>
+                <w:highlight w:val="yellow"/>
+                <w:lang w:val="en-US"/>
+              </w:rPr>
+              <w:t>}}</w:t>
+            </w:r>
+          </w:p>
+          <w:p>
+            <w:pPr>
+              <w:tabs>
+                <w:tab w:val="left" w:pos="400"/>
+              </w:tabs>
+              <w:jc w:val="center"/>
+              <w:rPr>
+                <w:szCs w:val="24"/>
+                <w:lang w:val="en-US"/>
+              </w:rPr>
+            </w:pPr>
+            <w:r>
+              <w:rPr>
+                <w:szCs w:val="24"/>
+                <w:highlight w:val="yellow"/>
+                <w:lang w:val="en-US"/>
+              </w:rPr>
+              <w:t>{{</w:t>
+            </w:r>
+            <w:proofErr w:type="spellStart"/>
+            <w:r>
+              <w:rPr>
+                <w:szCs w:val="24"/>
+                <w:highlight w:val="yellow"/>
+                <w:lang w:val="en-US"/>
+              </w:rPr>
+              <w:t>h</w:t>
+            </w:r>
+            <w:r>
+              <w:rPr>
+                <w:szCs w:val="24"/>
+                <w:highlight w:val="yellow"/>
+                <w:lang w:val="en-US"/>
+              </w:rPr>
+              <w:t>mode.negative_total_error</w:t>
+            </w:r>
+            <w:proofErr w:type="spellEnd"/>
+            <w:r>
+              <w:rPr>
+                <w:szCs w:val="24"/>
+                <w:highlight w:val="yellow"/>
+                <w:lang w:val="en-US"/>
+              </w:rPr>
+              <w:t>}}</w:t>
             </w:r>
           </w:p>
         </w:tc>
@@ -4687,9 +4862,36 @@
             <w:r>
               <w:rPr>
                 <w:szCs w:val="24"/>
-                <w:lang w:val="en-US"/>
-              </w:rPr>
-              <w:t>±3%</w:t>
+                <w:highlight w:val="yellow"/>
+                <w:lang w:val="en-US"/>
+              </w:rPr>
+              <w:t>{{</w:t>
+            </w:r>
+            <w:proofErr w:type="spellStart"/>
+            <w:r>
+              <w:rPr>
+                <w:szCs w:val="24"/>
+                <w:highlight w:val="yellow"/>
+                <w:lang w:val="en-US"/>
+              </w:rPr>
+              <w:t>h</w:t>
+            </w:r>
+            <w:r>
+              <w:rPr>
+                <w:szCs w:val="24"/>
+                <w:highlight w:val="yellow"/>
+                <w:lang w:val="en-US"/>
+              </w:rPr>
+              <w:t>mode.verbose_max_deviation</w:t>
+            </w:r>
+            <w:proofErr w:type="spellEnd"/>
+            <w:r>
+              <w:rPr>
+                <w:szCs w:val="24"/>
+                <w:highlight w:val="yellow"/>
+                <w:lang w:val="en-US"/>
+              </w:rPr>
+              <w:t>}}</w:t>
             </w:r>
           </w:p>
         </w:tc>
@@ -4810,27 +5012,21 @@
         </w:rPr>
       </w:pPr>
       <w:r>
+        <w:lastRenderedPageBreak/>
         <w:t>Климатическая</w:t>
       </w:r>
       <w:r>
-        <w:rPr>
-          <w:lang w:val="en-US"/>
-        </w:rPr>
         <w:t xml:space="preserve"> </w:t>
       </w:r>
       <w:r>
         <w:t>камера</w:t>
       </w:r>
       <w:r>
-        <w:rPr>
-          <w:lang w:val="en-US"/>
-        </w:rPr>
         <w:t xml:space="preserve">  </w:t>
       </w:r>
       <w:r>
         <w:rPr>
           <w:highlight w:val="yellow"/>
-          <w:lang w:val="en-US"/>
         </w:rPr>
         <w:t>{{</w:t>
       </w:r>
@@ -4844,7 +5040,6 @@
       <w:r>
         <w:rPr>
           <w:highlight w:val="yellow"/>
-          <w:lang w:val="en-US"/>
         </w:rPr>
         <w:t>.</w:t>
       </w:r>
@@ -4858,29 +5053,21 @@
       <w:r>
         <w:rPr>
           <w:highlight w:val="yellow"/>
-          <w:lang w:val="en-US"/>
         </w:rPr>
         <w:t>}}</w:t>
       </w:r>
       <w:r>
-        <w:rPr>
-          <w:lang w:val="en-US"/>
-        </w:rPr>
         <w:t xml:space="preserve">,  </w:t>
       </w:r>
       <w:r>
         <w:t>зав</w:t>
       </w:r>
       <w:r>
-        <w:rPr>
-          <w:lang w:val="en-US"/>
-        </w:rPr>
         <w:t>.№</w:t>
       </w:r>
       <w:r>
         <w:rPr>
           <w:szCs w:val="24"/>
-          <w:lang w:val="en-US"/>
         </w:rPr>
         <w:t xml:space="preserve"> </w:t>
       </w:r>
@@ -4888,10 +5075,39 @@
         <w:rPr>
           <w:szCs w:val="24"/>
           <w:highlight w:val="yellow"/>
-          <w:lang w:val="en-US"/>
         </w:rPr>
         <w:t>{{</w:t>
       </w:r>
+      <w:r>
+        <w:rPr>
+          <w:szCs w:val="24"/>
+          <w:highlight w:val="yellow"/>
+          <w:lang w:val="en-US"/>
+        </w:rPr>
+        <w:t>system</w:t>
+      </w:r>
+      <w:r>
+        <w:rPr>
+          <w:szCs w:val="24"/>
+          <w:highlight w:val="yellow"/>
+        </w:rPr>
+        <w:t>.</w:t>
+      </w:r>
+      <w:r>
+        <w:rPr>
+          <w:szCs w:val="24"/>
+          <w:highlight w:val="yellow"/>
+          <w:lang w:val="en-US"/>
+        </w:rPr>
+        <w:t>factory</w:t>
+      </w:r>
+      <w:r>
+        <w:rPr>
+          <w:szCs w:val="24"/>
+          <w:highlight w:val="yellow"/>
+        </w:rPr>
+        <w:t>_</w:t>
+      </w:r>
       <w:proofErr w:type="spellStart"/>
       <w:r>
         <w:rPr>
@@ -4899,127 +5115,87 @@
           <w:highlight w:val="yellow"/>
           <w:lang w:val="en-US"/>
         </w:rPr>
+        <w:t>num</w:t>
+      </w:r>
+      <w:proofErr w:type="spellEnd"/>
+      <w:r>
+        <w:rPr>
+          <w:szCs w:val="24"/>
+          <w:highlight w:val="yellow"/>
+        </w:rPr>
+        <w:t>}}</w:t>
+      </w:r>
+      <w:r>
+        <w:t xml:space="preserve"> </w:t>
+      </w:r>
+      <w:r>
+        <w:t>соответствует</w:t>
+      </w:r>
+      <w:r>
+        <w:t xml:space="preserve"> </w:t>
+      </w:r>
+      <w:r>
+        <w:t>требованиям</w:t>
+      </w:r>
+      <w:r>
+        <w:t xml:space="preserve">  </w:t>
+      </w:r>
+      <w:r>
+        <w:rPr>
+          <w:highlight w:val="yellow"/>
+        </w:rPr>
+        <w:t>{{</w:t>
+      </w:r>
+      <w:r>
+        <w:rPr>
+          <w:highlight w:val="yellow"/>
+          <w:lang w:val="en-US"/>
+        </w:rPr>
         <w:t>system</w:t>
       </w:r>
       <w:r>
         <w:rPr>
-          <w:szCs w:val="24"/>
-          <w:highlight w:val="yellow"/>
-          <w:lang w:val="en-US"/>
+          <w:highlight w:val="yellow"/>
         </w:rPr>
         <w:t>.</w:t>
       </w:r>
       <w:r>
         <w:rPr>
-          <w:szCs w:val="24"/>
-          <w:highlight w:val="yellow"/>
-          <w:lang w:val="en-US"/>
-        </w:rPr>
-        <w:t>factory</w:t>
-      </w:r>
-      <w:r>
-        <w:rPr>
-          <w:szCs w:val="24"/>
-          <w:highlight w:val="yellow"/>
-          <w:lang w:val="en-US"/>
+          <w:highlight w:val="yellow"/>
+          <w:lang w:val="en-US"/>
+        </w:rPr>
+        <w:t>test</w:t>
+      </w:r>
+      <w:r>
+        <w:rPr>
+          <w:highlight w:val="yellow"/>
         </w:rPr>
         <w:t>_</w:t>
       </w:r>
       <w:r>
         <w:rPr>
-          <w:szCs w:val="24"/>
-          <w:highlight w:val="yellow"/>
-          <w:lang w:val="en-US"/>
-        </w:rPr>
-        <w:t>num</w:t>
-      </w:r>
-      <w:proofErr w:type="spellEnd"/>
-      <w:r>
-        <w:rPr>
-          <w:szCs w:val="24"/>
-          <w:highlight w:val="yellow"/>
-          <w:lang w:val="en-US"/>
+          <w:highlight w:val="yellow"/>
+          <w:lang w:val="en-US"/>
+        </w:rPr>
+        <w:t>program</w:t>
+      </w:r>
+      <w:r>
+        <w:rPr>
+          <w:highlight w:val="yellow"/>
         </w:rPr>
         <w:t>}}</w:t>
       </w:r>
       <w:r>
-        <w:rPr>
-          <w:lang w:val="en-US"/>
-        </w:rPr>
         <w:t xml:space="preserve"> </w:t>
       </w:r>
       <w:r>
-        <w:t>соответствует</w:t>
-      </w:r>
-      <w:r>
         <w:t xml:space="preserve"> </w:t>
       </w:r>
       <w:r>
-        <w:t>требованиям</w:t>
-      </w:r>
-      <w:r>
-        <w:t xml:space="preserve">  </w:t>
-      </w:r>
-      <w:r>
-        <w:rPr>
-          <w:highlight w:val="yellow"/>
-        </w:rPr>
-        <w:t>{{</w:t>
-      </w:r>
-      <w:r>
-        <w:rPr>
-          <w:highlight w:val="yellow"/>
-          <w:lang w:val="en-US"/>
-        </w:rPr>
-        <w:t>system</w:t>
-      </w:r>
-      <w:r>
-        <w:rPr>
-          <w:highlight w:val="yellow"/>
-        </w:rPr>
-        <w:t>.</w:t>
-      </w:r>
-      <w:r>
-        <w:rPr>
-          <w:highlight w:val="yellow"/>
-          <w:lang w:val="en-US"/>
-        </w:rPr>
-        <w:t>test</w:t>
-      </w:r>
-      <w:r>
-        <w:rPr>
-          <w:highlight w:val="yellow"/>
-        </w:rPr>
-        <w:t>_</w:t>
-      </w:r>
-      <w:r>
-        <w:rPr>
-          <w:highlight w:val="yellow"/>
-          <w:lang w:val="en-US"/>
-        </w:rPr>
-        <w:t>program</w:t>
-      </w:r>
-      <w:r>
-        <w:rPr>
-          <w:highlight w:val="yellow"/>
-        </w:rPr>
-        <w:t>}}</w:t>
-      </w:r>
-      <w:r>
-        <w:t xml:space="preserve"> </w:t>
-      </w:r>
-      <w:r>
-        <w:t xml:space="preserve"> </w:t>
-      </w:r>
-      <w:r>
         <w:t>и</w:t>
       </w:r>
       <w:r>
-        <w:t xml:space="preserve"> пригодна для проведения испытаний продукции на </w:t>
-      </w:r>
-      <w:r>
-        <w:lastRenderedPageBreak/>
-        <w:t xml:space="preserve">воздействие температуры в диапазоне от минус </w:t>
+        <w:t xml:space="preserve"> пригодна для проведения испытаний продукции на воздействие температуры в диапазоне от минус </w:t>
       </w:r>
       <w:r>
         <w:t xml:space="preserve"> </w:t>
@@ -5496,59 +5672,32 @@
           <w:szCs w:val="24"/>
           <w:highlight w:val="red"/>
         </w:rPr>
+        <w:t>ЗАПОЛНИТЬ</w:t>
+      </w:r>
+    </w:p>
+    <w:p>
+      <w:pPr>
+        <w:ind w:left="600"/>
+      </w:pPr>
+    </w:p>
+    <w:p>
+      <w:r>
+        <w:t>Срок о</w:t>
+      </w:r>
+      <w:r>
+        <w:t xml:space="preserve">чередной аттестации: </w:t>
+      </w:r>
+      <w:r>
+        <w:t xml:space="preserve">   </w:t>
+      </w:r>
+      <w:r>
+        <w:rPr>
+          <w:color w:val="000000"/>
+          <w:szCs w:val="24"/>
+          <w:highlight w:val="red"/>
+        </w:rPr>
         <w:t xml:space="preserve">ЗАПОЛНИТЬ </w:t>
       </w:r>
-      <w:proofErr w:type="gramStart"/>
-      <w:r>
-        <w:rPr>
-          <w:color w:val="000000"/>
-          <w:szCs w:val="24"/>
-          <w:highlight w:val="red"/>
-        </w:rPr>
-        <w:t>В РУЧНУЮ</w:t>
-      </w:r>
-      <w:proofErr w:type="gramEnd"/>
-      <w:r>
-        <w:rPr>
-          <w:color w:val="000000"/>
-          <w:szCs w:val="24"/>
-        </w:rPr>
-        <w:t>.</w:t>
-      </w:r>
-    </w:p>
-    <w:p>
-      <w:pPr>
-        <w:ind w:left="600"/>
-      </w:pPr>
-    </w:p>
-    <w:p>
-      <w:r>
-        <w:t>Срок о</w:t>
-      </w:r>
-      <w:r>
-        <w:t xml:space="preserve">чередной аттестации: </w:t>
-      </w:r>
-      <w:r>
-        <w:t xml:space="preserve">   </w:t>
-      </w:r>
-      <w:r>
-        <w:rPr>
-          <w:color w:val="000000"/>
-          <w:szCs w:val="24"/>
-          <w:highlight w:val="red"/>
-        </w:rPr>
-        <w:t xml:space="preserve">ЗАПОЛНИТЬ </w:t>
-      </w:r>
-      <w:proofErr w:type="gramStart"/>
-      <w:r>
-        <w:rPr>
-          <w:color w:val="000000"/>
-          <w:szCs w:val="24"/>
-          <w:highlight w:val="red"/>
-        </w:rPr>
-        <w:t>В РУЧНУЮ</w:t>
-      </w:r>
-      <w:proofErr w:type="gramEnd"/>
     </w:p>
     <w:p>
       <w:pPr>
@@ -5908,7 +6057,7 @@
         <w:rStyle w:val="a6"/>
         <w:noProof/>
       </w:rPr>
-      <w:t>2</w:t>
+      <w:t>1</w:t>
     </w:r>
     <w:r>
       <w:rPr>
@@ -7563,7 +7712,7 @@
 </file>
 
 <file path=customXml/itemProps1.xml><?xml version="1.0" encoding="utf-8"?>
-<ds:datastoreItem xmlns:ds="http://schemas.openxmlformats.org/officeDocument/2006/customXml" ds:itemID="{3017AFF1-C5BE-42C7-BB2C-F394C161E028}">
+<ds:datastoreItem xmlns:ds="http://schemas.openxmlformats.org/officeDocument/2006/customXml" ds:itemID="{D4437FFC-CD04-41F4-AB9C-4822DC2F45D8}">
   <ds:schemaRefs>
     <ds:schemaRef ds:uri="http://schemas.openxmlformats.org/officeDocument/2006/bibliography"/>
   </ds:schemaRefs>

</xml_diff>

<commit_message>
feat: done tmodes and hmodes ctx builders for main page
</commit_message>
<xml_diff>
--- a/src/report/templates/main_tpl.docx
+++ b/src/report/templates/main_tpl.docx
@@ -182,6 +182,7 @@
         </w:tabs>
         <w:rPr>
           <w:b w:val="0"/>
+          <w:color w:val="000000" w:themeColor="text1"/>
           <w:sz w:val="32"/>
           <w:szCs w:val="32"/>
         </w:rPr>
@@ -207,57 +208,18 @@
           <w:b w:val="0"/>
           <w:sz w:val="32"/>
           <w:szCs w:val="32"/>
-          <w:highlight w:val="yellow"/>
-        </w:rPr>
-        <w:t>{{</w:t>
+        </w:rPr>
+        <w:t xml:space="preserve"> </w:t>
       </w:r>
       <w:r>
         <w:rPr>
           <w:b w:val="0"/>
+          <w:color w:val="000000" w:themeColor="text1"/>
           <w:sz w:val="32"/>
           <w:szCs w:val="32"/>
-          <w:highlight w:val="yellow"/>
-          <w:lang w:val="en-US"/>
-        </w:rPr>
-        <w:t>report</w:t>
-      </w:r>
-      <w:r>
-        <w:rPr>
-          <w:b w:val="0"/>
-          <w:sz w:val="32"/>
-          <w:szCs w:val="32"/>
-          <w:highlight w:val="yellow"/>
-        </w:rPr>
-        <w:t>.</w:t>
-      </w:r>
-      <w:r>
-        <w:rPr>
-          <w:b w:val="0"/>
-          <w:sz w:val="32"/>
-          <w:szCs w:val="32"/>
-          <w:highlight w:val="yellow"/>
-          <w:lang w:val="en-US"/>
-        </w:rPr>
-        <w:t>num</w:t>
-      </w:r>
-      <w:r>
-        <w:rPr>
-          <w:b w:val="0"/>
-          <w:sz w:val="32"/>
-          <w:szCs w:val="32"/>
-          <w:highlight w:val="yellow"/>
-          <w:lang w:val="en-US"/>
-        </w:rPr>
-        <w:t>ber</w:t>
-      </w:r>
-      <w:r>
-        <w:rPr>
-          <w:b w:val="0"/>
-          <w:sz w:val="32"/>
-          <w:szCs w:val="32"/>
-          <w:highlight w:val="yellow"/>
-        </w:rPr>
-        <w:t>}}</w:t>
+          <w:highlight w:val="red"/>
+        </w:rPr>
+        <w:t>ЗАПОЛНИТЬ</w:t>
       </w:r>
     </w:p>
     <w:p>
@@ -910,9 +872,6 @@
     <w:p>
       <w:pPr>
         <w:ind w:firstLine="426"/>
-        <w:rPr>
-          <w:lang w:val="en-US"/>
-        </w:rPr>
       </w:pPr>
       <w:r>
         <w:t xml:space="preserve">     </w:t>
@@ -981,13 +940,22 @@
         <w:ind w:firstLine="426"/>
       </w:pPr>
       <w:r>
-        <w:t xml:space="preserve">     - </w:t>
-      </w:r>
-      <w:r>
-        <w:rPr>
-          <w:szCs w:val="24"/>
-        </w:rPr>
-        <w:t xml:space="preserve">ГОСТ </w:t>
+        <w:t xml:space="preserve">     </w:t>
+      </w:r>
+      <w:r>
+        <w:t xml:space="preserve">- </w:t>
+      </w:r>
+      <w:r>
+        <w:rPr>
+          <w:szCs w:val="24"/>
+        </w:rPr>
+        <w:t>ГОСТ</w:t>
+      </w:r>
+      <w:r>
+        <w:rPr>
+          <w:szCs w:val="24"/>
+        </w:rPr>
+        <w:t xml:space="preserve"> </w:t>
       </w:r>
       <w:proofErr w:type="gramStart"/>
       <w:r>
@@ -1001,7 +969,19 @@
         <w:rPr>
           <w:szCs w:val="24"/>
         </w:rPr>
-        <w:t xml:space="preserve"> 53616-2009 (МЭК 60068-3-6:2001)</w:t>
+        <w:t xml:space="preserve"> 53616-2009 (</w:t>
+      </w:r>
+      <w:r>
+        <w:rPr>
+          <w:szCs w:val="24"/>
+        </w:rPr>
+        <w:t>МЭК</w:t>
+      </w:r>
+      <w:r>
+        <w:rPr>
+          <w:szCs w:val="24"/>
+        </w:rPr>
+        <w:t xml:space="preserve"> 60068-3-6:2001)</w:t>
       </w:r>
     </w:p>
     <w:p>
@@ -3079,15 +3059,7 @@
         <w:rPr>
           <w:szCs w:val="24"/>
         </w:rPr>
-        <w:t xml:space="preserve">  погрешность и</w:t>
-      </w:r>
-      <w:bookmarkStart w:id="0" w:name="_GoBack"/>
-      <w:bookmarkEnd w:id="0"/>
-      <w:r>
-        <w:rPr>
-          <w:szCs w:val="24"/>
-        </w:rPr>
-        <w:t>змерительного</w:t>
+        <w:t xml:space="preserve">  погрешность измерительного</w:t>
       </w:r>
       <w:r>
         <w:rPr>
@@ -3798,6 +3770,8 @@
               </w:rPr>
               <w:t>температуры</w:t>
             </w:r>
+            <w:bookmarkStart w:id="0" w:name="_GoBack"/>
+            <w:bookmarkEnd w:id="0"/>
           </w:p>
         </w:tc>
         <w:tc>
@@ -3862,7 +3836,7 @@
                 <w:highlight w:val="yellow"/>
                 <w:lang w:val="en-US"/>
               </w:rPr>
-              <w:t>verbose_temp</w:t>
+              <w:t>target</w:t>
             </w:r>
             <w:proofErr w:type="spellEnd"/>
             <w:r>
@@ -4422,7 +4396,6 @@
               </w:rPr>
               <w:t>.</w:t>
             </w:r>
-            <w:proofErr w:type="spellStart"/>
             <w:r>
               <w:rPr>
                 <w:szCs w:val="24"/>
@@ -4431,7 +4404,6 @@
               </w:rPr>
               <w:t>verbose</w:t>
             </w:r>
-            <w:proofErr w:type="spellEnd"/>
             <w:r>
               <w:rPr>
                 <w:szCs w:val="24"/>
@@ -4439,7 +4411,6 @@
               </w:rPr>
               <w:t>_</w:t>
             </w:r>
-            <w:proofErr w:type="spellStart"/>
             <w:r>
               <w:rPr>
                 <w:szCs w:val="24"/>
@@ -4448,7 +4419,6 @@
               </w:rPr>
               <w:t>hum</w:t>
             </w:r>
-            <w:proofErr w:type="spellEnd"/>
             <w:r>
               <w:rPr>
                 <w:szCs w:val="24"/>
@@ -4533,7 +4503,6 @@
               </w:rPr>
               <w:t>.</w:t>
             </w:r>
-            <w:proofErr w:type="spellStart"/>
             <w:r>
               <w:rPr>
                 <w:szCs w:val="24"/>
@@ -4542,7 +4511,6 @@
               </w:rPr>
               <w:t>verbose</w:t>
             </w:r>
-            <w:proofErr w:type="spellEnd"/>
             <w:r>
               <w:rPr>
                 <w:szCs w:val="24"/>
@@ -4550,7 +4518,6 @@
               </w:rPr>
               <w:t>_</w:t>
             </w:r>
-            <w:proofErr w:type="spellStart"/>
             <w:r>
               <w:rPr>
                 <w:szCs w:val="24"/>
@@ -4559,7 +4526,6 @@
               </w:rPr>
               <w:t>temp</w:t>
             </w:r>
-            <w:proofErr w:type="spellEnd"/>
             <w:r>
               <w:rPr>
                 <w:szCs w:val="24"/>
@@ -6057,7 +6023,7 @@
         <w:rStyle w:val="a6"/>
         <w:noProof/>
       </w:rPr>
-      <w:t>1</w:t>
+      <w:t>3</w:t>
     </w:r>
     <w:r>
       <w:rPr>
@@ -7712,7 +7678,7 @@
 </file>
 
 <file path=customXml/itemProps1.xml><?xml version="1.0" encoding="utf-8"?>
-<ds:datastoreItem xmlns:ds="http://schemas.openxmlformats.org/officeDocument/2006/customXml" ds:itemID="{D4437FFC-CD04-41F4-AB9C-4822DC2F45D8}">
+<ds:datastoreItem xmlns:ds="http://schemas.openxmlformats.org/officeDocument/2006/customXml" ds:itemID="{8C99BE70-7C3F-4624-A881-162DFD5F6258}">
   <ds:schemaRefs>
     <ds:schemaRef ds:uri="http://schemas.openxmlformats.org/officeDocument/2006/bibliography"/>
   </ds:schemaRefs>

</xml_diff>

<commit_message>
iter: report main page template / ctx builders done. todo: report additions templates / ctx builders.
</commit_message>
<xml_diff>
--- a/src/report/templates/main_tpl.docx
+++ b/src/report/templates/main_tpl.docx
@@ -256,7 +256,21 @@
           <w:sz w:val="28"/>
           <w:szCs w:val="28"/>
         </w:rPr>
-        <w:t xml:space="preserve">климатической камеры </w:t>
+        <w:t>климатической камеры</w:t>
+      </w:r>
+      <w:r>
+        <w:rPr>
+          <w:sz w:val="28"/>
+          <w:szCs w:val="28"/>
+        </w:rPr>
+        <w:t xml:space="preserve"> </w:t>
+      </w:r>
+      <w:r>
+        <w:rPr>
+          <w:sz w:val="28"/>
+          <w:szCs w:val="28"/>
+        </w:rPr>
+        <w:t xml:space="preserve"> </w:t>
       </w:r>
       <w:r>
         <w:rPr>
@@ -340,6 +354,9 @@
         <w:t xml:space="preserve">, </w:t>
       </w:r>
       <w:r>
+        <w:t xml:space="preserve"> </w:t>
+      </w:r>
+      <w:r>
         <w:rPr>
           <w:highlight w:val="yellow"/>
         </w:rPr>
@@ -401,6 +418,9 @@
         <w:t xml:space="preserve"> </w:t>
       </w:r>
       <w:r>
+        <w:t xml:space="preserve"> </w:t>
+      </w:r>
+      <w:r>
         <w:t>года</w:t>
       </w:r>
       <w:r>
@@ -491,10 +511,19 @@
         <w:t xml:space="preserve">, </w:t>
       </w:r>
       <w:r>
+        <w:t xml:space="preserve"> </w:t>
+      </w:r>
+      <w:r>
         <w:t>изготовитель</w:t>
       </w:r>
       <w:r>
+        <w:t xml:space="preserve"> </w:t>
+      </w:r>
+      <w:r>
         <w:t xml:space="preserve"> – </w:t>
+      </w:r>
+      <w:r>
+        <w:t xml:space="preserve"> </w:t>
       </w:r>
       <w:r>
         <w:rPr>
@@ -836,6 +865,11 @@
       <w:r>
         <w:t xml:space="preserve"> </w:t>
       </w:r>
+      <w:r>
+        <w:t xml:space="preserve"> </w:t>
+      </w:r>
+      <w:bookmarkStart w:id="0" w:name="_GoBack"/>
+      <w:bookmarkEnd w:id="0"/>
       <w:r>
         <w:rPr>
           <w:highlight w:val="yellow"/>
@@ -1688,7 +1722,15 @@
           <w:highlight w:val="yellow"/>
           <w:lang w:val="en-US"/>
         </w:rPr>
-        <w:t>tmode.verbose_temp</w:t>
+        <w:t>tmode.</w:t>
+      </w:r>
+      <w:r>
+        <w:rPr>
+          <w:szCs w:val="24"/>
+          <w:highlight w:val="yellow"/>
+          <w:lang w:val="en-US"/>
+        </w:rPr>
+        <w:t>target</w:t>
       </w:r>
       <w:proofErr w:type="spellEnd"/>
       <w:r>
@@ -2564,6 +2606,12 @@
       <w:r>
         <w:rPr>
           <w:szCs w:val="24"/>
+        </w:rPr>
+        <w:t xml:space="preserve"> </w:t>
+      </w:r>
+      <w:r>
+        <w:rPr>
+          <w:szCs w:val="24"/>
           <w:highlight w:val="yellow"/>
         </w:rPr>
         <w:t>{{</w:t>
@@ -2671,6 +2719,12 @@
       <w:r>
         <w:rPr>
           <w:szCs w:val="24"/>
+        </w:rPr>
+        <w:t xml:space="preserve"> </w:t>
+      </w:r>
+      <w:r>
+        <w:rPr>
+          <w:szCs w:val="24"/>
           <w:highlight w:val="yellow"/>
         </w:rPr>
         <w:t>{{</w:t>
@@ -2815,6 +2869,12 @@
       <w:r>
         <w:rPr>
           <w:szCs w:val="24"/>
+        </w:rPr>
+        <w:t xml:space="preserve"> </w:t>
+      </w:r>
+      <w:r>
+        <w:rPr>
+          <w:szCs w:val="24"/>
           <w:highlight w:val="yellow"/>
         </w:rPr>
         <w:t>{{</w:t>
@@ -3077,7 +3137,19 @@
         <w:rPr>
           <w:szCs w:val="24"/>
         </w:rPr>
-        <w:t xml:space="preserve">превышает </w:t>
+        <w:t>превышает</w:t>
+      </w:r>
+      <w:r>
+        <w:rPr>
+          <w:szCs w:val="24"/>
+        </w:rPr>
+        <w:t xml:space="preserve"> </w:t>
+      </w:r>
+      <w:r>
+        <w:rPr>
+          <w:szCs w:val="24"/>
+        </w:rPr>
+        <w:t xml:space="preserve"> </w:t>
       </w:r>
       <w:r>
         <w:rPr>
@@ -3770,8 +3842,6 @@
               </w:rPr>
               <w:t>температуры</w:t>
             </w:r>
-            <w:bookmarkStart w:id="0" w:name="_GoBack"/>
-            <w:bookmarkEnd w:id="0"/>
           </w:p>
         </w:tc>
         <w:tc>
@@ -5408,7 +5478,16 @@
         <w:t>}}</w:t>
       </w:r>
       <w:r>
-        <w:t xml:space="preserve"> при температуре от </w:t>
+        <w:t xml:space="preserve">% </w:t>
+      </w:r>
+      <w:r>
+        <w:t xml:space="preserve"> при температуре от</w:t>
+      </w:r>
+      <w:r>
+        <w:t xml:space="preserve"> </w:t>
+      </w:r>
+      <w:r>
+        <w:t xml:space="preserve"> </w:t>
       </w:r>
       <w:r>
         <w:rPr>
@@ -5496,7 +5575,13 @@
         <w:sym w:font="Symbol" w:char="F0B0"/>
       </w:r>
       <w:r>
-        <w:t xml:space="preserve">С  до </w:t>
+        <w:t>С  до</w:t>
+      </w:r>
+      <w:r>
+        <w:t xml:space="preserve"> </w:t>
+      </w:r>
+      <w:r>
+        <w:t xml:space="preserve"> </w:t>
       </w:r>
       <w:r>
         <w:rPr>
@@ -6023,7 +6108,7 @@
         <w:rStyle w:val="a6"/>
         <w:noProof/>
       </w:rPr>
-      <w:t>3</w:t>
+      <w:t>2</w:t>
     </w:r>
     <w:r>
       <w:rPr>
@@ -7678,7 +7763,7 @@
 </file>
 
 <file path=customXml/itemProps1.xml><?xml version="1.0" encoding="utf-8"?>
-<ds:datastoreItem xmlns:ds="http://schemas.openxmlformats.org/officeDocument/2006/customXml" ds:itemID="{8C99BE70-7C3F-4624-A881-162DFD5F6258}">
+<ds:datastoreItem xmlns:ds="http://schemas.openxmlformats.org/officeDocument/2006/customXml" ds:itemID="{166688B8-0AD3-4434-BAEF-525AEFCBF60A}">
   <ds:schemaRefs>
     <ds:schemaRef ds:uri="http://schemas.openxmlformats.org/officeDocument/2006/bibliography"/>
   </ds:schemaRefs>

</xml_diff>